<commit_message>
Primera redacción de capitulo 4 Doc Principal
</commit_message>
<xml_diff>
--- a/Documento Principal.docx
+++ b/Documento Principal.docx
@@ -655,6 +655,7 @@
             <w:jc w:val="both"/>
             <w:rPr>
               <w:rFonts w:ascii="Open Sans" w:hAnsi="Open Sans" w:cs="Open Sans"/>
+              <w:color w:val="FFC000"/>
               <w:sz w:val="24"/>
               <w:szCs w:val="24"/>
             </w:rPr>
@@ -662,6 +663,7 @@
           <w:r>
             <w:rPr>
               <w:rFonts w:ascii="Open Sans" w:hAnsi="Open Sans" w:cs="Open Sans"/>
+              <w:color w:val="FFC000"/>
               <w:sz w:val="24"/>
               <w:szCs w:val="24"/>
             </w:rPr>
@@ -673,6 +675,7 @@
             <w:jc w:val="both"/>
             <w:rPr>
               <w:rFonts w:ascii="Open Sans" w:hAnsi="Open Sans" w:cs="Open Sans"/>
+              <w:color w:val="FFC000"/>
               <w:sz w:val="24"/>
               <w:szCs w:val="24"/>
             </w:rPr>
@@ -680,6 +683,7 @@
           <w:r>
             <w:rPr>
               <w:rFonts w:ascii="Open Sans" w:hAnsi="Open Sans" w:cs="Open Sans"/>
+              <w:color w:val="FFC000"/>
               <w:sz w:val="24"/>
               <w:szCs w:val="24"/>
             </w:rPr>
@@ -691,6 +695,7 @@
             <w:jc w:val="both"/>
             <w:rPr>
               <w:rFonts w:ascii="Open Sans" w:hAnsi="Open Sans" w:cs="Open Sans"/>
+              <w:color w:val="FFC000"/>
               <w:sz w:val="24"/>
               <w:szCs w:val="24"/>
             </w:rPr>
@@ -698,6 +703,7 @@
           <w:r>
             <w:rPr>
               <w:rFonts w:ascii="Open Sans" w:hAnsi="Open Sans" w:cs="Open Sans"/>
+              <w:color w:val="FFC000"/>
               <w:sz w:val="24"/>
               <w:szCs w:val="24"/>
             </w:rPr>
@@ -1010,16 +1016,61 @@
           <w:shd w:val="clear" w:color="auto" w:fill="FFFFFF"/>
           <w:lang w:eastAsia="es-AR"/>
         </w:rPr>
-        <w:t xml:space="preserve">to significa repetir el trabajo, </w:t>
-      </w:r>
-      <w:r>
-        <w:rPr>
-          <w:rFonts w:ascii="Open Sans" w:eastAsia="Times New Roman" w:hAnsi="Open Sans" w:cs="Open Sans"/>
-          <w:color w:val="222222"/>
-          <w:shd w:val="clear" w:color="auto" w:fill="FFFFFF"/>
-          <w:lang w:eastAsia="es-AR"/>
-        </w:rPr>
-        <w:t xml:space="preserve">primero en la mesa y después en el envío del pedido a la cocina, esta tarea  vuelve aún más ineficientes a los mozos en restaurantes grandes, donde las mesas se encuentran muy alejadas de la cocina. La misma problemática limita al mozo a una cierta cantidad de mesas antes de tener que volver a enviar los datos. </w:t>
+        <w:t>to significa repetir el trabajo</w:t>
+      </w:r>
+      <w:r>
+        <w:rPr>
+          <w:rFonts w:ascii="Open Sans" w:eastAsia="Times New Roman" w:hAnsi="Open Sans" w:cs="Open Sans"/>
+          <w:color w:val="222222"/>
+          <w:shd w:val="clear" w:color="auto" w:fill="FFFFFF"/>
+          <w:lang w:eastAsia="es-AR"/>
+        </w:rPr>
+        <w:t xml:space="preserve"> </w:t>
+      </w:r>
+      <w:r>
+        <w:rPr>
+          <w:rFonts w:ascii="Open Sans" w:eastAsia="Times New Roman" w:hAnsi="Open Sans" w:cs="Open Sans"/>
+          <w:color w:val="222222"/>
+          <w:shd w:val="clear" w:color="auto" w:fill="FFFFFF"/>
+          <w:lang w:eastAsia="es-AR"/>
+        </w:rPr>
+        <w:t xml:space="preserve">primero en la mesa y después en </w:t>
+      </w:r>
+      <w:r>
+        <w:rPr>
+          <w:rFonts w:ascii="Open Sans" w:eastAsia="Times New Roman" w:hAnsi="Open Sans" w:cs="Open Sans"/>
+          <w:color w:val="222222"/>
+          <w:shd w:val="clear" w:color="auto" w:fill="FFFFFF"/>
+          <w:lang w:eastAsia="es-AR"/>
+        </w:rPr>
+        <w:t>el envío del pedido a la cocina. E</w:t>
+      </w:r>
+      <w:r>
+        <w:rPr>
+          <w:rFonts w:ascii="Open Sans" w:eastAsia="Times New Roman" w:hAnsi="Open Sans" w:cs="Open Sans"/>
+          <w:color w:val="222222"/>
+          <w:shd w:val="clear" w:color="auto" w:fill="FFFFFF"/>
+          <w:lang w:eastAsia="es-AR"/>
+        </w:rPr>
+        <w:t>sta tarea  vuelve aún más ineficientes a lo</w:t>
+      </w:r>
+      <w:r>
+        <w:rPr>
+          <w:rFonts w:ascii="Open Sans" w:eastAsia="Times New Roman" w:hAnsi="Open Sans" w:cs="Open Sans"/>
+          <w:color w:val="222222"/>
+          <w:shd w:val="clear" w:color="auto" w:fill="FFFFFF"/>
+          <w:lang w:eastAsia="es-AR"/>
+        </w:rPr>
+        <w:t>s mozos en restaurantes grandes</w:t>
+      </w:r>
+      <w:r>
+        <w:rPr>
+          <w:rFonts w:ascii="Open Sans" w:eastAsia="Times New Roman" w:hAnsi="Open Sans" w:cs="Open Sans"/>
+          <w:color w:val="222222"/>
+          <w:shd w:val="clear" w:color="auto" w:fill="FFFFFF"/>
+          <w:lang w:eastAsia="es-AR"/>
+        </w:rPr>
+        <w:t xml:space="preserve"> donde las mesas se encuentran muy alejadas de la cocina. La misma problemática limita al mozo a una cierta cantidad de mesas antes de tener que volver a enviar los datos. </w:t>
       </w:r>
       <w:r>
         <w:rPr>
@@ -1726,30 +1777,7 @@
           <w:shd w:val="clear" w:color="auto" w:fill="FFFFFF"/>
           <w:lang w:eastAsia="es-AR"/>
         </w:rPr>
-        <w:t>Soluci</w:t>
-      </w:r>
-      <w:bookmarkStart w:id="0" w:name="_GoBack"/>
-      <w:bookmarkEnd w:id="0"/>
-      <w:r>
-        <w:rPr>
-          <w:rFonts w:ascii="Oswald" w:eastAsia="Times New Roman" w:hAnsi="Oswald" w:cs="Open Sans"/>
-          <w:sz w:val="36"/>
-          <w:szCs w:val="36"/>
-          <w:shd w:val="clear" w:color="auto" w:fill="FFFFFF"/>
-          <w:lang w:eastAsia="es-AR"/>
-        </w:rPr>
-        <w:t>ón</w:t>
-      </w:r>
-      <w:r>
-        <w:rPr>
-          <w:rFonts w:ascii="Oswald" w:eastAsia="Times New Roman" w:hAnsi="Oswald" w:cs="Open Sans"/>
-          <w:color w:val="222222"/>
-          <w:sz w:val="36"/>
-          <w:szCs w:val="36"/>
-          <w:shd w:val="clear" w:color="auto" w:fill="FFFFFF"/>
-          <w:lang w:eastAsia="es-AR"/>
-        </w:rPr>
-        <w:t xml:space="preserve"> propuesta</w:t>
+        <w:t>Presentación del Sistema</w:t>
       </w:r>
     </w:p>
     <w:p>
@@ -1855,7 +1883,38 @@
           <w:szCs w:val="22"/>
           <w:shd w:val="clear" w:color="auto" w:fill="FFFFFF"/>
         </w:rPr>
-        <w:t xml:space="preserve">Se trata de un sistema software inclinado a restaurantes para </w:t>
+        <w:t xml:space="preserve">La aplicación, de ahora en adelante conocida bajo el nombre </w:t>
+      </w:r>
+      <w:r>
+        <w:rPr>
+          <w:rFonts w:ascii="Open Sans" w:hAnsi="Open Sans" w:cs="Open Sans"/>
+          <w:i/>
+          <w:color w:val="222222"/>
+          <w:sz w:val="22"/>
+          <w:szCs w:val="22"/>
+          <w:shd w:val="clear" w:color="auto" w:fill="FFFFFF"/>
+        </w:rPr>
+        <w:t>RestApp</w:t>
+      </w:r>
+      <w:r>
+        <w:rPr>
+          <w:rFonts w:ascii="Open Sans" w:hAnsi="Open Sans" w:cs="Open Sans"/>
+          <w:color w:val="222222"/>
+          <w:sz w:val="22"/>
+          <w:szCs w:val="22"/>
+          <w:shd w:val="clear" w:color="auto" w:fill="FFFFFF"/>
+        </w:rPr>
+        <w:t>, s</w:t>
+      </w:r>
+      <w:r>
+        <w:rPr>
+          <w:rFonts w:ascii="Open Sans" w:hAnsi="Open Sans" w:cs="Open Sans"/>
+          <w:color w:val="222222"/>
+          <w:sz w:val="22"/>
+          <w:szCs w:val="22"/>
+          <w:shd w:val="clear" w:color="auto" w:fill="FFFFFF"/>
+        </w:rPr>
+        <w:t xml:space="preserve">e trata de un sistema software inclinado a restaurantes para </w:t>
       </w:r>
       <w:r>
         <w:rPr>
@@ -1895,7 +1954,57 @@
           <w:szCs w:val="22"/>
           <w:shd w:val="clear" w:color="auto" w:fill="FFFFFF"/>
         </w:rPr>
-        <w:t xml:space="preserve"> que se comunica con un servidor central permitiendo a los mozos tomar órdenes y enviarlas vía wireless a los cocineros. A su vez lleva una contabilidad básica del restaurante, calculando cuántas mesas se atendieron, cuánto se recaudó por mesa, quien las atendió, tiempo promedio en que las mesas están ocupadas/desocupadas, que plato se ordenó más, que plato no se ordenó en absoluto, tiempo de espera de los clientes antes de conseguir una mesa etc. </w:t>
+        <w:t xml:space="preserve"> que se comunica con un servidor central permitiendo a los mozos tomar órdenes y enviarlas vía wireless a los cocineros. A su vez </w:t>
+      </w:r>
+      <w:r>
+        <w:rPr>
+          <w:rFonts w:ascii="Open Sans" w:hAnsi="Open Sans" w:cs="Open Sans"/>
+          <w:color w:val="222222"/>
+          <w:sz w:val="22"/>
+          <w:szCs w:val="22"/>
+          <w:shd w:val="clear" w:color="auto" w:fill="FFFFFF"/>
+        </w:rPr>
+        <w:t>lleva</w:t>
+      </w:r>
+      <w:r>
+        <w:rPr>
+          <w:rFonts w:ascii="Open Sans" w:hAnsi="Open Sans" w:cs="Open Sans"/>
+          <w:color w:val="222222"/>
+          <w:sz w:val="22"/>
+          <w:szCs w:val="22"/>
+          <w:shd w:val="clear" w:color="auto" w:fill="FFFFFF"/>
+        </w:rPr>
+        <w:t>ría</w:t>
+      </w:r>
+      <w:r>
+        <w:rPr>
+          <w:rFonts w:ascii="Open Sans" w:hAnsi="Open Sans" w:cs="Open Sans"/>
+          <w:color w:val="222222"/>
+          <w:sz w:val="22"/>
+          <w:szCs w:val="22"/>
+          <w:shd w:val="clear" w:color="auto" w:fill="FFFFFF"/>
+        </w:rPr>
+        <w:t xml:space="preserve"> </w:t>
+      </w:r>
+      <w:r>
+        <w:rPr>
+          <w:rFonts w:ascii="Open Sans" w:hAnsi="Open Sans" w:cs="Open Sans"/>
+          <w:color w:val="222222"/>
+          <w:sz w:val="22"/>
+          <w:szCs w:val="22"/>
+          <w:shd w:val="clear" w:color="auto" w:fill="FFFFFF"/>
+        </w:rPr>
+        <w:t>la</w:t>
+      </w:r>
+      <w:r>
+        <w:rPr>
+          <w:rFonts w:ascii="Open Sans" w:hAnsi="Open Sans" w:cs="Open Sans"/>
+          <w:color w:val="222222"/>
+          <w:sz w:val="22"/>
+          <w:szCs w:val="22"/>
+          <w:shd w:val="clear" w:color="auto" w:fill="FFFFFF"/>
+        </w:rPr>
+        <w:t xml:space="preserve"> contabilidad básica del restaurante, calculando cuántas mesas se atendieron, cuánto se recaudó por mesa, quien las atendió, tiempo promedio en que las mesas están ocupadas/desocupadas, que plato se ordenó más, que plato no se ordenó en absoluto, tiempo de espera de los clientes antes de conseguir una mesa etc. </w:t>
       </w:r>
     </w:p>
     <w:p>
@@ -2396,7 +2505,21 @@
           <w:noProof/>
           <w:lang w:eastAsia="es-AR"/>
         </w:rPr>
-        <w:t xml:space="preserve">      </w:t>
+        <w:t xml:space="preserve">   </w:t>
+      </w:r>
+      <w:r>
+        <w:rPr>
+          <w:noProof/>
+          <w:lang w:eastAsia="es-AR"/>
+        </w:rPr>
+        <w:t xml:space="preserve"> </w:t>
+      </w:r>
+      <w:r>
+        <w:rPr>
+          <w:noProof/>
+          <w:lang w:eastAsia="es-AR"/>
+        </w:rPr>
+        <w:t xml:space="preserve">   </w:t>
       </w:r>
       <w:r>
         <w:rPr>
@@ -2457,7 +2580,21 @@
           <w:noProof/>
           <w:lang w:eastAsia="es-AR"/>
         </w:rPr>
-        <w:t xml:space="preserve">      </w:t>
+        <w:t xml:space="preserve">  </w:t>
+      </w:r>
+      <w:r>
+        <w:rPr>
+          <w:noProof/>
+          <w:lang w:eastAsia="es-AR"/>
+        </w:rPr>
+        <w:t xml:space="preserve"> </w:t>
+      </w:r>
+      <w:r>
+        <w:rPr>
+          <w:noProof/>
+          <w:lang w:eastAsia="es-AR"/>
+        </w:rPr>
+        <w:t xml:space="preserve">    </w:t>
       </w:r>
       <w:r>
         <w:rPr>
@@ -6324,67 +6461,7 @@
           <w:sz w:val="22"/>
           <w:szCs w:val="22"/>
         </w:rPr>
-        <w:t xml:space="preserve"> </w:t>
-      </w:r>
-      <w:proofErr w:type="spellStart"/>
-      <w:r>
-        <w:rPr>
-          <w:rFonts w:ascii="Open Sans" w:hAnsi="Open Sans" w:cs="Open Sans"/>
-          <w:color w:val="000000"/>
-          <w:sz w:val="22"/>
-          <w:szCs w:val="22"/>
-        </w:rPr>
-        <w:t>velit</w:t>
-      </w:r>
-      <w:proofErr w:type="spellEnd"/>
-      <w:r>
-        <w:rPr>
-          <w:rFonts w:ascii="Open Sans" w:hAnsi="Open Sans" w:cs="Open Sans"/>
-          <w:color w:val="000000"/>
-          <w:sz w:val="22"/>
-          <w:szCs w:val="22"/>
-        </w:rPr>
-        <w:t xml:space="preserve">, </w:t>
-      </w:r>
-      <w:proofErr w:type="spellStart"/>
-      <w:r>
-        <w:rPr>
-          <w:rFonts w:ascii="Open Sans" w:hAnsi="Open Sans" w:cs="Open Sans"/>
-          <w:color w:val="000000"/>
-          <w:sz w:val="22"/>
-          <w:szCs w:val="22"/>
-        </w:rPr>
-        <w:t>placerat</w:t>
-      </w:r>
-      <w:proofErr w:type="spellEnd"/>
-      <w:r>
-        <w:rPr>
-          <w:rFonts w:ascii="Open Sans" w:hAnsi="Open Sans" w:cs="Open Sans"/>
-          <w:color w:val="000000"/>
-          <w:sz w:val="22"/>
-          <w:szCs w:val="22"/>
-        </w:rPr>
-        <w:t xml:space="preserve"> </w:t>
-      </w:r>
-      <w:proofErr w:type="spellStart"/>
-      <w:r>
-        <w:rPr>
-          <w:rFonts w:ascii="Open Sans" w:hAnsi="Open Sans" w:cs="Open Sans"/>
-          <w:color w:val="000000"/>
-          <w:sz w:val="22"/>
-          <w:szCs w:val="22"/>
-        </w:rPr>
-        <w:t>semper</w:t>
-      </w:r>
-      <w:proofErr w:type="spellEnd"/>
-      <w:r>
-        <w:rPr>
-          <w:rFonts w:ascii="Open Sans" w:hAnsi="Open Sans" w:cs="Open Sans"/>
-          <w:color w:val="000000"/>
-          <w:sz w:val="22"/>
-          <w:szCs w:val="22"/>
-        </w:rPr>
-        <w:t xml:space="preserve"> </w:t>
+        <w:t xml:space="preserve"> velit, placerat semper </w:t>
       </w:r>
       <w:proofErr w:type="spellStart"/>
       <w:r>
@@ -6404,27 +6481,7 @@
           <w:sz w:val="22"/>
           <w:szCs w:val="22"/>
         </w:rPr>
-        <w:t xml:space="preserve"> </w:t>
-      </w:r>
-      <w:proofErr w:type="spellStart"/>
-      <w:r>
-        <w:rPr>
-          <w:rFonts w:ascii="Open Sans" w:hAnsi="Open Sans" w:cs="Open Sans"/>
-          <w:color w:val="000000"/>
-          <w:sz w:val="22"/>
-          <w:szCs w:val="22"/>
-        </w:rPr>
-        <w:t>hendrerit</w:t>
-      </w:r>
-      <w:proofErr w:type="spellEnd"/>
-      <w:r>
-        <w:rPr>
-          <w:rFonts w:ascii="Open Sans" w:hAnsi="Open Sans" w:cs="Open Sans"/>
-          <w:color w:val="000000"/>
-          <w:sz w:val="22"/>
-          <w:szCs w:val="22"/>
-        </w:rPr>
-        <w:t xml:space="preserve"> et. </w:t>
+        <w:t xml:space="preserve"> hendrerit et. </w:t>
       </w:r>
       <w:proofErr w:type="spellStart"/>
       <w:r>
@@ -6484,47 +6541,7 @@
           <w:sz w:val="22"/>
           <w:szCs w:val="22"/>
         </w:rPr>
-        <w:t xml:space="preserve"> magna </w:t>
-      </w:r>
-      <w:proofErr w:type="spellStart"/>
-      <w:r>
-        <w:rPr>
-          <w:rFonts w:ascii="Open Sans" w:hAnsi="Open Sans" w:cs="Open Sans"/>
-          <w:color w:val="000000"/>
-          <w:sz w:val="22"/>
-          <w:szCs w:val="22"/>
-        </w:rPr>
-        <w:t>tristique</w:t>
-      </w:r>
-      <w:proofErr w:type="spellEnd"/>
-      <w:r>
-        <w:rPr>
-          <w:rFonts w:ascii="Open Sans" w:hAnsi="Open Sans" w:cs="Open Sans"/>
-          <w:color w:val="000000"/>
-          <w:sz w:val="22"/>
-          <w:szCs w:val="22"/>
-        </w:rPr>
-        <w:t xml:space="preserve"> </w:t>
-      </w:r>
-      <w:proofErr w:type="spellStart"/>
-      <w:r>
-        <w:rPr>
-          <w:rFonts w:ascii="Open Sans" w:hAnsi="Open Sans" w:cs="Open Sans"/>
-          <w:color w:val="000000"/>
-          <w:sz w:val="22"/>
-          <w:szCs w:val="22"/>
-        </w:rPr>
-        <w:t>quis</w:t>
-      </w:r>
-      <w:proofErr w:type="spellEnd"/>
-      <w:r>
-        <w:rPr>
-          <w:rFonts w:ascii="Open Sans" w:hAnsi="Open Sans" w:cs="Open Sans"/>
-          <w:color w:val="000000"/>
-          <w:sz w:val="22"/>
-          <w:szCs w:val="22"/>
-        </w:rPr>
-        <w:t>.</w:t>
+        <w:t xml:space="preserve"> magna tristique quis.</w:t>
       </w:r>
     </w:p>
     <w:p>
@@ -7655,27 +7672,7 @@
           <w:sz w:val="22"/>
           <w:szCs w:val="22"/>
         </w:rPr>
-        <w:t xml:space="preserve"> </w:t>
-      </w:r>
-      <w:proofErr w:type="spellStart"/>
-      <w:r>
-        <w:rPr>
-          <w:rFonts w:ascii="Open Sans" w:hAnsi="Open Sans" w:cs="Open Sans"/>
-          <w:color w:val="000000"/>
-          <w:sz w:val="22"/>
-          <w:szCs w:val="22"/>
-        </w:rPr>
-        <w:t>quis</w:t>
-      </w:r>
-      <w:proofErr w:type="spellEnd"/>
-      <w:r>
-        <w:rPr>
-          <w:rFonts w:ascii="Open Sans" w:hAnsi="Open Sans" w:cs="Open Sans"/>
-          <w:color w:val="000000"/>
-          <w:sz w:val="22"/>
-          <w:szCs w:val="22"/>
-        </w:rPr>
-        <w:t xml:space="preserve"> justo. </w:t>
+        <w:t xml:space="preserve"> quis justo. </w:t>
       </w:r>
       <w:proofErr w:type="spellStart"/>
       <w:r>
@@ -7835,67 +7832,7 @@
           <w:sz w:val="22"/>
           <w:szCs w:val="22"/>
         </w:rPr>
-        <w:t xml:space="preserve"> </w:t>
-      </w:r>
-      <w:proofErr w:type="spellStart"/>
-      <w:r>
-        <w:rPr>
-          <w:rFonts w:ascii="Open Sans" w:hAnsi="Open Sans" w:cs="Open Sans"/>
-          <w:color w:val="000000"/>
-          <w:sz w:val="22"/>
-          <w:szCs w:val="22"/>
-        </w:rPr>
-        <w:t>velit</w:t>
-      </w:r>
-      <w:proofErr w:type="spellEnd"/>
-      <w:r>
-        <w:rPr>
-          <w:rFonts w:ascii="Open Sans" w:hAnsi="Open Sans" w:cs="Open Sans"/>
-          <w:color w:val="000000"/>
-          <w:sz w:val="22"/>
-          <w:szCs w:val="22"/>
-        </w:rPr>
-        <w:t xml:space="preserve">, </w:t>
-      </w:r>
-      <w:proofErr w:type="spellStart"/>
-      <w:r>
-        <w:rPr>
-          <w:rFonts w:ascii="Open Sans" w:hAnsi="Open Sans" w:cs="Open Sans"/>
-          <w:color w:val="000000"/>
-          <w:sz w:val="22"/>
-          <w:szCs w:val="22"/>
-        </w:rPr>
-        <w:t>placerat</w:t>
-      </w:r>
-      <w:proofErr w:type="spellEnd"/>
-      <w:r>
-        <w:rPr>
-          <w:rFonts w:ascii="Open Sans" w:hAnsi="Open Sans" w:cs="Open Sans"/>
-          <w:color w:val="000000"/>
-          <w:sz w:val="22"/>
-          <w:szCs w:val="22"/>
-        </w:rPr>
-        <w:t xml:space="preserve"> </w:t>
-      </w:r>
-      <w:proofErr w:type="spellStart"/>
-      <w:r>
-        <w:rPr>
-          <w:rFonts w:ascii="Open Sans" w:hAnsi="Open Sans" w:cs="Open Sans"/>
-          <w:color w:val="000000"/>
-          <w:sz w:val="22"/>
-          <w:szCs w:val="22"/>
-        </w:rPr>
-        <w:t>semper</w:t>
-      </w:r>
-      <w:proofErr w:type="spellEnd"/>
-      <w:r>
-        <w:rPr>
-          <w:rFonts w:ascii="Open Sans" w:hAnsi="Open Sans" w:cs="Open Sans"/>
-          <w:color w:val="000000"/>
-          <w:sz w:val="22"/>
-          <w:szCs w:val="22"/>
-        </w:rPr>
-        <w:t xml:space="preserve"> </w:t>
+        <w:t xml:space="preserve"> velit, placerat semper </w:t>
       </w:r>
       <w:proofErr w:type="spellStart"/>
       <w:r>
@@ -7915,27 +7852,7 @@
           <w:sz w:val="22"/>
           <w:szCs w:val="22"/>
         </w:rPr>
-        <w:t xml:space="preserve"> </w:t>
-      </w:r>
-      <w:proofErr w:type="spellStart"/>
-      <w:r>
-        <w:rPr>
-          <w:rFonts w:ascii="Open Sans" w:hAnsi="Open Sans" w:cs="Open Sans"/>
-          <w:color w:val="000000"/>
-          <w:sz w:val="22"/>
-          <w:szCs w:val="22"/>
-        </w:rPr>
-        <w:t>hendrerit</w:t>
-      </w:r>
-      <w:proofErr w:type="spellEnd"/>
-      <w:r>
-        <w:rPr>
-          <w:rFonts w:ascii="Open Sans" w:hAnsi="Open Sans" w:cs="Open Sans"/>
-          <w:color w:val="000000"/>
-          <w:sz w:val="22"/>
-          <w:szCs w:val="22"/>
-        </w:rPr>
-        <w:t xml:space="preserve"> et. </w:t>
+        <w:t xml:space="preserve"> hendrerit et. </w:t>
       </w:r>
       <w:proofErr w:type="spellStart"/>
       <w:r>
@@ -7995,47 +7912,7 @@
           <w:sz w:val="22"/>
           <w:szCs w:val="22"/>
         </w:rPr>
-        <w:t xml:space="preserve"> magna </w:t>
-      </w:r>
-      <w:proofErr w:type="spellStart"/>
-      <w:r>
-        <w:rPr>
-          <w:rFonts w:ascii="Open Sans" w:hAnsi="Open Sans" w:cs="Open Sans"/>
-          <w:color w:val="000000"/>
-          <w:sz w:val="22"/>
-          <w:szCs w:val="22"/>
-        </w:rPr>
-        <w:t>tristique</w:t>
-      </w:r>
-      <w:proofErr w:type="spellEnd"/>
-      <w:r>
-        <w:rPr>
-          <w:rFonts w:ascii="Open Sans" w:hAnsi="Open Sans" w:cs="Open Sans"/>
-          <w:color w:val="000000"/>
-          <w:sz w:val="22"/>
-          <w:szCs w:val="22"/>
-        </w:rPr>
-        <w:t xml:space="preserve"> </w:t>
-      </w:r>
-      <w:proofErr w:type="spellStart"/>
-      <w:r>
-        <w:rPr>
-          <w:rFonts w:ascii="Open Sans" w:hAnsi="Open Sans" w:cs="Open Sans"/>
-          <w:color w:val="000000"/>
-          <w:sz w:val="22"/>
-          <w:szCs w:val="22"/>
-        </w:rPr>
-        <w:t>quis</w:t>
-      </w:r>
-      <w:proofErr w:type="spellEnd"/>
-      <w:r>
-        <w:rPr>
-          <w:rFonts w:ascii="Open Sans" w:hAnsi="Open Sans" w:cs="Open Sans"/>
-          <w:color w:val="000000"/>
-          <w:sz w:val="22"/>
-          <w:szCs w:val="22"/>
-        </w:rPr>
-        <w:t>.</w:t>
+        <w:t xml:space="preserve"> magna tristique quis.</w:t>
       </w:r>
     </w:p>
     <w:p>
@@ -8093,6 +7970,76 @@
       </w:pPr>
       <w:r>
         <w:rPr>
+          <w:noProof/>
+          <w:lang w:eastAsia="es-AR"/>
+        </w:rPr>
+        <w:drawing>
+          <wp:anchor distT="0" distB="0" distL="114300" distR="114300" simplePos="0" relativeHeight="251661312" behindDoc="1" locked="0" layoutInCell="1" allowOverlap="1" wp14:anchorId="0B0E6728" wp14:editId="429827B9">
+            <wp:simplePos x="0" y="0"/>
+            <wp:positionH relativeFrom="margin">
+              <wp:align>left</wp:align>
+            </wp:positionH>
+            <wp:positionV relativeFrom="paragraph">
+              <wp:posOffset>6985</wp:posOffset>
+            </wp:positionV>
+            <wp:extent cx="1590675" cy="1590675"/>
+            <wp:effectExtent l="0" t="0" r="9525" b="9525"/>
+            <wp:wrapTight wrapText="bothSides">
+              <wp:wrapPolygon edited="0">
+                <wp:start x="0" y="0"/>
+                <wp:lineTo x="0" y="21471"/>
+                <wp:lineTo x="21471" y="21471"/>
+                <wp:lineTo x="21471" y="0"/>
+                <wp:lineTo x="0" y="0"/>
+              </wp:wrapPolygon>
+            </wp:wrapTight>
+            <wp:docPr id="1" name="Picture 1" descr="mysql, orange icon"/>
+            <wp:cNvGraphicFramePr>
+              <a:graphicFrameLocks xmlns:a="http://schemas.openxmlformats.org/drawingml/2006/main" noChangeAspect="1"/>
+            </wp:cNvGraphicFramePr>
+            <a:graphic xmlns:a="http://schemas.openxmlformats.org/drawingml/2006/main">
+              <a:graphicData uri="http://schemas.openxmlformats.org/drawingml/2006/picture">
+                <pic:pic xmlns:pic="http://schemas.openxmlformats.org/drawingml/2006/picture">
+                  <pic:nvPicPr>
+                    <pic:cNvPr id="0" name="Picture 1" descr="mysql, orange icon"/>
+                    <pic:cNvPicPr>
+                      <a:picLocks noChangeAspect="1" noChangeArrowheads="1"/>
+                    </pic:cNvPicPr>
+                  </pic:nvPicPr>
+                  <pic:blipFill>
+                    <a:blip r:embed="rId25" cstate="print">
+                      <a:extLst>
+                        <a:ext uri="{28A0092B-C50C-407E-A947-70E740481C1C}">
+                          <a14:useLocalDpi xmlns:a14="http://schemas.microsoft.com/office/drawing/2010/main" val="0"/>
+                        </a:ext>
+                      </a:extLst>
+                    </a:blip>
+                    <a:srcRect/>
+                    <a:stretch>
+                      <a:fillRect/>
+                    </a:stretch>
+                  </pic:blipFill>
+                  <pic:spPr bwMode="auto">
+                    <a:xfrm>
+                      <a:off x="0" y="0"/>
+                      <a:ext cx="1590675" cy="1590675"/>
+                    </a:xfrm>
+                    <a:prstGeom prst="rect">
+                      <a:avLst/>
+                    </a:prstGeom>
+                    <a:noFill/>
+                    <a:ln>
+                      <a:noFill/>
+                    </a:ln>
+                  </pic:spPr>
+                </pic:pic>
+              </a:graphicData>
+            </a:graphic>
+          </wp:anchor>
+        </w:drawing>
+      </w:r>
+      <w:r>
+        <w:rPr>
           <w:rFonts w:ascii="Open Sans" w:eastAsia="Times New Roman" w:hAnsi="Open Sans" w:cs="Open Sans"/>
           <w:color w:val="222222"/>
           <w:shd w:val="clear" w:color="auto" w:fill="FFFFFF"/>
@@ -8126,6 +8073,38 @@
           <w:lang w:eastAsia="es-AR"/>
         </w:rPr>
         <w:t xml:space="preserve"> físico diferente.</w:t>
+      </w:r>
+      <w:r>
+        <w:rPr>
+          <w:rFonts w:ascii="Open Sans" w:eastAsia="Times New Roman" w:hAnsi="Open Sans" w:cs="Open Sans"/>
+          <w:color w:val="222222"/>
+          <w:shd w:val="clear" w:color="auto" w:fill="FFFFFF"/>
+          <w:lang w:eastAsia="es-AR"/>
+        </w:rPr>
+        <w:t xml:space="preserve"> La tecnología seleccionada como gestor de base de datos es </w:t>
+      </w:r>
+      <w:proofErr w:type="spellStart"/>
+      <w:r>
+        <w:rPr>
+          <w:rFonts w:ascii="Open Sans" w:eastAsia="Times New Roman" w:hAnsi="Open Sans" w:cs="Open Sans"/>
+          <w:color w:val="222222"/>
+          <w:shd w:val="clear" w:color="auto" w:fill="FFFFFF"/>
+          <w:lang w:eastAsia="es-AR"/>
+        </w:rPr>
+        <w:t>MySQL</w:t>
+      </w:r>
+      <w:proofErr w:type="spellEnd"/>
+      <w:r>
+        <w:rPr>
+          <w:rFonts w:ascii="Open Sans" w:eastAsia="Times New Roman" w:hAnsi="Open Sans" w:cs="Open Sans"/>
+          <w:color w:val="222222"/>
+          <w:shd w:val="clear" w:color="auto" w:fill="FFFFFF"/>
+          <w:lang w:eastAsia="es-AR"/>
+        </w:rPr>
+        <w:t>.</w:t>
+      </w:r>
+      <w:r>
+        <w:t xml:space="preserve"> </w:t>
       </w:r>
     </w:p>
     <w:p>
@@ -8519,55 +8498,7 @@
           <w:rFonts w:ascii="Open Sans" w:hAnsi="Open Sans" w:cs="Open Sans"/>
           <w:color w:val="000000"/>
         </w:rPr>
-        <w:t xml:space="preserve"> </w:t>
-      </w:r>
-      <w:proofErr w:type="spellStart"/>
-      <w:r>
-        <w:rPr>
-          <w:rFonts w:ascii="Open Sans" w:hAnsi="Open Sans" w:cs="Open Sans"/>
-          <w:color w:val="000000"/>
-        </w:rPr>
-        <w:t>velit</w:t>
-      </w:r>
-      <w:proofErr w:type="spellEnd"/>
-      <w:r>
-        <w:rPr>
-          <w:rFonts w:ascii="Open Sans" w:hAnsi="Open Sans" w:cs="Open Sans"/>
-          <w:color w:val="000000"/>
-        </w:rPr>
-        <w:t xml:space="preserve">, </w:t>
-      </w:r>
-      <w:proofErr w:type="spellStart"/>
-      <w:r>
-        <w:rPr>
-          <w:rFonts w:ascii="Open Sans" w:hAnsi="Open Sans" w:cs="Open Sans"/>
-          <w:color w:val="000000"/>
-        </w:rPr>
-        <w:t>placerat</w:t>
-      </w:r>
-      <w:proofErr w:type="spellEnd"/>
-      <w:r>
-        <w:rPr>
-          <w:rFonts w:ascii="Open Sans" w:hAnsi="Open Sans" w:cs="Open Sans"/>
-          <w:color w:val="000000"/>
-        </w:rPr>
-        <w:t xml:space="preserve"> </w:t>
-      </w:r>
-      <w:proofErr w:type="spellStart"/>
-      <w:r>
-        <w:rPr>
-          <w:rFonts w:ascii="Open Sans" w:hAnsi="Open Sans" w:cs="Open Sans"/>
-          <w:color w:val="000000"/>
-        </w:rPr>
-        <w:t>semper</w:t>
-      </w:r>
-      <w:proofErr w:type="spellEnd"/>
-      <w:r>
-        <w:rPr>
-          <w:rFonts w:ascii="Open Sans" w:hAnsi="Open Sans" w:cs="Open Sans"/>
-          <w:color w:val="000000"/>
-        </w:rPr>
-        <w:t xml:space="preserve"> </w:t>
+        <w:t xml:space="preserve"> velit, placerat semper </w:t>
       </w:r>
       <w:proofErr w:type="spellStart"/>
       <w:r>
@@ -8583,23 +8514,7 @@
           <w:rFonts w:ascii="Open Sans" w:hAnsi="Open Sans" w:cs="Open Sans"/>
           <w:color w:val="000000"/>
         </w:rPr>
-        <w:t xml:space="preserve"> </w:t>
-      </w:r>
-      <w:proofErr w:type="spellStart"/>
-      <w:r>
-        <w:rPr>
-          <w:rFonts w:ascii="Open Sans" w:hAnsi="Open Sans" w:cs="Open Sans"/>
-          <w:color w:val="000000"/>
-        </w:rPr>
-        <w:t>hendrerit</w:t>
-      </w:r>
-      <w:proofErr w:type="spellEnd"/>
-      <w:r>
-        <w:rPr>
-          <w:rFonts w:ascii="Open Sans" w:hAnsi="Open Sans" w:cs="Open Sans"/>
-          <w:color w:val="000000"/>
-        </w:rPr>
-        <w:t xml:space="preserve"> et. </w:t>
+        <w:t xml:space="preserve"> hendrerit et. </w:t>
       </w:r>
       <w:proofErr w:type="spellStart"/>
       <w:r>
@@ -8647,39 +8562,7 @@
           <w:rFonts w:ascii="Open Sans" w:hAnsi="Open Sans" w:cs="Open Sans"/>
           <w:color w:val="000000"/>
         </w:rPr>
-        <w:t xml:space="preserve"> magna </w:t>
-      </w:r>
-      <w:proofErr w:type="spellStart"/>
-      <w:r>
-        <w:rPr>
-          <w:rFonts w:ascii="Open Sans" w:hAnsi="Open Sans" w:cs="Open Sans"/>
-          <w:color w:val="000000"/>
-        </w:rPr>
-        <w:t>tristique</w:t>
-      </w:r>
-      <w:proofErr w:type="spellEnd"/>
-      <w:r>
-        <w:rPr>
-          <w:rFonts w:ascii="Open Sans" w:hAnsi="Open Sans" w:cs="Open Sans"/>
-          <w:color w:val="000000"/>
-        </w:rPr>
-        <w:t xml:space="preserve"> </w:t>
-      </w:r>
-      <w:proofErr w:type="spellStart"/>
-      <w:r>
-        <w:rPr>
-          <w:rFonts w:ascii="Open Sans" w:hAnsi="Open Sans" w:cs="Open Sans"/>
-          <w:color w:val="000000"/>
-        </w:rPr>
-        <w:t>quis</w:t>
-      </w:r>
-      <w:proofErr w:type="spellEnd"/>
-      <w:r>
-        <w:rPr>
-          <w:rFonts w:ascii="Open Sans" w:hAnsi="Open Sans" w:cs="Open Sans"/>
-          <w:color w:val="000000"/>
-        </w:rPr>
-        <w:t>.</w:t>
+        <w:t xml:space="preserve"> magna tristique quis.</w:t>
       </w:r>
     </w:p>
     <w:p>
@@ -8986,7 +8869,6 @@
         <w:rPr>
           <w:rFonts w:ascii="Open Sans" w:hAnsi="Open Sans" w:cs="Open Sans"/>
         </w:rPr>
-        <w:lastRenderedPageBreak/>
         <w:t>A continuación, se definen características y funciones que el sistema final NO realizará, así como también las limitaciones de las funciones que estarán disponibles:</w:t>
       </w:r>
     </w:p>
@@ -9053,27 +8935,1878 @@
           <w:sz w:val="56"/>
           <w:szCs w:val="56"/>
         </w:rPr>
-        <w:t>Esquema de negocio</w:t>
-      </w:r>
-    </w:p>
-    <w:p>
-      <w:pPr>
+        <w:t>Modelo</w:t>
+      </w:r>
+      <w:r>
         <w:rPr>
           <w:rFonts w:ascii="Oswald" w:hAnsi="Oswald" w:cs="Open Sans"/>
           <w:sz w:val="56"/>
           <w:szCs w:val="56"/>
         </w:rPr>
-      </w:pPr>
-    </w:p>
-    <w:p>
-      <w:pPr>
-        <w:rPr>
-          <w:rFonts w:ascii="Open Sans" w:hAnsi="Open Sans" w:cs="Open Sans"/>
-        </w:rPr>
-      </w:pPr>
+        <w:t xml:space="preserve"> de negocio</w:t>
+      </w:r>
+    </w:p>
+    <w:p>
+      <w:pPr>
+        <w:pStyle w:val="NormalWeb"/>
+        <w:shd w:val="clear" w:color="auto" w:fill="FFFFFF"/>
+        <w:spacing w:before="96" w:beforeAutospacing="0" w:after="120" w:afterAutospacing="0"/>
+        <w:jc w:val="both"/>
+        <w:rPr>
+          <w:rFonts w:ascii="Open Sans" w:hAnsi="Open Sans" w:cs="Open Sans"/>
+          <w:sz w:val="22"/>
+          <w:szCs w:val="22"/>
+        </w:rPr>
+      </w:pPr>
+      <w:r>
+        <w:rPr>
+          <w:rFonts w:ascii="Open Sans" w:hAnsi="Open Sans" w:cs="Open Sans"/>
+          <w:sz w:val="22"/>
+          <w:szCs w:val="22"/>
+        </w:rPr>
+        <w:t>Un</w:t>
+      </w:r>
+      <w:r>
+        <w:rPr>
+          <w:rStyle w:val="apple-converted-space"/>
+          <w:rFonts w:ascii="Open Sans" w:eastAsiaTheme="minorEastAsia" w:hAnsi="Open Sans" w:cs="Open Sans"/>
+          <w:sz w:val="22"/>
+          <w:szCs w:val="22"/>
+        </w:rPr>
+        <w:t> </w:t>
+      </w:r>
+      <w:r>
+        <w:rPr>
+          <w:rFonts w:ascii="Open Sans" w:hAnsi="Open Sans" w:cs="Open Sans"/>
+          <w:b/>
+          <w:bCs/>
+          <w:sz w:val="22"/>
+          <w:szCs w:val="22"/>
+        </w:rPr>
+        <w:t>modelo de negocio</w:t>
+      </w:r>
+      <w:r>
+        <w:rPr>
+          <w:rFonts w:ascii="Open Sans" w:hAnsi="Open Sans" w:cs="Open Sans"/>
+          <w:sz w:val="22"/>
+          <w:szCs w:val="22"/>
+        </w:rPr>
+        <w:t xml:space="preserve"> </w:t>
+      </w:r>
+      <w:r>
+        <w:rPr>
+          <w:rFonts w:ascii="Open Sans" w:hAnsi="Open Sans" w:cs="Open Sans"/>
+          <w:sz w:val="22"/>
+          <w:szCs w:val="22"/>
+        </w:rPr>
+        <w:t>es el mecanismo por el cual un</w:t>
+      </w:r>
+      <w:r>
+        <w:rPr>
+          <w:rStyle w:val="apple-converted-space"/>
+          <w:rFonts w:ascii="Open Sans" w:eastAsiaTheme="minorEastAsia" w:hAnsi="Open Sans" w:cs="Open Sans"/>
+          <w:sz w:val="22"/>
+          <w:szCs w:val="22"/>
+        </w:rPr>
+        <w:t> </w:t>
+      </w:r>
+      <w:hyperlink r:id="rId26" w:tooltip="Negocio" w:history="1">
+        <w:r>
+          <w:rPr>
+            <w:rStyle w:val="Hyperlink"/>
+            <w:rFonts w:ascii="Open Sans" w:hAnsi="Open Sans" w:cs="Open Sans"/>
+            <w:color w:val="auto"/>
+            <w:sz w:val="22"/>
+            <w:szCs w:val="22"/>
+            <w:u w:val="none"/>
+          </w:rPr>
+          <w:t>negocio</w:t>
+        </w:r>
+      </w:hyperlink>
+      <w:r>
+        <w:rPr>
+          <w:rStyle w:val="apple-converted-space"/>
+          <w:rFonts w:ascii="Open Sans" w:eastAsiaTheme="minorEastAsia" w:hAnsi="Open Sans" w:cs="Open Sans"/>
+          <w:sz w:val="22"/>
+          <w:szCs w:val="22"/>
+        </w:rPr>
+        <w:t> </w:t>
+      </w:r>
+      <w:r>
+        <w:rPr>
+          <w:rFonts w:ascii="Open Sans" w:hAnsi="Open Sans" w:cs="Open Sans"/>
+          <w:sz w:val="22"/>
+          <w:szCs w:val="22"/>
+        </w:rPr>
+        <w:t>busca generar</w:t>
+      </w:r>
+      <w:r>
+        <w:rPr>
+          <w:rStyle w:val="apple-converted-space"/>
+          <w:rFonts w:ascii="Open Sans" w:eastAsiaTheme="minorEastAsia" w:hAnsi="Open Sans" w:cs="Open Sans"/>
+          <w:sz w:val="22"/>
+          <w:szCs w:val="22"/>
+        </w:rPr>
+        <w:t> </w:t>
+      </w:r>
+      <w:hyperlink r:id="rId27" w:tooltip="Ingreso" w:history="1">
+        <w:r>
+          <w:rPr>
+            <w:rStyle w:val="Hyperlink"/>
+            <w:rFonts w:ascii="Open Sans" w:hAnsi="Open Sans" w:cs="Open Sans"/>
+            <w:color w:val="auto"/>
+            <w:sz w:val="22"/>
+            <w:szCs w:val="22"/>
+            <w:u w:val="none"/>
+          </w:rPr>
+          <w:t>ingresos</w:t>
+        </w:r>
+      </w:hyperlink>
+      <w:r>
+        <w:rPr>
+          <w:rStyle w:val="apple-converted-space"/>
+          <w:rFonts w:ascii="Open Sans" w:eastAsiaTheme="minorEastAsia" w:hAnsi="Open Sans" w:cs="Open Sans"/>
+          <w:sz w:val="22"/>
+          <w:szCs w:val="22"/>
+        </w:rPr>
+        <w:t> </w:t>
+      </w:r>
+      <w:r>
+        <w:rPr>
+          <w:rFonts w:ascii="Open Sans" w:hAnsi="Open Sans" w:cs="Open Sans"/>
+          <w:sz w:val="22"/>
+          <w:szCs w:val="22"/>
+        </w:rPr>
+        <w:t>y</w:t>
+      </w:r>
+      <w:r>
+        <w:rPr>
+          <w:rStyle w:val="apple-converted-space"/>
+          <w:rFonts w:ascii="Open Sans" w:eastAsiaTheme="minorEastAsia" w:hAnsi="Open Sans" w:cs="Open Sans"/>
+          <w:sz w:val="22"/>
+          <w:szCs w:val="22"/>
+        </w:rPr>
+        <w:t> </w:t>
+      </w:r>
+      <w:hyperlink r:id="rId28" w:tooltip="Beneficio económico" w:history="1">
+        <w:r>
+          <w:rPr>
+            <w:rStyle w:val="Hyperlink"/>
+            <w:rFonts w:ascii="Open Sans" w:hAnsi="Open Sans" w:cs="Open Sans"/>
+            <w:color w:val="auto"/>
+            <w:sz w:val="22"/>
+            <w:szCs w:val="22"/>
+            <w:u w:val="none"/>
+          </w:rPr>
+          <w:t>beneficios</w:t>
+        </w:r>
+      </w:hyperlink>
+      <w:r>
+        <w:rPr>
+          <w:rFonts w:ascii="Open Sans" w:hAnsi="Open Sans" w:cs="Open Sans"/>
+          <w:sz w:val="22"/>
+          <w:szCs w:val="22"/>
+        </w:rPr>
+        <w:t>. Es un resumen de cómo el proyecto planea</w:t>
+      </w:r>
+      <w:r>
+        <w:rPr>
+          <w:rFonts w:ascii="Open Sans" w:hAnsi="Open Sans" w:cs="Open Sans"/>
+          <w:sz w:val="22"/>
+          <w:szCs w:val="22"/>
+        </w:rPr>
+        <w:t xml:space="preserve"> servir a sus</w:t>
+      </w:r>
+      <w:r>
+        <w:rPr>
+          <w:rStyle w:val="apple-converted-space"/>
+          <w:rFonts w:ascii="Open Sans" w:eastAsiaTheme="minorEastAsia" w:hAnsi="Open Sans" w:cs="Open Sans"/>
+          <w:sz w:val="22"/>
+          <w:szCs w:val="22"/>
+        </w:rPr>
+        <w:t> </w:t>
+      </w:r>
+      <w:hyperlink r:id="rId29" w:tooltip="Cliente (economía)" w:history="1">
+        <w:r>
+          <w:rPr>
+            <w:rStyle w:val="Hyperlink"/>
+            <w:rFonts w:ascii="Open Sans" w:hAnsi="Open Sans" w:cs="Open Sans"/>
+            <w:color w:val="auto"/>
+            <w:sz w:val="22"/>
+            <w:szCs w:val="22"/>
+            <w:u w:val="none"/>
+          </w:rPr>
+          <w:t>clientes</w:t>
+        </w:r>
+      </w:hyperlink>
+      <w:r>
+        <w:rPr>
+          <w:rFonts w:ascii="Open Sans" w:hAnsi="Open Sans" w:cs="Open Sans"/>
+          <w:sz w:val="22"/>
+          <w:szCs w:val="22"/>
+        </w:rPr>
+        <w:t>.</w:t>
+      </w:r>
+    </w:p>
+    <w:p>
+      <w:pPr>
+        <w:spacing w:line="240" w:lineRule="auto"/>
+        <w:jc w:val="both"/>
+        <w:rPr>
+          <w:rFonts w:ascii="Open Sans" w:hAnsi="Open Sans" w:cs="Open Sans"/>
+        </w:rPr>
+      </w:pPr>
+      <w:r>
+        <w:rPr>
+          <w:rFonts w:ascii="Open Sans" w:hAnsi="Open Sans" w:cs="Open Sans"/>
+          <w:shd w:val="clear" w:color="auto" w:fill="FFFFFF"/>
+        </w:rPr>
+        <w:t>El m</w:t>
+      </w:r>
+      <w:r>
+        <w:rPr>
+          <w:rFonts w:ascii="Open Sans" w:hAnsi="Open Sans" w:cs="Open Sans"/>
+          <w:shd w:val="clear" w:color="auto" w:fill="FFFFFF"/>
+        </w:rPr>
+        <w:t xml:space="preserve">odelo de negocio describe el modo en que </w:t>
+      </w:r>
+      <w:r>
+        <w:rPr>
+          <w:rFonts w:ascii="Open Sans" w:hAnsi="Open Sans" w:cs="Open Sans"/>
+          <w:shd w:val="clear" w:color="auto" w:fill="FFFFFF"/>
+        </w:rPr>
+        <w:t>el proyecto</w:t>
+      </w:r>
+      <w:r>
+        <w:rPr>
+          <w:rFonts w:ascii="Open Sans" w:hAnsi="Open Sans" w:cs="Open Sans"/>
+          <w:shd w:val="clear" w:color="auto" w:fill="FFFFFF"/>
+        </w:rPr>
+        <w:t xml:space="preserve"> crea</w:t>
+      </w:r>
+      <w:r>
+        <w:rPr>
+          <w:rFonts w:ascii="Open Sans" w:hAnsi="Open Sans" w:cs="Open Sans"/>
+          <w:shd w:val="clear" w:color="auto" w:fill="FFFFFF"/>
+        </w:rPr>
+        <w:t>rá</w:t>
+      </w:r>
+      <w:r>
+        <w:rPr>
+          <w:rFonts w:ascii="Open Sans" w:hAnsi="Open Sans" w:cs="Open Sans"/>
+          <w:shd w:val="clear" w:color="auto" w:fill="FFFFFF"/>
+        </w:rPr>
+        <w:t xml:space="preserve"> y captura</w:t>
+      </w:r>
+      <w:r>
+        <w:rPr>
+          <w:rFonts w:ascii="Open Sans" w:hAnsi="Open Sans" w:cs="Open Sans"/>
+          <w:shd w:val="clear" w:color="auto" w:fill="FFFFFF"/>
+        </w:rPr>
+        <w:t>rá</w:t>
+      </w:r>
+      <w:r>
+        <w:rPr>
+          <w:rFonts w:ascii="Open Sans" w:hAnsi="Open Sans" w:cs="Open Sans"/>
+          <w:shd w:val="clear" w:color="auto" w:fill="FFFFFF"/>
+        </w:rPr>
+        <w:t xml:space="preserve"> la atención de</w:t>
+      </w:r>
+      <w:r>
+        <w:rPr>
+          <w:rFonts w:ascii="Open Sans" w:hAnsi="Open Sans" w:cs="Open Sans"/>
+          <w:shd w:val="clear" w:color="auto" w:fill="FFFFFF"/>
+        </w:rPr>
+        <w:t xml:space="preserve">l </w:t>
+      </w:r>
+      <w:r>
+        <w:rPr>
+          <w:rFonts w:ascii="Open Sans" w:hAnsi="Open Sans" w:cs="Open Sans"/>
+          <w:shd w:val="clear" w:color="auto" w:fill="FFFFFF"/>
+        </w:rPr>
+        <w:t>segmento de mercado</w:t>
+      </w:r>
+      <w:r>
+        <w:rPr>
+          <w:rFonts w:ascii="Open Sans" w:hAnsi="Open Sans" w:cs="Open Sans"/>
+          <w:shd w:val="clear" w:color="auto" w:fill="FFFFFF"/>
+        </w:rPr>
+        <w:t>. En esta sección se discutirán los siguientes apartados:</w:t>
+      </w:r>
+    </w:p>
+    <w:p>
+      <w:pPr>
+        <w:numPr>
+          <w:ilvl w:val="0"/>
+          <w:numId w:val="7"/>
+        </w:numPr>
+        <w:shd w:val="clear" w:color="auto" w:fill="FFFFFF"/>
+        <w:spacing w:before="100" w:beforeAutospacing="1" w:after="24" w:line="288" w:lineRule="atLeast"/>
+        <w:ind w:left="384"/>
+        <w:rPr>
+          <w:rFonts w:ascii="Open Sans" w:hAnsi="Open Sans" w:cs="Open Sans"/>
+          <w:color w:val="000000"/>
+        </w:rPr>
+      </w:pPr>
+      <w:r>
+        <w:rPr>
+          <w:rFonts w:ascii="Open Sans" w:hAnsi="Open Sans" w:cs="Open Sans"/>
+          <w:color w:val="000000"/>
+        </w:rPr>
+        <w:t>Posición</w:t>
+      </w:r>
+      <w:r>
+        <w:rPr>
+          <w:rFonts w:ascii="Open Sans" w:hAnsi="Open Sans" w:cs="Open Sans"/>
+          <w:color w:val="000000"/>
+        </w:rPr>
+        <w:t xml:space="preserve"> ante el mercado</w:t>
+      </w:r>
+      <w:r>
+        <w:rPr>
+          <w:rFonts w:ascii="Open Sans" w:hAnsi="Open Sans" w:cs="Open Sans"/>
+          <w:color w:val="000000"/>
+        </w:rPr>
+        <w:t xml:space="preserve"> actual</w:t>
+      </w:r>
+    </w:p>
+    <w:p>
+      <w:pPr>
+        <w:numPr>
+          <w:ilvl w:val="0"/>
+          <w:numId w:val="7"/>
+        </w:numPr>
+        <w:shd w:val="clear" w:color="auto" w:fill="FFFFFF"/>
+        <w:spacing w:before="100" w:beforeAutospacing="1" w:after="24" w:line="288" w:lineRule="atLeast"/>
+        <w:ind w:left="384"/>
+        <w:rPr>
+          <w:rFonts w:ascii="Open Sans" w:hAnsi="Open Sans" w:cs="Open Sans"/>
+          <w:color w:val="000000"/>
+        </w:rPr>
+      </w:pPr>
+      <w:r>
+        <w:rPr>
+          <w:rFonts w:ascii="Open Sans" w:hAnsi="Open Sans" w:cs="Open Sans"/>
+          <w:color w:val="000000"/>
+        </w:rPr>
+        <w:t>Cómo define y diferencia sus ofertas de producto caducados</w:t>
+      </w:r>
+    </w:p>
+    <w:p>
+      <w:pPr>
+        <w:numPr>
+          <w:ilvl w:val="0"/>
+          <w:numId w:val="7"/>
+        </w:numPr>
+        <w:shd w:val="clear" w:color="auto" w:fill="FFFFFF"/>
+        <w:spacing w:before="100" w:beforeAutospacing="1" w:after="24" w:line="288" w:lineRule="atLeast"/>
+        <w:ind w:left="384"/>
+        <w:rPr>
+          <w:rFonts w:ascii="Open Sans" w:hAnsi="Open Sans" w:cs="Open Sans"/>
+          <w:color w:val="000000"/>
+        </w:rPr>
+      </w:pPr>
+      <w:r>
+        <w:rPr>
+          <w:rFonts w:ascii="Open Sans" w:hAnsi="Open Sans" w:cs="Open Sans"/>
+          <w:color w:val="000000"/>
+        </w:rPr>
+        <w:t>Cómo crea utilidad para sus clientes</w:t>
+      </w:r>
+    </w:p>
+    <w:p>
+      <w:pPr>
+        <w:numPr>
+          <w:ilvl w:val="0"/>
+          <w:numId w:val="7"/>
+        </w:numPr>
+        <w:shd w:val="clear" w:color="auto" w:fill="FFFFFF"/>
+        <w:spacing w:before="100" w:beforeAutospacing="1" w:after="24" w:line="288" w:lineRule="atLeast"/>
+        <w:ind w:left="384"/>
+        <w:rPr>
+          <w:rFonts w:ascii="Open Sans" w:hAnsi="Open Sans" w:cs="Open Sans"/>
+          <w:color w:val="000000"/>
+        </w:rPr>
+      </w:pPr>
+      <w:r>
+        <w:rPr>
+          <w:rFonts w:ascii="Open Sans" w:hAnsi="Open Sans" w:cs="Open Sans"/>
+          <w:color w:val="000000"/>
+        </w:rPr>
+        <w:t>Cómo consigue y conserva a los clientes</w:t>
+      </w:r>
+    </w:p>
+    <w:p>
+      <w:pPr>
+        <w:numPr>
+          <w:ilvl w:val="0"/>
+          <w:numId w:val="7"/>
+        </w:numPr>
+        <w:shd w:val="clear" w:color="auto" w:fill="FFFFFF"/>
+        <w:spacing w:before="100" w:beforeAutospacing="1" w:after="24" w:line="288" w:lineRule="atLeast"/>
+        <w:ind w:left="384"/>
+        <w:rPr>
+          <w:rFonts w:ascii="Open Sans" w:hAnsi="Open Sans" w:cs="Open Sans"/>
+          <w:color w:val="000000"/>
+        </w:rPr>
+      </w:pPr>
+      <w:r>
+        <w:rPr>
+          <w:rFonts w:ascii="Open Sans" w:hAnsi="Open Sans" w:cs="Open Sans"/>
+          <w:color w:val="000000"/>
+        </w:rPr>
+        <w:t>Cómo sale al mercado (estrategia de</w:t>
+      </w:r>
+      <w:r>
+        <w:rPr>
+          <w:rStyle w:val="apple-converted-space"/>
+          <w:rFonts w:ascii="Open Sans" w:hAnsi="Open Sans" w:cs="Open Sans"/>
+          <w:color w:val="000000"/>
+        </w:rPr>
+        <w:t> </w:t>
+      </w:r>
+      <w:hyperlink r:id="rId30" w:tooltip="Publicidad" w:history="1">
+        <w:r>
+          <w:rPr>
+            <w:rStyle w:val="Hyperlink"/>
+            <w:rFonts w:ascii="Open Sans" w:hAnsi="Open Sans" w:cs="Open Sans"/>
+            <w:color w:val="0B0080"/>
+          </w:rPr>
+          <w:t>publicidad</w:t>
+        </w:r>
+      </w:hyperlink>
+      <w:r>
+        <w:rPr>
+          <w:rStyle w:val="apple-converted-space"/>
+          <w:rFonts w:ascii="Open Sans" w:hAnsi="Open Sans" w:cs="Open Sans"/>
+          <w:color w:val="000000"/>
+        </w:rPr>
+        <w:t> </w:t>
+      </w:r>
+      <w:r>
+        <w:rPr>
+          <w:rFonts w:ascii="Open Sans" w:hAnsi="Open Sans" w:cs="Open Sans"/>
+          <w:color w:val="000000"/>
+        </w:rPr>
+        <w:t>y</w:t>
+      </w:r>
+      <w:r>
+        <w:rPr>
+          <w:rStyle w:val="apple-converted-space"/>
+          <w:rFonts w:ascii="Open Sans" w:hAnsi="Open Sans" w:cs="Open Sans"/>
+          <w:color w:val="000000"/>
+        </w:rPr>
+        <w:t> </w:t>
+      </w:r>
+      <w:hyperlink r:id="rId31" w:tooltip="Distribución (negocios)" w:history="1">
+        <w:r>
+          <w:rPr>
+            <w:rStyle w:val="Hyperlink"/>
+            <w:rFonts w:ascii="Open Sans" w:hAnsi="Open Sans" w:cs="Open Sans"/>
+            <w:color w:val="0B0080"/>
+          </w:rPr>
+          <w:t>distribución</w:t>
+        </w:r>
+      </w:hyperlink>
+      <w:r>
+        <w:rPr>
+          <w:rFonts w:ascii="Open Sans" w:hAnsi="Open Sans" w:cs="Open Sans"/>
+          <w:color w:val="000000"/>
+        </w:rPr>
+        <w:t>)</w:t>
+      </w:r>
+    </w:p>
+    <w:p>
+      <w:pPr>
+        <w:numPr>
+          <w:ilvl w:val="0"/>
+          <w:numId w:val="7"/>
+        </w:numPr>
+        <w:shd w:val="clear" w:color="auto" w:fill="FFFFFF"/>
+        <w:spacing w:before="100" w:beforeAutospacing="1" w:after="24" w:line="288" w:lineRule="atLeast"/>
+        <w:ind w:left="384"/>
+        <w:rPr>
+          <w:rFonts w:ascii="Open Sans" w:hAnsi="Open Sans" w:cs="Open Sans"/>
+          <w:color w:val="000000"/>
+        </w:rPr>
+      </w:pPr>
+      <w:r>
+        <w:rPr>
+          <w:rFonts w:ascii="Open Sans" w:hAnsi="Open Sans" w:cs="Open Sans"/>
+          <w:color w:val="000000"/>
+        </w:rPr>
+        <w:t>Cómo define las tareas que deben llevarse a cabo</w:t>
+      </w:r>
+    </w:p>
+    <w:p>
+      <w:pPr>
+        <w:numPr>
+          <w:ilvl w:val="0"/>
+          <w:numId w:val="7"/>
+        </w:numPr>
+        <w:shd w:val="clear" w:color="auto" w:fill="FFFFFF"/>
+        <w:spacing w:before="100" w:beforeAutospacing="1" w:after="24" w:line="288" w:lineRule="atLeast"/>
+        <w:ind w:left="384"/>
+        <w:rPr>
+          <w:rFonts w:ascii="Open Sans" w:hAnsi="Open Sans" w:cs="Open Sans"/>
+          <w:color w:val="000000"/>
+        </w:rPr>
+      </w:pPr>
+      <w:r>
+        <w:rPr>
+          <w:rFonts w:ascii="Open Sans" w:hAnsi="Open Sans" w:cs="Open Sans"/>
+          <w:color w:val="000000"/>
+        </w:rPr>
+        <w:t>Cómo configura sus recursos</w:t>
+      </w:r>
+    </w:p>
+    <w:p>
+      <w:pPr>
+        <w:numPr>
+          <w:ilvl w:val="0"/>
+          <w:numId w:val="7"/>
+        </w:numPr>
+        <w:shd w:val="clear" w:color="auto" w:fill="FFFFFF"/>
+        <w:spacing w:before="100" w:beforeAutospacing="1" w:after="24" w:line="288" w:lineRule="atLeast"/>
+        <w:ind w:left="384"/>
+        <w:rPr>
+          <w:rFonts w:ascii="Open Sans" w:hAnsi="Open Sans" w:cs="Open Sans"/>
+          <w:color w:val="000000"/>
+        </w:rPr>
+      </w:pPr>
+      <w:r>
+        <w:rPr>
+          <w:rFonts w:ascii="Open Sans" w:hAnsi="Open Sans" w:cs="Open Sans"/>
+          <w:color w:val="000000"/>
+        </w:rPr>
+        <w:t>Cómo consigue el beneficio</w:t>
+      </w:r>
+    </w:p>
+    <w:p>
+      <w:pPr>
+        <w:numPr>
+          <w:ilvl w:val="0"/>
+          <w:numId w:val="7"/>
+        </w:numPr>
+        <w:shd w:val="clear" w:color="auto" w:fill="FFFFFF"/>
+        <w:spacing w:before="100" w:beforeAutospacing="1" w:after="24" w:line="288" w:lineRule="atLeast"/>
+        <w:ind w:left="384"/>
+        <w:rPr>
+          <w:rFonts w:ascii="Open Sans" w:hAnsi="Open Sans" w:cs="Open Sans"/>
+          <w:color w:val="000000"/>
+        </w:rPr>
+      </w:pPr>
+      <w:r>
+        <w:rPr>
+          <w:rFonts w:ascii="Open Sans" w:hAnsi="Open Sans" w:cs="Open Sans"/>
+          <w:color w:val="000000"/>
+        </w:rPr>
+        <w:t>Cómo establece beneficios sociales</w:t>
+      </w:r>
+    </w:p>
+    <w:p>
+      <w:pPr>
+        <w:rPr>
+          <w:rFonts w:ascii="Oswald" w:eastAsia="Times New Roman" w:hAnsi="Oswald" w:cs="Open Sans"/>
+          <w:color w:val="FF0000"/>
+          <w:sz w:val="36"/>
+          <w:szCs w:val="36"/>
+          <w:shd w:val="clear" w:color="auto" w:fill="FFFFFF"/>
+          <w:lang w:eastAsia="es-AR"/>
+        </w:rPr>
+      </w:pPr>
+      <w:r>
+        <w:rPr>
+          <w:rFonts w:ascii="Oswald" w:eastAsia="Times New Roman" w:hAnsi="Oswald" w:cs="Open Sans"/>
+          <w:color w:val="FF0000"/>
+          <w:sz w:val="36"/>
+          <w:szCs w:val="36"/>
+          <w:shd w:val="clear" w:color="auto" w:fill="FFFFFF"/>
+          <w:lang w:eastAsia="es-AR"/>
+        </w:rPr>
+        <w:t>[EDITAR PARA QUE SE AJUSTE A LOS CAP DE ABAJO]</w:t>
+      </w:r>
+    </w:p>
+    <w:p>
+      <w:pPr>
+        <w:rPr>
+          <w:rFonts w:ascii="Oswald" w:eastAsia="Times New Roman" w:hAnsi="Oswald" w:cs="Open Sans"/>
+          <w:color w:val="222222"/>
+          <w:sz w:val="36"/>
+          <w:szCs w:val="36"/>
+          <w:shd w:val="clear" w:color="auto" w:fill="FFFFFF"/>
+          <w:lang w:eastAsia="es-AR"/>
+        </w:rPr>
+      </w:pPr>
+      <w:r>
+        <w:rPr>
+          <w:rFonts w:ascii="Oswald" w:eastAsia="Times New Roman" w:hAnsi="Oswald" w:cs="Open Sans"/>
+          <w:color w:val="222222"/>
+          <w:sz w:val="36"/>
+          <w:szCs w:val="36"/>
+          <w:shd w:val="clear" w:color="auto" w:fill="FFFFFF"/>
+          <w:lang w:eastAsia="es-AR"/>
+        </w:rPr>
+        <w:br w:type="page"/>
+      </w:r>
+    </w:p>
+    <w:p>
+      <w:pPr>
+        <w:rPr>
+          <w:rFonts w:ascii="Oswald" w:eastAsia="Times New Roman" w:hAnsi="Oswald" w:cs="Open Sans"/>
+          <w:color w:val="222222"/>
+          <w:sz w:val="36"/>
+          <w:szCs w:val="36"/>
+          <w:shd w:val="clear" w:color="auto" w:fill="FFFFFF"/>
+          <w:lang w:eastAsia="es-AR"/>
+        </w:rPr>
+      </w:pPr>
+      <w:r>
+        <w:rPr>
+          <w:rFonts w:ascii="Oswald" w:eastAsia="Times New Roman" w:hAnsi="Oswald" w:cs="Open Sans"/>
+          <w:color w:val="222222"/>
+          <w:sz w:val="36"/>
+          <w:szCs w:val="36"/>
+          <w:shd w:val="clear" w:color="auto" w:fill="FFFFFF"/>
+          <w:lang w:eastAsia="es-AR"/>
+        </w:rPr>
+        <w:lastRenderedPageBreak/>
+        <w:t>4.1</w:t>
+      </w:r>
+      <w:r>
+        <w:rPr>
+          <w:rFonts w:ascii="Oswald" w:eastAsia="Times New Roman" w:hAnsi="Oswald" w:cs="Open Sans"/>
+          <w:color w:val="222222"/>
+          <w:sz w:val="36"/>
+          <w:szCs w:val="36"/>
+          <w:shd w:val="clear" w:color="auto" w:fill="FFFFFF"/>
+          <w:lang w:eastAsia="es-AR"/>
+        </w:rPr>
+        <w:t xml:space="preserve"> </w:t>
+      </w:r>
+      <w:r>
+        <w:rPr>
+          <w:rFonts w:ascii="Oswald" w:eastAsia="Times New Roman" w:hAnsi="Oswald" w:cs="Open Sans"/>
+          <w:color w:val="222222"/>
+          <w:sz w:val="36"/>
+          <w:szCs w:val="36"/>
+          <w:shd w:val="clear" w:color="auto" w:fill="FFFFFF"/>
+          <w:lang w:eastAsia="es-AR"/>
+        </w:rPr>
+        <w:t>Oferta de Mercado Actual</w:t>
+      </w:r>
+    </w:p>
+    <w:p>
+      <w:pPr>
+        <w:spacing w:line="240" w:lineRule="auto"/>
+        <w:jc w:val="both"/>
+        <w:rPr>
+          <w:rFonts w:ascii="Open Sans" w:eastAsia="Times New Roman" w:hAnsi="Open Sans" w:cs="Open Sans"/>
+          <w:color w:val="222222"/>
+          <w:shd w:val="clear" w:color="auto" w:fill="FFFFFF"/>
+          <w:lang w:eastAsia="es-AR"/>
+        </w:rPr>
+      </w:pPr>
+      <w:r>
+        <w:rPr>
+          <w:rFonts w:ascii="Open Sans" w:eastAsia="Times New Roman" w:hAnsi="Open Sans" w:cs="Open Sans"/>
+          <w:color w:val="222222"/>
+          <w:shd w:val="clear" w:color="auto" w:fill="FFFFFF"/>
+          <w:lang w:eastAsia="es-AR"/>
+        </w:rPr>
+        <w:t xml:space="preserve">Después de un análisis de la oferta actual, no comprobamos la existencia de productos </w:t>
+      </w:r>
+      <w:r>
+        <w:rPr>
+          <w:rFonts w:ascii="Open Sans" w:eastAsia="Times New Roman" w:hAnsi="Open Sans" w:cs="Open Sans"/>
+          <w:color w:val="222222"/>
+          <w:shd w:val="clear" w:color="auto" w:fill="FFFFFF"/>
+          <w:lang w:eastAsia="es-AR"/>
+        </w:rPr>
+        <w:t>sustitutos. Sin embargo, existen soluciones similares</w:t>
+      </w:r>
+      <w:r>
+        <w:rPr>
+          <w:rFonts w:ascii="Open Sans" w:eastAsia="Times New Roman" w:hAnsi="Open Sans" w:cs="Open Sans"/>
+          <w:color w:val="222222"/>
+          <w:shd w:val="clear" w:color="auto" w:fill="FFFFFF"/>
+          <w:lang w:eastAsia="es-AR"/>
+        </w:rPr>
+        <w:t>. A continuación se detallan los productos en el mercado más conocidos/utilizados en el país, junto con sus funciones principales y una comparativa con el sistema propuesto:</w:t>
+      </w:r>
+    </w:p>
+    <w:p>
+      <w:pPr>
+        <w:spacing w:line="240" w:lineRule="auto"/>
+        <w:jc w:val="both"/>
+        <w:rPr>
+          <w:rFonts w:ascii="Open Sans" w:eastAsia="Times New Roman" w:hAnsi="Open Sans" w:cs="Open Sans"/>
+          <w:color w:val="222222"/>
+          <w:shd w:val="clear" w:color="auto" w:fill="FFFFFF"/>
+          <w:lang w:eastAsia="es-AR"/>
+        </w:rPr>
+      </w:pPr>
+      <w:r>
+        <w:rPr>
+          <w:rFonts w:ascii="Open Sans" w:eastAsia="Times New Roman" w:hAnsi="Open Sans" w:cs="Open Sans"/>
+          <w:color w:val="222222"/>
+          <w:sz w:val="28"/>
+          <w:szCs w:val="28"/>
+          <w:shd w:val="clear" w:color="auto" w:fill="FFFFFF"/>
+          <w:lang w:eastAsia="es-AR"/>
+        </w:rPr>
+        <w:t>Tu Carta Digital:</w:t>
+      </w:r>
+      <w:r>
+        <w:rPr>
+          <w:rFonts w:ascii="Open Sans" w:eastAsia="Times New Roman" w:hAnsi="Open Sans" w:cs="Open Sans"/>
+          <w:color w:val="222222"/>
+          <w:shd w:val="clear" w:color="auto" w:fill="FFFFFF"/>
+          <w:lang w:eastAsia="es-AR"/>
+        </w:rPr>
+        <w:t xml:space="preserve"> Sistema de presentación al usuario final</w:t>
+      </w:r>
+    </w:p>
+    <w:p>
+      <w:pPr>
+        <w:spacing w:line="240" w:lineRule="auto"/>
+        <w:jc w:val="center"/>
+        <w:rPr>
+          <w:rFonts w:ascii="Open Sans" w:eastAsia="Times New Roman" w:hAnsi="Open Sans" w:cs="Open Sans"/>
+          <w:color w:val="222222"/>
+          <w:shd w:val="clear" w:color="auto" w:fill="FFFFFF"/>
+          <w:lang w:eastAsia="es-AR"/>
+        </w:rPr>
+      </w:pPr>
+      <w:r>
+        <w:rPr>
+          <w:rFonts w:ascii="Open Sans" w:eastAsia="Times New Roman" w:hAnsi="Open Sans" w:cs="Open Sans"/>
+          <w:noProof/>
+          <w:color w:val="222222"/>
+          <w:shd w:val="clear" w:color="auto" w:fill="FFFFFF"/>
+          <w:lang w:eastAsia="es-AR"/>
+        </w:rPr>
+        <w:drawing>
+          <wp:inline distT="0" distB="0" distL="0" distR="0">
+            <wp:extent cx="3286125" cy="2039049"/>
+            <wp:effectExtent l="0" t="0" r="0" b="0"/>
+            <wp:docPr id="11" name="Picture 11"/>
+            <wp:cNvGraphicFramePr>
+              <a:graphicFrameLocks xmlns:a="http://schemas.openxmlformats.org/drawingml/2006/main" noChangeAspect="1"/>
+            </wp:cNvGraphicFramePr>
+            <a:graphic xmlns:a="http://schemas.openxmlformats.org/drawingml/2006/main">
+              <a:graphicData uri="http://schemas.openxmlformats.org/drawingml/2006/picture">
+                <pic:pic xmlns:pic="http://schemas.openxmlformats.org/drawingml/2006/picture">
+                  <pic:nvPicPr>
+                    <pic:cNvPr id="11" name="tucartadigital_logo.jpg"/>
+                    <pic:cNvPicPr/>
+                  </pic:nvPicPr>
+                  <pic:blipFill>
+                    <a:blip r:embed="rId32">
+                      <a:extLst>
+                        <a:ext uri="{28A0092B-C50C-407E-A947-70E740481C1C}">
+                          <a14:useLocalDpi xmlns:a14="http://schemas.microsoft.com/office/drawing/2010/main" val="0"/>
+                        </a:ext>
+                      </a:extLst>
+                    </a:blip>
+                    <a:stretch>
+                      <a:fillRect/>
+                    </a:stretch>
+                  </pic:blipFill>
+                  <pic:spPr>
+                    <a:xfrm>
+                      <a:off x="0" y="0"/>
+                      <a:ext cx="3308308" cy="2052813"/>
+                    </a:xfrm>
+                    <a:prstGeom prst="rect">
+                      <a:avLst/>
+                    </a:prstGeom>
+                  </pic:spPr>
+                </pic:pic>
+              </a:graphicData>
+            </a:graphic>
+          </wp:inline>
+        </w:drawing>
+      </w:r>
+    </w:p>
+    <w:p>
+      <w:pPr>
+        <w:spacing w:line="240" w:lineRule="auto"/>
+        <w:jc w:val="both"/>
+        <w:rPr>
+          <w:rFonts w:ascii="Open Sans" w:eastAsia="Times New Roman" w:hAnsi="Open Sans" w:cs="Open Sans"/>
+          <w:color w:val="00B0F0"/>
+          <w:shd w:val="clear" w:color="auto" w:fill="FFFFFF"/>
+          <w:lang w:eastAsia="es-AR"/>
+        </w:rPr>
+      </w:pPr>
+      <w:r>
+        <w:pict>
+          <v:shape id="Picture 12" o:spid="_x0000_i1025" type="#_x0000_t75" alt="link, world icon" style="width:14.25pt;height:14.25pt;visibility:visible;mso-wrap-style:square">
+            <v:imagedata r:id="rId33" o:title="link, world icon"/>
+          </v:shape>
+        </w:pict>
+      </w:r>
+      <w:r>
+        <w:t xml:space="preserve"> </w:t>
+      </w:r>
+      <w:r>
+        <w:rPr>
+          <w:color w:val="00B0F0"/>
+        </w:rPr>
+        <w:t>www.tucartadigital.com</w:t>
+      </w:r>
+    </w:p>
+    <w:p>
+      <w:pPr>
+        <w:spacing w:line="240" w:lineRule="auto"/>
+        <w:jc w:val="both"/>
+        <w:rPr>
+          <w:rFonts w:ascii="Open Sans" w:hAnsi="Open Sans" w:cs="Open Sans"/>
+          <w:shd w:val="clear" w:color="auto" w:fill="FFFFFF"/>
+        </w:rPr>
+      </w:pPr>
+      <w:r>
+        <w:rPr>
+          <w:rFonts w:ascii="Open Sans" w:hAnsi="Open Sans" w:cs="Open Sans"/>
+          <w:shd w:val="clear" w:color="auto" w:fill="FFFFFF"/>
+        </w:rPr>
+        <w:t>TuCartaDigital</w:t>
+      </w:r>
+      <w:r>
+        <w:rPr>
+          <w:rFonts w:ascii="Open Sans" w:hAnsi="Open Sans" w:cs="Open Sans"/>
+          <w:shd w:val="clear" w:color="auto" w:fill="FFFFFF"/>
+        </w:rPr>
+        <w:t xml:space="preserve"> es un servicio de c</w:t>
+      </w:r>
+      <w:r>
+        <w:rPr>
+          <w:rFonts w:ascii="Open Sans" w:hAnsi="Open Sans" w:cs="Open Sans"/>
+          <w:shd w:val="clear" w:color="auto" w:fill="FFFFFF"/>
+        </w:rPr>
+        <w:t>artas electrónicas de vinos se adaptan a cualquier tipo de local o negocio, son fácilmente administrables y sus clientes siempre podrán acceder vía web a su bodega estén donde estén y desde cualquier dispositivo</w:t>
+      </w:r>
+      <w:r>
+        <w:rPr>
+          <w:rFonts w:ascii="Open Sans" w:hAnsi="Open Sans" w:cs="Open Sans"/>
+          <w:shd w:val="clear" w:color="auto" w:fill="FFFFFF"/>
+        </w:rPr>
+        <w:t>.</w:t>
+      </w:r>
+    </w:p>
+    <w:p>
+      <w:pPr>
+        <w:spacing w:line="240" w:lineRule="auto"/>
+        <w:jc w:val="both"/>
+        <w:rPr>
+          <w:rFonts w:ascii="Open Sans" w:eastAsia="Times New Roman" w:hAnsi="Open Sans" w:cs="Open Sans"/>
+          <w:u w:val="single"/>
+          <w:shd w:val="clear" w:color="auto" w:fill="FFFFFF"/>
+          <w:lang w:eastAsia="es-AR"/>
+        </w:rPr>
+      </w:pPr>
+      <w:r>
+        <w:rPr>
+          <w:rFonts w:ascii="Open Sans" w:eastAsia="Times New Roman" w:hAnsi="Open Sans" w:cs="Open Sans"/>
+          <w:u w:val="single"/>
+          <w:shd w:val="clear" w:color="auto" w:fill="FFFFFF"/>
+          <w:lang w:eastAsia="es-AR"/>
+        </w:rPr>
+        <w:t>Comparativa con el sistema propuesto:</w:t>
+      </w:r>
+    </w:p>
+    <w:p>
+      <w:pPr>
+        <w:spacing w:line="240" w:lineRule="auto"/>
+        <w:jc w:val="both"/>
+        <w:rPr>
+          <w:rFonts w:ascii="Open Sans" w:eastAsia="Times New Roman" w:hAnsi="Open Sans" w:cs="Open Sans"/>
+          <w:shd w:val="clear" w:color="auto" w:fill="FFFFFF"/>
+          <w:lang w:eastAsia="es-AR"/>
+        </w:rPr>
+      </w:pPr>
+      <w:r>
+        <w:rPr>
+          <w:rFonts w:ascii="Open Sans" w:eastAsia="Times New Roman" w:hAnsi="Open Sans" w:cs="Open Sans"/>
+          <w:i/>
+          <w:shd w:val="clear" w:color="auto" w:fill="FFFFFF"/>
+          <w:lang w:eastAsia="es-AR"/>
+        </w:rPr>
+        <w:t>TuCartaDigital</w:t>
+      </w:r>
+      <w:r>
+        <w:rPr>
+          <w:rFonts w:ascii="Open Sans" w:eastAsia="Times New Roman" w:hAnsi="Open Sans" w:cs="Open Sans"/>
+          <w:shd w:val="clear" w:color="auto" w:fill="FFFFFF"/>
+          <w:lang w:eastAsia="es-AR"/>
+        </w:rPr>
+        <w:t xml:space="preserve"> ofrece al cliente la posibilidad de ver la oferta completa del restaurante cliente, incluyendo precios y fotografías. </w:t>
+      </w:r>
+      <w:r>
+        <w:rPr>
+          <w:rFonts w:ascii="Open Sans" w:eastAsia="Times New Roman" w:hAnsi="Open Sans" w:cs="Open Sans"/>
+          <w:i/>
+          <w:shd w:val="clear" w:color="auto" w:fill="FFFFFF"/>
+          <w:lang w:eastAsia="es-AR"/>
+        </w:rPr>
+        <w:t>RestApp</w:t>
+      </w:r>
+      <w:r>
+        <w:rPr>
+          <w:rFonts w:ascii="Open Sans" w:eastAsia="Times New Roman" w:hAnsi="Open Sans" w:cs="Open Sans"/>
+          <w:shd w:val="clear" w:color="auto" w:fill="FFFFFF"/>
+          <w:lang w:eastAsia="es-AR"/>
+        </w:rPr>
+        <w:t xml:space="preserve"> estará orientado a agilizar la gestión, es decir, se enfocará en brindar un servicio al restaurante y al cliente mientras que </w:t>
+      </w:r>
+      <w:r>
+        <w:rPr>
+          <w:rFonts w:ascii="Open Sans" w:eastAsia="Times New Roman" w:hAnsi="Open Sans" w:cs="Open Sans"/>
+          <w:i/>
+          <w:shd w:val="clear" w:color="auto" w:fill="FFFFFF"/>
+          <w:lang w:eastAsia="es-AR"/>
+        </w:rPr>
+        <w:t>TuCartaDigital</w:t>
+      </w:r>
+      <w:r>
+        <w:rPr>
+          <w:rFonts w:ascii="Open Sans" w:eastAsia="Times New Roman" w:hAnsi="Open Sans" w:cs="Open Sans"/>
+          <w:shd w:val="clear" w:color="auto" w:fill="FFFFFF"/>
+          <w:lang w:eastAsia="es-AR"/>
+        </w:rPr>
+        <w:t xml:space="preserve"> está orientado</w:t>
+      </w:r>
+      <w:r>
+        <w:rPr>
+          <w:rFonts w:ascii="Open Sans" w:eastAsia="Times New Roman" w:hAnsi="Open Sans" w:cs="Open Sans"/>
+          <w:shd w:val="clear" w:color="auto" w:fill="FFFFFF"/>
+          <w:lang w:eastAsia="es-AR"/>
+        </w:rPr>
+        <w:t xml:space="preserve"> exclusivamente</w:t>
+      </w:r>
+      <w:r>
+        <w:rPr>
+          <w:rFonts w:ascii="Open Sans" w:eastAsia="Times New Roman" w:hAnsi="Open Sans" w:cs="Open Sans"/>
+          <w:shd w:val="clear" w:color="auto" w:fill="FFFFFF"/>
+          <w:lang w:eastAsia="es-AR"/>
+        </w:rPr>
+        <w:t xml:space="preserve"> a brindar un servicio al cliente. En nuestro caso, </w:t>
+      </w:r>
+      <w:r>
+        <w:rPr>
+          <w:rFonts w:ascii="Open Sans" w:eastAsia="Times New Roman" w:hAnsi="Open Sans" w:cs="Open Sans"/>
+          <w:shd w:val="clear" w:color="auto" w:fill="FFFFFF"/>
+          <w:lang w:eastAsia="es-AR"/>
+        </w:rPr>
+        <w:t>e</w:t>
+      </w:r>
+      <w:r>
+        <w:rPr>
+          <w:rFonts w:ascii="Open Sans" w:eastAsia="Times New Roman" w:hAnsi="Open Sans" w:cs="Open Sans"/>
+          <w:shd w:val="clear" w:color="auto" w:fill="FFFFFF"/>
+          <w:lang w:eastAsia="es-AR"/>
+        </w:rPr>
+        <w:t xml:space="preserve">l dispositivo móvil estará en manos del mozo o personal de atención, y solo se le entregará al cliente en caso de que desee visualizar la carta. Los objetivos respecto a este producto cambian considerablemente. Tu carta digital, no ofrece un sistema de pagos ni de toma de órdenes. </w:t>
+      </w:r>
+      <w:r>
+        <w:rPr>
+          <w:rFonts w:ascii="Open Sans" w:eastAsia="Times New Roman" w:hAnsi="Open Sans" w:cs="Open Sans"/>
+          <w:color w:val="FFC000"/>
+          <w:shd w:val="clear" w:color="auto" w:fill="FFFFFF"/>
+          <w:lang w:eastAsia="es-AR"/>
+        </w:rPr>
+        <w:t>[EDITAR]</w:t>
+      </w:r>
+    </w:p>
+    <w:p>
+      <w:pPr>
+        <w:shd w:val="clear" w:color="auto" w:fill="FFFFFF"/>
+        <w:spacing w:after="150" w:line="240" w:lineRule="auto"/>
+        <w:jc w:val="both"/>
+        <w:outlineLvl w:val="0"/>
+        <w:rPr>
+          <w:rFonts w:ascii="Open Sans" w:hAnsi="Open Sans" w:cs="Open Sans"/>
+          <w:shd w:val="clear" w:color="auto" w:fill="FCFCFC"/>
+        </w:rPr>
+      </w:pPr>
+      <w:r>
+        <w:rPr>
+          <w:rFonts w:ascii="Open Sans" w:eastAsia="Times New Roman" w:hAnsi="Open Sans" w:cs="Open Sans"/>
+          <w:spacing w:val="-30"/>
+          <w:kern w:val="36"/>
+          <w:sz w:val="28"/>
+          <w:szCs w:val="28"/>
+          <w:lang w:eastAsia="es-AR"/>
+        </w:rPr>
+        <w:t xml:space="preserve">«Restorando»: Start Up </w:t>
+      </w:r>
+      <w:r>
+        <w:rPr>
+          <w:rFonts w:ascii="Open Sans" w:eastAsia="Times New Roman" w:hAnsi="Open Sans" w:cs="Open Sans"/>
+          <w:spacing w:val="-30"/>
+          <w:kern w:val="36"/>
+          <w:sz w:val="28"/>
+          <w:szCs w:val="28"/>
+          <w:lang w:eastAsia="es-AR"/>
+        </w:rPr>
+        <w:t>A</w:t>
+      </w:r>
+      <w:r>
+        <w:rPr>
+          <w:rFonts w:ascii="Open Sans" w:eastAsia="Times New Roman" w:hAnsi="Open Sans" w:cs="Open Sans"/>
+          <w:spacing w:val="-30"/>
+          <w:kern w:val="36"/>
+          <w:sz w:val="28"/>
+          <w:szCs w:val="28"/>
+          <w:lang w:eastAsia="es-AR"/>
+        </w:rPr>
+        <w:t xml:space="preserve">rgentina: </w:t>
+      </w:r>
+      <w:r>
+        <w:rPr>
+          <w:rFonts w:ascii="Open Sans" w:hAnsi="Open Sans" w:cs="Open Sans"/>
+          <w:shd w:val="clear" w:color="auto" w:fill="FCFCFC"/>
+        </w:rPr>
+        <w:t>Sistema de r</w:t>
+      </w:r>
+      <w:r>
+        <w:rPr>
+          <w:rFonts w:ascii="Open Sans" w:hAnsi="Open Sans" w:cs="Open Sans"/>
+          <w:shd w:val="clear" w:color="auto" w:fill="FCFCFC"/>
+        </w:rPr>
+        <w:t>eservas en restaurantes, gratis y al instante</w:t>
+      </w:r>
+    </w:p>
+    <w:p>
+      <w:pPr>
+        <w:shd w:val="clear" w:color="auto" w:fill="FFFFFF"/>
+        <w:spacing w:after="150" w:line="240" w:lineRule="auto"/>
+        <w:jc w:val="center"/>
+        <w:outlineLvl w:val="0"/>
+        <w:rPr>
+          <w:rFonts w:ascii="Open Sans" w:hAnsi="Open Sans" w:cs="Open Sans"/>
+          <w:shd w:val="clear" w:color="auto" w:fill="FCFCFC"/>
+        </w:rPr>
+      </w:pPr>
+      <w:r>
+        <w:rPr>
+          <w:noProof/>
+          <w:lang w:eastAsia="es-AR"/>
+        </w:rPr>
+        <w:lastRenderedPageBreak/>
+        <w:drawing>
+          <wp:inline distT="0" distB="0" distL="0" distR="0">
+            <wp:extent cx="3638550" cy="1171545"/>
+            <wp:effectExtent l="0" t="0" r="0" b="0"/>
+            <wp:docPr id="9" name="Picture 9" descr="http://welcu-assets.s3.amazonaws.com/uploads/other/wp/Restorando-3.jpg"/>
+            <wp:cNvGraphicFramePr>
+              <a:graphicFrameLocks xmlns:a="http://schemas.openxmlformats.org/drawingml/2006/main" noChangeAspect="1"/>
+            </wp:cNvGraphicFramePr>
+            <a:graphic xmlns:a="http://schemas.openxmlformats.org/drawingml/2006/main">
+              <a:graphicData uri="http://schemas.openxmlformats.org/drawingml/2006/picture">
+                <pic:pic xmlns:pic="http://schemas.openxmlformats.org/drawingml/2006/picture">
+                  <pic:nvPicPr>
+                    <pic:cNvPr id="0" name="Picture 5" descr="http://welcu-assets.s3.amazonaws.com/uploads/other/wp/Restorando-3.jpg"/>
+                    <pic:cNvPicPr>
+                      <a:picLocks noChangeAspect="1" noChangeArrowheads="1"/>
+                    </pic:cNvPicPr>
+                  </pic:nvPicPr>
+                  <pic:blipFill>
+                    <a:blip r:embed="rId34">
+                      <a:extLst>
+                        <a:ext uri="{28A0092B-C50C-407E-A947-70E740481C1C}">
+                          <a14:useLocalDpi xmlns:a14="http://schemas.microsoft.com/office/drawing/2010/main" val="0"/>
+                        </a:ext>
+                      </a:extLst>
+                    </a:blip>
+                    <a:srcRect/>
+                    <a:stretch>
+                      <a:fillRect/>
+                    </a:stretch>
+                  </pic:blipFill>
+                  <pic:spPr bwMode="auto">
+                    <a:xfrm>
+                      <a:off x="0" y="0"/>
+                      <a:ext cx="3709417" cy="1194363"/>
+                    </a:xfrm>
+                    <a:prstGeom prst="rect">
+                      <a:avLst/>
+                    </a:prstGeom>
+                    <a:noFill/>
+                    <a:ln>
+                      <a:noFill/>
+                    </a:ln>
+                  </pic:spPr>
+                </pic:pic>
+              </a:graphicData>
+            </a:graphic>
+          </wp:inline>
+        </w:drawing>
+      </w:r>
+    </w:p>
+    <w:p>
+      <w:pPr>
+        <w:shd w:val="clear" w:color="auto" w:fill="FFFFFF"/>
+        <w:spacing w:after="150" w:line="240" w:lineRule="auto"/>
+        <w:outlineLvl w:val="0"/>
+      </w:pPr>
+      <w:r>
+        <w:rPr>
+          <w:rFonts w:ascii="Open Sans" w:eastAsia="Times New Roman" w:hAnsi="Open Sans" w:cs="Open Sans"/>
+          <w:spacing w:val="-30"/>
+          <w:kern w:val="36"/>
+          <w:sz w:val="28"/>
+          <w:szCs w:val="28"/>
+          <w:lang w:eastAsia="es-AR"/>
+        </w:rPr>
+        <w:t xml:space="preserve"> </w:t>
+      </w:r>
+      <w:r>
+        <w:rPr>
+          <w:noProof/>
+          <w:lang w:eastAsia="es-AR"/>
+        </w:rPr>
+        <w:drawing>
+          <wp:inline distT="0" distB="0" distL="0" distR="0" wp14:anchorId="0195062F" wp14:editId="4D1ADBD7">
+            <wp:extent cx="180975" cy="180975"/>
+            <wp:effectExtent l="0" t="0" r="9525" b="9525"/>
+            <wp:docPr id="8" name="Picture 8" descr="link, world icon"/>
+            <wp:cNvGraphicFramePr>
+              <a:graphicFrameLocks xmlns:a="http://schemas.openxmlformats.org/drawingml/2006/main" noChangeAspect="1"/>
+            </wp:cNvGraphicFramePr>
+            <a:graphic xmlns:a="http://schemas.openxmlformats.org/drawingml/2006/main">
+              <a:graphicData uri="http://schemas.openxmlformats.org/drawingml/2006/picture">
+                <pic:pic xmlns:pic="http://schemas.openxmlformats.org/drawingml/2006/picture">
+                  <pic:nvPicPr>
+                    <pic:cNvPr id="0" name="Picture 3" descr="link, world icon"/>
+                    <pic:cNvPicPr>
+                      <a:picLocks noChangeAspect="1" noChangeArrowheads="1"/>
+                    </pic:cNvPicPr>
+                  </pic:nvPicPr>
+                  <pic:blipFill>
+                    <a:blip r:embed="rId35">
+                      <a:extLst>
+                        <a:ext uri="{28A0092B-C50C-407E-A947-70E740481C1C}">
+                          <a14:useLocalDpi xmlns:a14="http://schemas.microsoft.com/office/drawing/2010/main" val="0"/>
+                        </a:ext>
+                      </a:extLst>
+                    </a:blip>
+                    <a:srcRect/>
+                    <a:stretch>
+                      <a:fillRect/>
+                    </a:stretch>
+                  </pic:blipFill>
+                  <pic:spPr bwMode="auto">
+                    <a:xfrm>
+                      <a:off x="0" y="0"/>
+                      <a:ext cx="180975" cy="180975"/>
+                    </a:xfrm>
+                    <a:prstGeom prst="rect">
+                      <a:avLst/>
+                    </a:prstGeom>
+                    <a:noFill/>
+                    <a:ln>
+                      <a:noFill/>
+                    </a:ln>
+                  </pic:spPr>
+                </pic:pic>
+              </a:graphicData>
+            </a:graphic>
+          </wp:inline>
+        </w:drawing>
+      </w:r>
+      <w:r>
+        <w:rPr>
+          <w:rFonts w:ascii="Open Sans" w:eastAsia="Times New Roman" w:hAnsi="Open Sans" w:cs="Open Sans"/>
+          <w:spacing w:val="-30"/>
+          <w:kern w:val="36"/>
+          <w:sz w:val="28"/>
+          <w:szCs w:val="28"/>
+          <w:lang w:eastAsia="es-AR"/>
+        </w:rPr>
+        <w:t xml:space="preserve"> </w:t>
+      </w:r>
+      <w:r>
+        <w:rPr>
+          <w:color w:val="00B0F0"/>
+        </w:rPr>
+        <w:t>www.buenos-aires.restorando.com.ar</w:t>
+      </w:r>
+    </w:p>
+    <w:p>
+      <w:pPr>
+        <w:shd w:val="clear" w:color="auto" w:fill="FFFFFF"/>
+        <w:spacing w:before="240" w:after="240" w:line="240" w:lineRule="auto"/>
+        <w:jc w:val="both"/>
+        <w:rPr>
+          <w:rFonts w:ascii="Open Sans" w:eastAsia="Times New Roman" w:hAnsi="Open Sans" w:cs="Open Sans"/>
+          <w:color w:val="222222"/>
+          <w:lang w:eastAsia="es-AR"/>
+        </w:rPr>
+      </w:pPr>
+      <w:r>
+        <w:rPr>
+          <w:rFonts w:ascii="Open Sans" w:eastAsia="Times New Roman" w:hAnsi="Open Sans" w:cs="Open Sans"/>
+          <w:lang w:eastAsia="es-AR"/>
+        </w:rPr>
+        <w:t xml:space="preserve">Lanzado en 2010 Restorando le ofrece a miles de comensales la comodidad de poder reservar su mesa online en tiempo real. Restorando trabaja junto con los restaurantes para hacer más cómodo y efectivo el proceso de reserva y </w:t>
+      </w:r>
+      <w:r>
+        <w:rPr>
+          <w:rFonts w:ascii="Open Sans" w:eastAsia="Times New Roman" w:hAnsi="Open Sans" w:cs="Open Sans"/>
+          <w:color w:val="222222"/>
+          <w:lang w:eastAsia="es-AR"/>
+        </w:rPr>
+        <w:t>espera.</w:t>
+      </w:r>
+    </w:p>
+    <w:p>
+      <w:pPr>
+        <w:spacing w:line="240" w:lineRule="auto"/>
+        <w:jc w:val="both"/>
+        <w:rPr>
+          <w:rFonts w:ascii="Open Sans" w:eastAsia="Times New Roman" w:hAnsi="Open Sans" w:cs="Open Sans"/>
+          <w:u w:val="single"/>
+          <w:shd w:val="clear" w:color="auto" w:fill="FFFFFF"/>
+          <w:lang w:eastAsia="es-AR"/>
+        </w:rPr>
+      </w:pPr>
+      <w:r>
+        <w:rPr>
+          <w:rFonts w:ascii="Open Sans" w:eastAsia="Times New Roman" w:hAnsi="Open Sans" w:cs="Open Sans"/>
+          <w:u w:val="single"/>
+          <w:shd w:val="clear" w:color="auto" w:fill="FFFFFF"/>
+          <w:lang w:eastAsia="es-AR"/>
+        </w:rPr>
+        <w:t>Comparativa con el sistema propuesto:</w:t>
+      </w:r>
+    </w:p>
+    <w:p>
+      <w:pPr>
+        <w:shd w:val="clear" w:color="auto" w:fill="FFFFFF"/>
+        <w:spacing w:before="240" w:after="240" w:line="240" w:lineRule="auto"/>
+        <w:jc w:val="both"/>
+        <w:rPr>
+          <w:rFonts w:ascii="Open Sans" w:eastAsia="Times New Roman" w:hAnsi="Open Sans" w:cs="Open Sans"/>
+          <w:color w:val="FFC000"/>
+          <w:lang w:eastAsia="es-AR"/>
+        </w:rPr>
+      </w:pPr>
+      <w:r>
+        <w:rPr>
+          <w:rFonts w:ascii="Open Sans" w:eastAsia="Times New Roman" w:hAnsi="Open Sans" w:cs="Open Sans"/>
+          <w:color w:val="222222"/>
+          <w:lang w:eastAsia="es-AR"/>
+        </w:rPr>
+        <w:t xml:space="preserve">Consideramos que </w:t>
+      </w:r>
+      <w:r>
+        <w:rPr>
+          <w:rFonts w:ascii="Open Sans" w:eastAsia="Times New Roman" w:hAnsi="Open Sans" w:cs="Open Sans"/>
+          <w:i/>
+          <w:color w:val="222222"/>
+          <w:lang w:eastAsia="es-AR"/>
+        </w:rPr>
+        <w:t>Restorando</w:t>
+      </w:r>
+      <w:r>
+        <w:rPr>
+          <w:rFonts w:ascii="Open Sans" w:eastAsia="Times New Roman" w:hAnsi="Open Sans" w:cs="Open Sans"/>
+          <w:color w:val="222222"/>
+          <w:lang w:eastAsia="es-AR"/>
+        </w:rPr>
+        <w:t xml:space="preserve"> cubre una de los objetivos propuestos en el presente proyecto: Ofrecer un servicio de reservas online e información actualizada del estado del restaurante. </w:t>
+      </w:r>
+      <w:r>
+        <w:rPr>
+          <w:rFonts w:ascii="Open Sans" w:eastAsia="Times New Roman" w:hAnsi="Open Sans" w:cs="Open Sans"/>
+          <w:color w:val="FFC000"/>
+          <w:lang w:eastAsia="es-AR"/>
+        </w:rPr>
+        <w:t>[EDITAR]</w:t>
+      </w:r>
+    </w:p>
+    <w:p>
+      <w:pPr>
+        <w:shd w:val="clear" w:color="auto" w:fill="FFFFFF"/>
+        <w:spacing w:before="240" w:after="240" w:line="240" w:lineRule="auto"/>
+        <w:jc w:val="both"/>
+        <w:rPr>
+          <w:rFonts w:ascii="Open Sans" w:eastAsia="Times New Roman" w:hAnsi="Open Sans" w:cs="Open Sans"/>
+          <w:color w:val="FFC000"/>
+          <w:lang w:eastAsia="es-AR"/>
+        </w:rPr>
+      </w:pPr>
+    </w:p>
+    <w:p>
+      <w:pPr>
+        <w:rPr>
+          <w:rFonts w:ascii="Oswald" w:eastAsia="Times New Roman" w:hAnsi="Oswald" w:cs="Open Sans"/>
+          <w:color w:val="222222"/>
+          <w:sz w:val="36"/>
+          <w:szCs w:val="36"/>
+          <w:shd w:val="clear" w:color="auto" w:fill="FFFFFF"/>
+          <w:lang w:eastAsia="es-AR"/>
+        </w:rPr>
+      </w:pPr>
+      <w:r>
+        <w:rPr>
+          <w:rFonts w:ascii="Oswald" w:eastAsia="Times New Roman" w:hAnsi="Oswald" w:cs="Open Sans"/>
+          <w:color w:val="222222"/>
+          <w:sz w:val="36"/>
+          <w:szCs w:val="36"/>
+          <w:shd w:val="clear" w:color="auto" w:fill="FFFFFF"/>
+          <w:lang w:eastAsia="es-AR"/>
+        </w:rPr>
+        <w:t>4.</w:t>
+      </w:r>
+      <w:r>
+        <w:rPr>
+          <w:rFonts w:ascii="Oswald" w:eastAsia="Times New Roman" w:hAnsi="Oswald" w:cs="Open Sans"/>
+          <w:color w:val="222222"/>
+          <w:sz w:val="36"/>
+          <w:szCs w:val="36"/>
+          <w:shd w:val="clear" w:color="auto" w:fill="FFFFFF"/>
+          <w:lang w:eastAsia="es-AR"/>
+        </w:rPr>
+        <w:t>2</w:t>
+      </w:r>
+      <w:r>
+        <w:rPr>
+          <w:rFonts w:ascii="Oswald" w:eastAsia="Times New Roman" w:hAnsi="Oswald" w:cs="Open Sans"/>
+          <w:color w:val="222222"/>
+          <w:sz w:val="36"/>
+          <w:szCs w:val="36"/>
+          <w:shd w:val="clear" w:color="auto" w:fill="FFFFFF"/>
+          <w:lang w:eastAsia="es-AR"/>
+        </w:rPr>
+        <w:t xml:space="preserve"> </w:t>
+      </w:r>
+      <w:r>
+        <w:rPr>
+          <w:rFonts w:ascii="Oswald" w:eastAsia="Times New Roman" w:hAnsi="Oswald" w:cs="Open Sans"/>
+          <w:color w:val="222222"/>
+          <w:sz w:val="36"/>
+          <w:szCs w:val="36"/>
+          <w:shd w:val="clear" w:color="auto" w:fill="FFFFFF"/>
+          <w:lang w:eastAsia="es-AR"/>
+        </w:rPr>
+        <w:t>Modelo de Negocios del Proyecto</w:t>
+      </w:r>
+    </w:p>
+    <w:p>
+      <w:pPr>
+        <w:jc w:val="both"/>
+        <w:rPr>
+          <w:rFonts w:ascii="Open Sans" w:eastAsia="Times New Roman" w:hAnsi="Open Sans" w:cs="Open Sans"/>
+          <w:color w:val="FFC000"/>
+          <w:shd w:val="clear" w:color="auto" w:fill="FFFFFF"/>
+          <w:lang w:eastAsia="es-AR"/>
+        </w:rPr>
+      </w:pPr>
+      <w:r>
+        <w:rPr>
+          <w:rFonts w:ascii="Open Sans" w:eastAsia="Times New Roman" w:hAnsi="Open Sans" w:cs="Open Sans"/>
+          <w:color w:val="222222"/>
+          <w:shd w:val="clear" w:color="auto" w:fill="FFFFFF"/>
+          <w:lang w:eastAsia="es-AR"/>
+        </w:rPr>
+        <w:t>Debido a que el dominio del problema está bien definido, la aplicación resultante no será  construida para un restaurante en particular. En cambio, se creará un producto genérico, totalmente personalizable que podrá ser adquirido por cualquier restaurante, bodega o establecimiento gastronómico.</w:t>
+      </w:r>
+      <w:r>
+        <w:rPr>
+          <w:rFonts w:ascii="Open Sans" w:eastAsia="Times New Roman" w:hAnsi="Open Sans" w:cs="Open Sans"/>
+          <w:color w:val="222222"/>
+          <w:shd w:val="clear" w:color="auto" w:fill="FFFFFF"/>
+          <w:lang w:eastAsia="es-AR"/>
+        </w:rPr>
+        <w:t xml:space="preserve"> </w:t>
+      </w:r>
+      <w:r>
+        <w:rPr>
+          <w:rFonts w:ascii="Open Sans" w:eastAsia="Times New Roman" w:hAnsi="Open Sans" w:cs="Open Sans"/>
+          <w:color w:val="FFC000"/>
+          <w:shd w:val="clear" w:color="auto" w:fill="FFFFFF"/>
+          <w:lang w:eastAsia="es-AR"/>
+        </w:rPr>
+        <w:t>[EXPANDIR</w:t>
+      </w:r>
+      <w:proofErr w:type="gramStart"/>
+      <w:r>
+        <w:rPr>
+          <w:rFonts w:ascii="Open Sans" w:eastAsia="Times New Roman" w:hAnsi="Open Sans" w:cs="Open Sans"/>
+          <w:color w:val="FFC000"/>
+          <w:shd w:val="clear" w:color="auto" w:fill="FFFFFF"/>
+          <w:lang w:eastAsia="es-AR"/>
+        </w:rPr>
+        <w:t>??</w:t>
+      </w:r>
+      <w:proofErr w:type="gramEnd"/>
+      <w:r>
+        <w:rPr>
+          <w:rFonts w:ascii="Open Sans" w:eastAsia="Times New Roman" w:hAnsi="Open Sans" w:cs="Open Sans"/>
+          <w:color w:val="FFC000"/>
+          <w:shd w:val="clear" w:color="auto" w:fill="FFFFFF"/>
+          <w:lang w:eastAsia="es-AR"/>
+        </w:rPr>
+        <w:t>]</w:t>
+      </w:r>
+    </w:p>
+    <w:p>
+      <w:pPr>
+        <w:jc w:val="both"/>
+        <w:rPr>
+          <w:rFonts w:ascii="Open Sans" w:eastAsia="Times New Roman" w:hAnsi="Open Sans" w:cs="Open Sans"/>
+          <w:color w:val="FFC000"/>
+          <w:shd w:val="clear" w:color="auto" w:fill="FFFFFF"/>
+          <w:lang w:eastAsia="es-AR"/>
+        </w:rPr>
+      </w:pPr>
+    </w:p>
+    <w:p>
+      <w:pPr>
+        <w:rPr>
+          <w:rFonts w:ascii="Oswald" w:eastAsia="Times New Roman" w:hAnsi="Oswald" w:cs="Open Sans"/>
+          <w:color w:val="222222"/>
+          <w:sz w:val="36"/>
+          <w:szCs w:val="36"/>
+          <w:shd w:val="clear" w:color="auto" w:fill="FFFFFF"/>
+          <w:lang w:eastAsia="es-AR"/>
+        </w:rPr>
+      </w:pPr>
+      <w:r>
+        <w:rPr>
+          <w:rFonts w:ascii="Oswald" w:eastAsia="Times New Roman" w:hAnsi="Oswald" w:cs="Open Sans"/>
+          <w:color w:val="222222"/>
+          <w:sz w:val="36"/>
+          <w:szCs w:val="36"/>
+          <w:shd w:val="clear" w:color="auto" w:fill="FFFFFF"/>
+          <w:lang w:eastAsia="es-AR"/>
+        </w:rPr>
+        <w:t>4.</w:t>
+      </w:r>
+      <w:r>
+        <w:rPr>
+          <w:rFonts w:ascii="Oswald" w:eastAsia="Times New Roman" w:hAnsi="Oswald" w:cs="Open Sans"/>
+          <w:color w:val="222222"/>
+          <w:sz w:val="36"/>
+          <w:szCs w:val="36"/>
+          <w:shd w:val="clear" w:color="auto" w:fill="FFFFFF"/>
+          <w:lang w:eastAsia="es-AR"/>
+        </w:rPr>
+        <w:t>3</w:t>
+      </w:r>
+      <w:r>
+        <w:rPr>
+          <w:rFonts w:ascii="Oswald" w:eastAsia="Times New Roman" w:hAnsi="Oswald" w:cs="Open Sans"/>
+          <w:color w:val="222222"/>
+          <w:sz w:val="36"/>
+          <w:szCs w:val="36"/>
+          <w:shd w:val="clear" w:color="auto" w:fill="FFFFFF"/>
+          <w:lang w:eastAsia="es-AR"/>
+        </w:rPr>
+        <w:t xml:space="preserve"> </w:t>
+      </w:r>
+      <w:r>
+        <w:rPr>
+          <w:rFonts w:ascii="Oswald" w:eastAsia="Times New Roman" w:hAnsi="Oswald" w:cs="Open Sans"/>
+          <w:color w:val="222222"/>
+          <w:sz w:val="36"/>
+          <w:szCs w:val="36"/>
+          <w:shd w:val="clear" w:color="auto" w:fill="FFFFFF"/>
+          <w:lang w:eastAsia="es-AR"/>
+        </w:rPr>
+        <w:t>Plan de comercialización</w:t>
+      </w:r>
+      <w:r>
+        <w:rPr>
+          <w:rFonts w:ascii="Oswald" w:eastAsia="Times New Roman" w:hAnsi="Oswald" w:cs="Open Sans"/>
+          <w:color w:val="222222"/>
+          <w:sz w:val="36"/>
+          <w:szCs w:val="36"/>
+          <w:shd w:val="clear" w:color="auto" w:fill="FFFFFF"/>
+          <w:lang w:eastAsia="es-AR"/>
+        </w:rPr>
+        <w:t xml:space="preserve"> y características del producto</w:t>
+      </w:r>
+    </w:p>
+    <w:p>
+      <w:pPr>
+        <w:jc w:val="both"/>
+        <w:rPr>
+          <w:rFonts w:ascii="Open Sans" w:hAnsi="Open Sans" w:cs="Open Sans"/>
+          <w:color w:val="FF0000"/>
+          <w:sz w:val="23"/>
+          <w:szCs w:val="23"/>
+          <w:shd w:val="clear" w:color="auto" w:fill="FFFFFF"/>
+        </w:rPr>
+      </w:pPr>
+      <w:r>
+        <w:rPr>
+          <w:rFonts w:ascii="Open Sans" w:hAnsi="Open Sans" w:cs="Open Sans"/>
+          <w:color w:val="555555"/>
+          <w:sz w:val="23"/>
+          <w:szCs w:val="23"/>
+          <w:shd w:val="clear" w:color="auto" w:fill="FFFFFF"/>
+        </w:rPr>
+        <w:t>La comercialización es el conjunto de actividades realizadas por la empresa para lograr que el bien o servicio que ofrece esté al alcance de los consumidores.</w:t>
+      </w:r>
+      <w:r>
+        <w:rPr>
+          <w:rFonts w:ascii="Open Sans" w:hAnsi="Open Sans" w:cs="Open Sans"/>
+          <w:color w:val="555555"/>
+          <w:sz w:val="23"/>
+          <w:szCs w:val="23"/>
+          <w:shd w:val="clear" w:color="auto" w:fill="FFFFFF"/>
+        </w:rPr>
+        <w:t xml:space="preserve"> RestApp será ofrecido como un sistema de paquete cerrado que incluirá los tres módulos definidos previamente (móvil, escritorio, web)</w:t>
+      </w:r>
+      <w:r>
+        <w:rPr>
+          <w:rFonts w:ascii="Open Sans" w:hAnsi="Open Sans" w:cs="Open Sans"/>
+          <w:color w:val="555555"/>
+          <w:sz w:val="23"/>
+          <w:szCs w:val="23"/>
+          <w:shd w:val="clear" w:color="auto" w:fill="FFFFFF"/>
+        </w:rPr>
+        <w:t xml:space="preserve"> y el software requerido para poder ejecutar dichas aplicaciones. De forma opcional, es posible adquirir el hardware requerido recomendado por RestApp para la implementación del sistema</w:t>
+      </w:r>
+      <w:r>
+        <w:rPr>
+          <w:rFonts w:ascii="Open Sans" w:hAnsi="Open Sans" w:cs="Open Sans"/>
+          <w:color w:val="555555"/>
+          <w:sz w:val="23"/>
+          <w:szCs w:val="23"/>
+          <w:shd w:val="clear" w:color="auto" w:fill="FFFFFF"/>
+        </w:rPr>
+        <w:t>. RestApp se diferencia de soluciones disponible</w:t>
+      </w:r>
+      <w:r>
+        <w:rPr>
+          <w:rFonts w:ascii="Open Sans" w:hAnsi="Open Sans" w:cs="Open Sans"/>
+          <w:color w:val="555555"/>
+          <w:sz w:val="23"/>
+          <w:szCs w:val="23"/>
+          <w:shd w:val="clear" w:color="auto" w:fill="FFFFFF"/>
+        </w:rPr>
+        <w:t>s…</w:t>
+      </w:r>
+      <w:r>
+        <w:rPr>
+          <w:rFonts w:ascii="Open Sans" w:hAnsi="Open Sans" w:cs="Open Sans"/>
+          <w:color w:val="FF0000"/>
+          <w:sz w:val="23"/>
+          <w:szCs w:val="23"/>
+          <w:shd w:val="clear" w:color="auto" w:fill="FFFFFF"/>
+        </w:rPr>
+        <w:t xml:space="preserve"> [COMPLETAR]</w:t>
+      </w:r>
+    </w:p>
+    <w:p>
+      <w:pPr>
+        <w:rPr>
+          <w:rFonts w:ascii="Oswald" w:eastAsia="Times New Roman" w:hAnsi="Oswald" w:cs="Open Sans"/>
+          <w:color w:val="222222"/>
+          <w:sz w:val="36"/>
+          <w:szCs w:val="36"/>
+          <w:shd w:val="clear" w:color="auto" w:fill="FFFFFF"/>
+          <w:lang w:eastAsia="es-AR"/>
+        </w:rPr>
+      </w:pPr>
+      <w:r>
+        <w:rPr>
+          <w:rFonts w:ascii="Oswald" w:eastAsia="Times New Roman" w:hAnsi="Oswald" w:cs="Open Sans"/>
+          <w:color w:val="222222"/>
+          <w:sz w:val="36"/>
+          <w:szCs w:val="36"/>
+          <w:shd w:val="clear" w:color="auto" w:fill="FFFFFF"/>
+          <w:lang w:eastAsia="es-AR"/>
+        </w:rPr>
+        <w:lastRenderedPageBreak/>
+        <w:t>4.4 Política de Precios</w:t>
+      </w:r>
+    </w:p>
+    <w:p>
+      <w:pPr>
+        <w:jc w:val="both"/>
+        <w:rPr>
+          <w:rFonts w:ascii="Open Sans" w:eastAsia="Times New Roman" w:hAnsi="Open Sans" w:cs="Open Sans"/>
+          <w:color w:val="222222"/>
+          <w:shd w:val="clear" w:color="auto" w:fill="FFFFFF"/>
+          <w:lang w:eastAsia="es-AR"/>
+        </w:rPr>
+      </w:pPr>
+      <w:r>
+        <w:rPr>
+          <w:rFonts w:ascii="Open Sans" w:eastAsia="Times New Roman" w:hAnsi="Open Sans" w:cs="Open Sans"/>
+          <w:color w:val="222222"/>
+          <w:shd w:val="clear" w:color="auto" w:fill="FFFFFF"/>
+          <w:lang w:eastAsia="es-AR"/>
+        </w:rPr>
+        <w:t>Para la adquisición del sistema, existirán dos métodos de pago desde los cuales el cliente podrá seleccionar.</w:t>
+      </w:r>
+    </w:p>
+    <w:p>
+      <w:pPr>
+        <w:jc w:val="both"/>
+        <w:rPr>
+          <w:rFonts w:ascii="Open Sans" w:eastAsia="Times New Roman" w:hAnsi="Open Sans" w:cs="Open Sans"/>
+          <w:color w:val="FF0000"/>
+          <w:shd w:val="clear" w:color="auto" w:fill="FFFFFF"/>
+          <w:lang w:eastAsia="es-AR"/>
+        </w:rPr>
+      </w:pPr>
+      <w:r>
+        <w:rPr>
+          <w:rFonts w:ascii="Open Sans" w:eastAsia="Times New Roman" w:hAnsi="Open Sans" w:cs="Open Sans"/>
+          <w:u w:val="single"/>
+          <w:shd w:val="clear" w:color="auto" w:fill="FFFFFF"/>
+          <w:lang w:eastAsia="es-AR"/>
+        </w:rPr>
+        <w:t>Pago único</w:t>
+      </w:r>
+      <w:r>
+        <w:rPr>
+          <w:rFonts w:ascii="Open Sans" w:eastAsia="Times New Roman" w:hAnsi="Open Sans" w:cs="Open Sans"/>
+          <w:shd w:val="clear" w:color="auto" w:fill="FFFFFF"/>
+          <w:lang w:eastAsia="es-AR"/>
+        </w:rPr>
+        <w:t>: El cliente realizará un único pago por el sistema y solo se le cobrará por servicios de mantenimiento</w:t>
+      </w:r>
+      <w:r>
+        <w:rPr>
+          <w:rFonts w:ascii="Open Sans" w:eastAsia="Times New Roman" w:hAnsi="Open Sans" w:cs="Open Sans"/>
+          <w:shd w:val="clear" w:color="auto" w:fill="FFFFFF"/>
+          <w:lang w:eastAsia="es-AR"/>
+        </w:rPr>
+        <w:t>.</w:t>
+      </w:r>
+      <w:r>
+        <w:rPr>
+          <w:rFonts w:ascii="Open Sans" w:eastAsia="Times New Roman" w:hAnsi="Open Sans" w:cs="Open Sans"/>
+          <w:shd w:val="clear" w:color="auto" w:fill="FFFFFF"/>
+          <w:lang w:eastAsia="es-AR"/>
+        </w:rPr>
+        <w:t xml:space="preserve"> </w:t>
+      </w:r>
+      <w:r>
+        <w:rPr>
+          <w:rFonts w:ascii="Open Sans" w:eastAsia="Times New Roman" w:hAnsi="Open Sans" w:cs="Open Sans"/>
+          <w:color w:val="FF0000"/>
+          <w:shd w:val="clear" w:color="auto" w:fill="FFFFFF"/>
+          <w:lang w:eastAsia="es-AR"/>
+        </w:rPr>
+        <w:t>[EXPANDIR]</w:t>
+      </w:r>
+    </w:p>
+    <w:p>
+      <w:pPr>
+        <w:jc w:val="both"/>
+        <w:rPr>
+          <w:rFonts w:ascii="Open Sans" w:eastAsia="Times New Roman" w:hAnsi="Open Sans" w:cs="Open Sans"/>
+          <w:color w:val="FF0000"/>
+          <w:shd w:val="clear" w:color="auto" w:fill="FFFFFF"/>
+          <w:lang w:eastAsia="es-AR"/>
+        </w:rPr>
+      </w:pPr>
+      <w:r>
+        <w:rPr>
+          <w:rFonts w:ascii="Open Sans" w:eastAsia="Times New Roman" w:hAnsi="Open Sans" w:cs="Open Sans"/>
+          <w:u w:val="single"/>
+          <w:shd w:val="clear" w:color="auto" w:fill="FFFFFF"/>
+          <w:lang w:eastAsia="es-AR"/>
+        </w:rPr>
+        <w:t>Pago por uso</w:t>
+      </w:r>
+      <w:r>
+        <w:rPr>
+          <w:rFonts w:ascii="Open Sans" w:eastAsia="Times New Roman" w:hAnsi="Open Sans" w:cs="Open Sans"/>
+          <w:shd w:val="clear" w:color="auto" w:fill="FFFFFF"/>
+          <w:lang w:eastAsia="es-AR"/>
+        </w:rPr>
+        <w:t>:</w:t>
+      </w:r>
+      <w:r>
+        <w:rPr>
+          <w:rFonts w:ascii="Open Sans" w:eastAsia="Times New Roman" w:hAnsi="Open Sans" w:cs="Open Sans"/>
+          <w:shd w:val="clear" w:color="auto" w:fill="FFFFFF"/>
+          <w:lang w:eastAsia="es-AR"/>
+        </w:rPr>
+        <w:t xml:space="preserve"> Se cobrará mensualmente por orden levantada.</w:t>
+      </w:r>
+      <w:r>
+        <w:rPr>
+          <w:rFonts w:ascii="Open Sans" w:eastAsia="Times New Roman" w:hAnsi="Open Sans" w:cs="Open Sans"/>
+          <w:shd w:val="clear" w:color="auto" w:fill="FFFFFF"/>
+          <w:lang w:eastAsia="es-AR"/>
+        </w:rPr>
+        <w:t xml:space="preserve"> </w:t>
+      </w:r>
+      <w:r>
+        <w:rPr>
+          <w:rFonts w:ascii="Open Sans" w:eastAsia="Times New Roman" w:hAnsi="Open Sans" w:cs="Open Sans"/>
+          <w:shd w:val="clear" w:color="auto" w:fill="FFFFFF"/>
+          <w:lang w:eastAsia="es-AR"/>
+        </w:rPr>
+        <w:t xml:space="preserve"> </w:t>
+      </w:r>
+      <w:r>
+        <w:rPr>
+          <w:rFonts w:ascii="Open Sans" w:eastAsia="Times New Roman" w:hAnsi="Open Sans" w:cs="Open Sans"/>
+          <w:color w:val="FF0000"/>
+          <w:shd w:val="clear" w:color="auto" w:fill="FFFFFF"/>
+          <w:lang w:eastAsia="es-AR"/>
+        </w:rPr>
+        <w:t>[EXPANDIR]</w:t>
+      </w:r>
+    </w:p>
+    <w:p>
+      <w:pPr>
+        <w:jc w:val="both"/>
+        <w:rPr>
+          <w:rFonts w:ascii="Open Sans" w:eastAsia="Times New Roman" w:hAnsi="Open Sans" w:cs="Open Sans"/>
+          <w:shd w:val="clear" w:color="auto" w:fill="FFFFFF"/>
+          <w:lang w:eastAsia="es-AR"/>
+        </w:rPr>
+      </w:pPr>
+      <w:r>
+        <w:rPr>
+          <w:rFonts w:ascii="Open Sans" w:eastAsia="Times New Roman" w:hAnsi="Open Sans" w:cs="Open Sans"/>
+          <w:shd w:val="clear" w:color="auto" w:fill="FFFFFF"/>
+          <w:lang w:eastAsia="es-AR"/>
+        </w:rPr>
+        <w:t>A su vez, el cliente podrá seleccionar entre comprar su propio hardware o el paquete recomendado por RestApp, por supuesto, los precios variarán de acuerdo a la elección.</w:t>
+      </w:r>
+    </w:p>
+    <w:p>
+      <w:pPr>
+        <w:jc w:val="both"/>
+        <w:rPr>
+          <w:rFonts w:ascii="Open Sans" w:eastAsia="Times New Roman" w:hAnsi="Open Sans" w:cs="Open Sans"/>
+          <w:shd w:val="clear" w:color="auto" w:fill="FFFFFF"/>
+          <w:lang w:eastAsia="es-AR"/>
+        </w:rPr>
+      </w:pPr>
+      <w:r>
+        <w:rPr>
+          <w:rFonts w:ascii="Open Sans" w:eastAsia="Times New Roman" w:hAnsi="Open Sans" w:cs="Open Sans"/>
+          <w:shd w:val="clear" w:color="auto" w:fill="FFFFFF"/>
+          <w:lang w:eastAsia="es-AR"/>
+        </w:rPr>
+        <w:t>Los precios incluyen el costo de los servicios web (hosting y dominio) por el plazo de un año. Además, se incluye en el precio, la tarea de personalización gráfica del sistema para que se adapte a la del negocio.</w:t>
+      </w:r>
+    </w:p>
+    <w:p>
+      <w:pPr>
+        <w:jc w:val="both"/>
+        <w:rPr>
+          <w:rFonts w:ascii="Open Sans" w:eastAsia="Times New Roman" w:hAnsi="Open Sans" w:cs="Open Sans"/>
+          <w:shd w:val="clear" w:color="auto" w:fill="FFFFFF"/>
+          <w:lang w:eastAsia="es-AR"/>
+        </w:rPr>
+      </w:pPr>
+    </w:p>
+    <w:p>
+      <w:pPr>
+        <w:rPr>
+          <w:rFonts w:ascii="Oswald" w:hAnsi="Oswald" w:cs="Open Sans"/>
+          <w:sz w:val="56"/>
+          <w:szCs w:val="56"/>
+        </w:rPr>
+      </w:pPr>
+      <w:r>
+        <w:rPr>
+          <w:rFonts w:ascii="Oswald" w:hAnsi="Oswald" w:cs="Open Sans"/>
+          <w:b/>
+          <w:sz w:val="56"/>
+          <w:szCs w:val="56"/>
+        </w:rPr>
+        <w:t>5</w:t>
+      </w:r>
+      <w:r>
+        <w:rPr>
+          <w:rFonts w:ascii="Oswald" w:hAnsi="Oswald" w:cs="Open Sans"/>
+          <w:b/>
+          <w:sz w:val="56"/>
+          <w:szCs w:val="56"/>
+        </w:rPr>
+        <w:t>.</w:t>
+      </w:r>
+      <w:r>
+        <w:rPr>
+          <w:rFonts w:ascii="Oswald" w:hAnsi="Oswald" w:cs="Open Sans"/>
+          <w:sz w:val="56"/>
+          <w:szCs w:val="56"/>
+        </w:rPr>
+        <w:t xml:space="preserve"> </w:t>
+      </w:r>
+      <w:r>
+        <w:rPr>
+          <w:rFonts w:ascii="Oswald" w:hAnsi="Oswald" w:cs="Open Sans"/>
+          <w:sz w:val="56"/>
+          <w:szCs w:val="56"/>
+        </w:rPr>
+        <w:t>Entregables del Proyecto</w:t>
+      </w:r>
+    </w:p>
+    <w:p>
+      <w:pPr>
+        <w:rPr>
+          <w:rFonts w:ascii="Oswald" w:hAnsi="Oswald" w:cs="Open Sans"/>
+          <w:sz w:val="56"/>
+          <w:szCs w:val="56"/>
+        </w:rPr>
+      </w:pPr>
+      <w:r>
+        <w:rPr>
+          <w:rFonts w:ascii="Oswald" w:hAnsi="Oswald" w:cs="Open Sans"/>
+          <w:b/>
+          <w:sz w:val="56"/>
+          <w:szCs w:val="56"/>
+        </w:rPr>
+        <w:t>6</w:t>
+      </w:r>
+      <w:r>
+        <w:rPr>
+          <w:rFonts w:ascii="Oswald" w:hAnsi="Oswald" w:cs="Open Sans"/>
+          <w:b/>
+          <w:sz w:val="56"/>
+          <w:szCs w:val="56"/>
+        </w:rPr>
+        <w:t>.</w:t>
+      </w:r>
+      <w:r>
+        <w:rPr>
+          <w:rFonts w:ascii="Oswald" w:hAnsi="Oswald" w:cs="Open Sans"/>
+          <w:sz w:val="56"/>
+          <w:szCs w:val="56"/>
+        </w:rPr>
+        <w:t xml:space="preserve"> </w:t>
+      </w:r>
+      <w:r>
+        <w:rPr>
+          <w:rFonts w:ascii="Oswald" w:hAnsi="Oswald" w:cs="Open Sans"/>
+          <w:sz w:val="56"/>
+          <w:szCs w:val="56"/>
+        </w:rPr>
+        <w:t>Áreas de conocimiento Involucradas</w:t>
+      </w:r>
+    </w:p>
+    <w:p>
+      <w:pPr>
+        <w:jc w:val="both"/>
+        <w:rPr>
+          <w:rFonts w:ascii="Open Sans" w:eastAsia="Times New Roman" w:hAnsi="Open Sans" w:cs="Open Sans"/>
+          <w:shd w:val="clear" w:color="auto" w:fill="FFFFFF"/>
+          <w:lang w:eastAsia="es-AR"/>
+        </w:rPr>
+      </w:pPr>
+      <w:bookmarkStart w:id="0" w:name="_GoBack"/>
+      <w:bookmarkEnd w:id="0"/>
     </w:p>
     <w:sectPr>
-      <w:headerReference w:type="default" r:id="rId25"/>
+      <w:headerReference w:type="default" r:id="rId36"/>
       <w:pgSz w:w="12240" w:h="15840"/>
       <w:pgMar w:top="1417" w:right="1701" w:bottom="1417" w:left="1701" w:header="708" w:footer="708" w:gutter="0"/>
       <w:pgNumType w:start="0"/>
@@ -9208,6 +10941,32 @@
 
 <file path=word/numbering.xml><?xml version="1.0" encoding="utf-8"?>
 <w:numbering xmlns:wpc="http://schemas.microsoft.com/office/word/2010/wordprocessingCanvas" xmlns:mc="http://schemas.openxmlformats.org/markup-compatibility/2006" xmlns:o="urn:schemas-microsoft-com:office:office" xmlns:r="http://schemas.openxmlformats.org/officeDocument/2006/relationships" xmlns:m="http://schemas.openxmlformats.org/officeDocument/2006/math" xmlns:v="urn:schemas-microsoft-com:vml" xmlns:wp14="http://schemas.microsoft.com/office/word/2010/wordprocessingDrawing" xmlns:wp="http://schemas.openxmlformats.org/drawingml/2006/wordprocessingDrawing" xmlns:w10="urn:schemas-microsoft-com:office:word" xmlns:w="http://schemas.openxmlformats.org/wordprocessingml/2006/main" xmlns:w14="http://schemas.microsoft.com/office/word/2010/wordml" xmlns:w15="http://schemas.microsoft.com/office/word/2012/wordml" xmlns:wpg="http://schemas.microsoft.com/office/word/2010/wordprocessingGroup" xmlns:wpi="http://schemas.microsoft.com/office/word/2010/wordprocessingInk" xmlns:wne="http://schemas.microsoft.com/office/word/2006/wordml" xmlns:wps="http://schemas.microsoft.com/office/word/2010/wordprocessingShape" mc:Ignorable="w14 w15 wp14">
+  <w:numPicBullet w:numPicBulletId="0">
+    <w:pict>
+      <v:shapetype id="_x0000_t75" coordsize="21600,21600" o:spt="75" o:preferrelative="t" path="m@4@5l@4@11@9@11@9@5xe" filled="f" stroked="f">
+        <v:stroke joinstyle="miter"/>
+        <v:formulas>
+          <v:f eqn="if lineDrawn pixelLineWidth 0"/>
+          <v:f eqn="sum @0 1 0"/>
+          <v:f eqn="sum 0 0 @1"/>
+          <v:f eqn="prod @2 1 2"/>
+          <v:f eqn="prod @3 21600 pixelWidth"/>
+          <v:f eqn="prod @3 21600 pixelHeight"/>
+          <v:f eqn="sum @0 0 1"/>
+          <v:f eqn="prod @6 1 2"/>
+          <v:f eqn="prod @7 21600 pixelWidth"/>
+          <v:f eqn="sum @8 21600 0"/>
+          <v:f eqn="prod @7 21600 pixelHeight"/>
+          <v:f eqn="sum @10 21600 0"/>
+        </v:formulas>
+        <v:path o:extrusionok="f" gradientshapeok="t" o:connecttype="rect"/>
+        <o:lock v:ext="edit" aspectratio="t"/>
+      </v:shapetype>
+      <v:shape id="_x0000_i1083" type="#_x0000_t75" alt="link, world icon" style="width:24pt;height:24pt;visibility:visible;mso-wrap-style:square" o:bullet="t">
+        <v:imagedata r:id="rId1" o:title="link, world icon"/>
+      </v:shape>
+    </w:pict>
+  </w:numPicBullet>
   <w:abstractNum w:abstractNumId="0">
     <w:nsid w:val="06D666FD"/>
     <w:multiLevelType w:val="hybridMultilevel"/>
@@ -9435,6 +11194,155 @@
     </w:lvl>
   </w:abstractNum>
   <w:abstractNum w:abstractNumId="2">
+    <w:nsid w:val="27522290"/>
+    <w:multiLevelType w:val="multilevel"/>
+    <w:tmpl w:val="2A38F0AE"/>
+    <w:lvl w:ilvl="0">
+      <w:start w:val="1"/>
+      <w:numFmt w:val="bullet"/>
+      <w:lvlText w:val=""/>
+      <w:lvlJc w:val="left"/>
+      <w:pPr>
+        <w:tabs>
+          <w:tab w:val="num" w:pos="720"/>
+        </w:tabs>
+        <w:ind w:left="720" w:hanging="360"/>
+      </w:pPr>
+      <w:rPr>
+        <w:rFonts w:ascii="Symbol" w:hAnsi="Symbol" w:hint="default"/>
+        <w:sz w:val="20"/>
+      </w:rPr>
+    </w:lvl>
+    <w:lvl w:ilvl="1" w:tentative="1">
+      <w:start w:val="1"/>
+      <w:numFmt w:val="bullet"/>
+      <w:lvlText w:val=""/>
+      <w:lvlJc w:val="left"/>
+      <w:pPr>
+        <w:tabs>
+          <w:tab w:val="num" w:pos="1440"/>
+        </w:tabs>
+        <w:ind w:left="1440" w:hanging="360"/>
+      </w:pPr>
+      <w:rPr>
+        <w:rFonts w:ascii="Symbol" w:hAnsi="Symbol" w:hint="default"/>
+        <w:sz w:val="20"/>
+      </w:rPr>
+    </w:lvl>
+    <w:lvl w:ilvl="2" w:tentative="1">
+      <w:start w:val="1"/>
+      <w:numFmt w:val="bullet"/>
+      <w:lvlText w:val=""/>
+      <w:lvlJc w:val="left"/>
+      <w:pPr>
+        <w:tabs>
+          <w:tab w:val="num" w:pos="2160"/>
+        </w:tabs>
+        <w:ind w:left="2160" w:hanging="360"/>
+      </w:pPr>
+      <w:rPr>
+        <w:rFonts w:ascii="Symbol" w:hAnsi="Symbol" w:hint="default"/>
+        <w:sz w:val="20"/>
+      </w:rPr>
+    </w:lvl>
+    <w:lvl w:ilvl="3" w:tentative="1">
+      <w:start w:val="1"/>
+      <w:numFmt w:val="bullet"/>
+      <w:lvlText w:val=""/>
+      <w:lvlJc w:val="left"/>
+      <w:pPr>
+        <w:tabs>
+          <w:tab w:val="num" w:pos="2880"/>
+        </w:tabs>
+        <w:ind w:left="2880" w:hanging="360"/>
+      </w:pPr>
+      <w:rPr>
+        <w:rFonts w:ascii="Symbol" w:hAnsi="Symbol" w:hint="default"/>
+        <w:sz w:val="20"/>
+      </w:rPr>
+    </w:lvl>
+    <w:lvl w:ilvl="4" w:tentative="1">
+      <w:start w:val="1"/>
+      <w:numFmt w:val="bullet"/>
+      <w:lvlText w:val=""/>
+      <w:lvlJc w:val="left"/>
+      <w:pPr>
+        <w:tabs>
+          <w:tab w:val="num" w:pos="3600"/>
+        </w:tabs>
+        <w:ind w:left="3600" w:hanging="360"/>
+      </w:pPr>
+      <w:rPr>
+        <w:rFonts w:ascii="Symbol" w:hAnsi="Symbol" w:hint="default"/>
+        <w:sz w:val="20"/>
+      </w:rPr>
+    </w:lvl>
+    <w:lvl w:ilvl="5" w:tentative="1">
+      <w:start w:val="1"/>
+      <w:numFmt w:val="bullet"/>
+      <w:lvlText w:val=""/>
+      <w:lvlJc w:val="left"/>
+      <w:pPr>
+        <w:tabs>
+          <w:tab w:val="num" w:pos="4320"/>
+        </w:tabs>
+        <w:ind w:left="4320" w:hanging="360"/>
+      </w:pPr>
+      <w:rPr>
+        <w:rFonts w:ascii="Symbol" w:hAnsi="Symbol" w:hint="default"/>
+        <w:sz w:val="20"/>
+      </w:rPr>
+    </w:lvl>
+    <w:lvl w:ilvl="6" w:tentative="1">
+      <w:start w:val="1"/>
+      <w:numFmt w:val="bullet"/>
+      <w:lvlText w:val=""/>
+      <w:lvlJc w:val="left"/>
+      <w:pPr>
+        <w:tabs>
+          <w:tab w:val="num" w:pos="5040"/>
+        </w:tabs>
+        <w:ind w:left="5040" w:hanging="360"/>
+      </w:pPr>
+      <w:rPr>
+        <w:rFonts w:ascii="Symbol" w:hAnsi="Symbol" w:hint="default"/>
+        <w:sz w:val="20"/>
+      </w:rPr>
+    </w:lvl>
+    <w:lvl w:ilvl="7" w:tentative="1">
+      <w:start w:val="1"/>
+      <w:numFmt w:val="bullet"/>
+      <w:lvlText w:val=""/>
+      <w:lvlJc w:val="left"/>
+      <w:pPr>
+        <w:tabs>
+          <w:tab w:val="num" w:pos="5760"/>
+        </w:tabs>
+        <w:ind w:left="5760" w:hanging="360"/>
+      </w:pPr>
+      <w:rPr>
+        <w:rFonts w:ascii="Symbol" w:hAnsi="Symbol" w:hint="default"/>
+        <w:sz w:val="20"/>
+      </w:rPr>
+    </w:lvl>
+    <w:lvl w:ilvl="8" w:tentative="1">
+      <w:start w:val="1"/>
+      <w:numFmt w:val="bullet"/>
+      <w:lvlText w:val=""/>
+      <w:lvlJc w:val="left"/>
+      <w:pPr>
+        <w:tabs>
+          <w:tab w:val="num" w:pos="6480"/>
+        </w:tabs>
+        <w:ind w:left="6480" w:hanging="360"/>
+      </w:pPr>
+      <w:rPr>
+        <w:rFonts w:ascii="Symbol" w:hAnsi="Symbol" w:hint="default"/>
+        <w:sz w:val="20"/>
+      </w:rPr>
+    </w:lvl>
+  </w:abstractNum>
+  <w:abstractNum w:abstractNumId="3">
     <w:nsid w:val="2B094318"/>
     <w:multiLevelType w:val="multilevel"/>
     <w:tmpl w:val="80FA683E"/>
@@ -9583,7 +11491,7 @@
       </w:rPr>
     </w:lvl>
   </w:abstractNum>
-  <w:abstractNum w:abstractNumId="3">
+  <w:abstractNum w:abstractNumId="4">
     <w:nsid w:val="2DF721EE"/>
     <w:multiLevelType w:val="hybridMultilevel"/>
     <w:tmpl w:val="3C527AFC"/>
@@ -9673,7 +11581,7 @@
       </w:pPr>
     </w:lvl>
   </w:abstractNum>
-  <w:abstractNum w:abstractNumId="4">
+  <w:abstractNum w:abstractNumId="5">
     <w:nsid w:val="7A3C2640"/>
     <w:multiLevelType w:val="hybridMultilevel"/>
     <w:tmpl w:val="546E840C"/>
@@ -9786,7 +11694,7 @@
       </w:rPr>
     </w:lvl>
   </w:abstractNum>
-  <w:abstractNum w:abstractNumId="5">
+  <w:abstractNum w:abstractNumId="6">
     <w:nsid w:val="7F8D0A67"/>
     <w:multiLevelType w:val="multilevel"/>
     <w:tmpl w:val="957A0226"/>
@@ -9936,22 +11844,25 @@
     </w:lvl>
   </w:abstractNum>
   <w:num w:numId="1">
-    <w:abstractNumId w:val="3"/>
+    <w:abstractNumId w:val="4"/>
   </w:num>
   <w:num w:numId="2">
-    <w:abstractNumId w:val="4"/>
+    <w:abstractNumId w:val="5"/>
   </w:num>
   <w:num w:numId="3">
     <w:abstractNumId w:val="0"/>
   </w:num>
   <w:num w:numId="4">
-    <w:abstractNumId w:val="2"/>
+    <w:abstractNumId w:val="3"/>
   </w:num>
   <w:num w:numId="5">
     <w:abstractNumId w:val="1"/>
   </w:num>
   <w:num w:numId="6">
-    <w:abstractNumId w:val="5"/>
+    <w:abstractNumId w:val="6"/>
+  </w:num>
+  <w:num w:numId="7">
+    <w:abstractNumId w:val="2"/>
   </w:num>
 </w:numbering>
 </file>
@@ -10350,6 +12261,27 @@
     <w:name w:val="Normal"/>
     <w:qFormat/>
   </w:style>
+  <w:style w:type="paragraph" w:styleId="Heading1">
+    <w:name w:val="heading 1"/>
+    <w:basedOn w:val="Normal"/>
+    <w:link w:val="Heading1Char"/>
+    <w:uiPriority w:val="9"/>
+    <w:qFormat/>
+    <w:rsid w:val="00A705D0"/>
+    <w:pPr>
+      <w:spacing w:before="100" w:beforeAutospacing="1" w:after="100" w:afterAutospacing="1" w:line="240" w:lineRule="auto"/>
+      <w:outlineLvl w:val="0"/>
+    </w:pPr>
+    <w:rPr>
+      <w:rFonts w:ascii="Times New Roman" w:eastAsia="Times New Roman" w:hAnsi="Times New Roman" w:cs="Times New Roman"/>
+      <w:b/>
+      <w:bCs/>
+      <w:kern w:val="36"/>
+      <w:sz w:val="48"/>
+      <w:szCs w:val="48"/>
+      <w:lang w:eastAsia="es-AR"/>
+    </w:rPr>
+  </w:style>
   <w:style w:type="character" w:default="1" w:styleId="DefaultParagraphFont">
     <w:name w:val="Default Paragraph Font"/>
     <w:uiPriority w:val="1"/>
@@ -10490,6 +12422,52 @@
       <w:u w:val="single"/>
     </w:rPr>
   </w:style>
+  <w:style w:type="character" w:customStyle="1" w:styleId="Heading1Char">
+    <w:name w:val="Heading 1 Char"/>
+    <w:basedOn w:val="DefaultParagraphFont"/>
+    <w:link w:val="Heading1"/>
+    <w:uiPriority w:val="9"/>
+    <w:rsid w:val="00A705D0"/>
+    <w:rPr>
+      <w:rFonts w:ascii="Times New Roman" w:eastAsia="Times New Roman" w:hAnsi="Times New Roman" w:cs="Times New Roman"/>
+      <w:b/>
+      <w:bCs/>
+      <w:kern w:val="36"/>
+      <w:sz w:val="48"/>
+      <w:szCs w:val="48"/>
+      <w:lang w:eastAsia="es-AR"/>
+    </w:rPr>
+  </w:style>
+  <w:style w:type="paragraph" w:styleId="BalloonText">
+    <w:name w:val="Balloon Text"/>
+    <w:basedOn w:val="Normal"/>
+    <w:link w:val="BalloonTextChar"/>
+    <w:uiPriority w:val="99"/>
+    <w:semiHidden/>
+    <w:unhideWhenUsed/>
+    <w:rsid w:val="00A705D0"/>
+    <w:pPr>
+      <w:spacing w:after="0" w:line="240" w:lineRule="auto"/>
+    </w:pPr>
+    <w:rPr>
+      <w:rFonts w:ascii="Segoe UI" w:hAnsi="Segoe UI" w:cs="Segoe UI"/>
+      <w:sz w:val="18"/>
+      <w:szCs w:val="18"/>
+    </w:rPr>
+  </w:style>
+  <w:style w:type="character" w:customStyle="1" w:styleId="BalloonTextChar">
+    <w:name w:val="Balloon Text Char"/>
+    <w:basedOn w:val="DefaultParagraphFont"/>
+    <w:link w:val="BalloonText"/>
+    <w:uiPriority w:val="99"/>
+    <w:semiHidden/>
+    <w:rsid w:val="00A705D0"/>
+    <w:rPr>
+      <w:rFonts w:ascii="Segoe UI" w:hAnsi="Segoe UI" w:cs="Segoe UI"/>
+      <w:sz w:val="18"/>
+      <w:szCs w:val="18"/>
+    </w:rPr>
+  </w:style>
 </w:styles>
 </file>
 
@@ -10601,6 +12579,13 @@
     <w:pitch w:val="variable"/>
     <w:sig w:usb0="E00002FF" w:usb1="4000ACFF" w:usb2="00000001" w:usb3="00000000" w:csb0="0000019F" w:csb1="00000000"/>
   </w:font>
+  <w:font w:name="Segoe UI">
+    <w:panose1 w:val="020B0502040204020203"/>
+    <w:charset w:val="00"/>
+    <w:family w:val="swiss"/>
+    <w:pitch w:val="variable"/>
+    <w:sig w:usb0="E4002EFF" w:usb1="C000E47F" w:usb2="00000009" w:usb3="00000000" w:csb0="000001FF" w:csb1="00000000"/>
+  </w:font>
   <w:font w:name="Open Sans">
     <w:altName w:val="Times New Roman"/>
     <w:panose1 w:val="020B0606030504020204"/>
@@ -10651,6 +12636,7 @@
     <w:rsidRoot w:val="004B4DDB"/>
     <w:rsid w:val="00223103"/>
     <w:rsid w:val="004B4DDB"/>
+    <w:rsid w:val="00AB6DDF"/>
     <w:rsid w:val="00CD369A"/>
     <w:rsid w:val="00D826B5"/>
   </w:rsids>

</xml_diff>

<commit_message>
Planes de contingencia y prev (hasta riesgo 6)
</commit_message>
<xml_diff>
--- a/Documento Principal.docx
+++ b/Documento Principal.docx
@@ -2266,18 +2266,12 @@
         </w:drawing>
       </w:r>
       <w:r>
-        <w:rPr>
-          <w:lang w:val="en-US"/>
-        </w:rPr>
         <w:t xml:space="preserve">Lorem ipsum dolor sit amet, consectetur adipiscing elit. </w:t>
       </w:r>
       <w:r>
         <w:t xml:space="preserve">Fusce gravida ipsum id libero sagittis molestie. </w:t>
       </w:r>
       <w:r>
-        <w:rPr>
-          <w:lang w:val="en-US"/>
-        </w:rPr>
         <w:t xml:space="preserve">Nam volutpat congue metus, non congue tortor hendrerit nec. </w:t>
       </w:r>
       <w:r>
@@ -11245,7 +11239,10 @@
         <w:t>de</w:t>
       </w:r>
       <w:r>
-        <w:t>l manual ‘</w:t>
+        <w:t xml:space="preserve"> la guía </w:t>
+      </w:r>
+      <w:r>
+        <w:t>‘</w:t>
       </w:r>
       <w:r>
         <w:rPr>
@@ -11266,17 +11263,14 @@
         <w:t>’</w:t>
       </w:r>
       <w:r>
-        <w:t xml:space="preserve"> </w:t>
-      </w:r>
-      <w:r>
-        <w:t>como guía</w:t>
-      </w:r>
-      <w:r>
         <w:t xml:space="preserve"> para describir el proceso de forma l</w:t>
       </w:r>
       <w:r>
         <w:t>ógica y sistemática</w:t>
       </w:r>
+      <w:r>
+        <w:t>.</w:t>
+      </w:r>
     </w:p>
     <w:p/>
     <w:p>
@@ -11310,6 +11304,11 @@
       <w:r>
         <w:t>of Risk Management IRM).</w:t>
       </w:r>
+      <w:r>
+        <w:t xml:space="preserve"> Para más información:</w:t>
+      </w:r>
+      <w:bookmarkStart w:id="0" w:name="_GoBack"/>
+      <w:bookmarkEnd w:id="0"/>
     </w:p>
     <w:p/>
     <w:p>
@@ -11328,19 +11327,7 @@
           <w:rPr>
             <w:rStyle w:val="Hyperlink"/>
           </w:rPr>
-          <w:t>http://www.ferma.eu/wp-content/u</w:t>
-        </w:r>
-        <w:r>
-          <w:rPr>
-            <w:rStyle w:val="Hyperlink"/>
-          </w:rPr>
-          <w:t>p</w:t>
-        </w:r>
-        <w:r>
-          <w:rPr>
-            <w:rStyle w:val="Hyperlink"/>
-          </w:rPr>
-          <w:t>loads/2011/10/a-structured-approach-to-erm.pdf</w:t>
+          <w:t>http://www.ferma.eu/wp-content/uploads/2011/10/a-structured-approach-to-erm.pdf</w:t>
         </w:r>
       </w:hyperlink>
     </w:p>
@@ -11383,10 +11370,7 @@
         <w:t>La evaluación de riesgo involucra la identificación</w:t>
       </w:r>
       <w:r>
-        <w:t xml:space="preserve"> e </w:t>
-      </w:r>
-      <w:r>
-        <w:t>priorización</w:t>
+        <w:t xml:space="preserve"> e priorización</w:t>
       </w:r>
       <w:r>
         <w:t xml:space="preserve"> de los mismos. Se presenta a continuación una descripción de los riesgos que afectarán al proyecto </w:t>
@@ -11566,6 +11550,7 @@
         <w:tc>
           <w:tcPr>
             <w:tcW w:w="820" w:type="dxa"/>
+            <w:vAlign w:val="center"/>
           </w:tcPr>
           <w:p>
             <w:pPr>
@@ -11670,6 +11655,7 @@
         <w:tc>
           <w:tcPr>
             <w:tcW w:w="820" w:type="dxa"/>
+            <w:vAlign w:val="center"/>
           </w:tcPr>
           <w:p>
             <w:pPr>
@@ -11780,6 +11766,7 @@
         <w:tc>
           <w:tcPr>
             <w:tcW w:w="820" w:type="dxa"/>
+            <w:vAlign w:val="center"/>
           </w:tcPr>
           <w:p>
             <w:pPr>
@@ -11821,7 +11808,10 @@
               </w:rPr>
             </w:pPr>
             <w:r>
-              <w:t>Dificultad de utilización de tecnologías utilizadas</w:t>
+              <w:t xml:space="preserve">Dificultad de </w:t>
+            </w:r>
+            <w:r>
+              <w:t>aplicación de tecnologías</w:t>
             </w:r>
           </w:p>
         </w:tc>
@@ -11888,6 +11878,7 @@
         <w:tc>
           <w:tcPr>
             <w:tcW w:w="820" w:type="dxa"/>
+            <w:vAlign w:val="center"/>
           </w:tcPr>
           <w:p>
             <w:pPr>
@@ -12004,6 +11995,7 @@
         <w:tc>
           <w:tcPr>
             <w:tcW w:w="820" w:type="dxa"/>
+            <w:vAlign w:val="center"/>
           </w:tcPr>
           <w:p>
             <w:pPr>
@@ -12111,6 +12103,7 @@
         <w:tc>
           <w:tcPr>
             <w:tcW w:w="820" w:type="dxa"/>
+            <w:vAlign w:val="center"/>
           </w:tcPr>
           <w:p>
             <w:pPr>
@@ -12222,6 +12215,7 @@
         <w:tc>
           <w:tcPr>
             <w:tcW w:w="820" w:type="dxa"/>
+            <w:vAlign w:val="center"/>
           </w:tcPr>
           <w:p>
             <w:pPr>
@@ -12330,6 +12324,7 @@
         <w:tc>
           <w:tcPr>
             <w:tcW w:w="820" w:type="dxa"/>
+            <w:vAlign w:val="center"/>
           </w:tcPr>
           <w:p>
             <w:pPr>
@@ -12444,6 +12439,7 @@
         <w:tc>
           <w:tcPr>
             <w:tcW w:w="820" w:type="dxa"/>
+            <w:vAlign w:val="center"/>
           </w:tcPr>
           <w:p>
             <w:pPr>
@@ -12548,6 +12544,7 @@
         <w:tc>
           <w:tcPr>
             <w:tcW w:w="820" w:type="dxa"/>
+            <w:vAlign w:val="center"/>
           </w:tcPr>
           <w:p>
             <w:pPr>
@@ -12671,7 +12668,7 @@
     </w:p>
     <w:tbl>
       <w:tblPr>
-        <w:tblStyle w:val="TableGrid"/>
+        <w:tblStyle w:val="PlainTable1"/>
         <w:tblW w:w="0" w:type="auto"/>
         <w:tblLook w:val="04A0" w:firstRow="1" w:lastRow="0" w:firstColumn="1" w:lastColumn="0" w:noHBand="0" w:noVBand="1"/>
       </w:tblPr>
@@ -12680,8 +12677,12 @@
         <w:gridCol w:w="6706"/>
       </w:tblGrid>
       <w:tr>
-        <w:tc>
-          <w:tcPr>
+        <w:trPr>
+          <w:cnfStyle w:val="100000000000" w:firstRow="1" w:lastRow="0" w:firstColumn="0" w:lastColumn="0" w:oddVBand="0" w:evenVBand="0" w:oddHBand="0" w:evenHBand="0" w:firstRowFirstColumn="0" w:firstRowLastColumn="0" w:lastRowFirstColumn="0" w:lastRowLastColumn="0"/>
+        </w:trPr>
+        <w:tc>
+          <w:tcPr>
+            <w:cnfStyle w:val="001000000000" w:firstRow="0" w:lastRow="0" w:firstColumn="1" w:lastColumn="0" w:oddVBand="0" w:evenVBand="0" w:oddHBand="0" w:evenHBand="0" w:firstRowFirstColumn="0" w:firstRowLastColumn="0" w:lastRowFirstColumn="0" w:lastRowLastColumn="0"/>
             <w:tcW w:w="8828" w:type="dxa"/>
             <w:gridSpan w:val="2"/>
           </w:tcPr>
@@ -12699,8 +12700,12 @@
         </w:tc>
       </w:tr>
       <w:tr>
-        <w:tc>
-          <w:tcPr>
+        <w:trPr>
+          <w:cnfStyle w:val="000000100000" w:firstRow="0" w:lastRow="0" w:firstColumn="0" w:lastColumn="0" w:oddVBand="0" w:evenVBand="0" w:oddHBand="1" w:evenHBand="0" w:firstRowFirstColumn="0" w:firstRowLastColumn="0" w:lastRowFirstColumn="0" w:lastRowLastColumn="0"/>
+        </w:trPr>
+        <w:tc>
+          <w:tcPr>
+            <w:cnfStyle w:val="001000000000" w:firstRow="0" w:lastRow="0" w:firstColumn="1" w:lastColumn="0" w:oddVBand="0" w:evenVBand="0" w:oddHBand="0" w:evenHBand="0" w:firstRowFirstColumn="0" w:firstRowLastColumn="0" w:lastRowFirstColumn="0" w:lastRowLastColumn="0"/>
             <w:tcW w:w="2122" w:type="dxa"/>
           </w:tcPr>
           <w:p>
@@ -12719,6 +12724,7 @@
           <w:p>
             <w:pPr>
               <w:jc w:val="center"/>
+              <w:cnfStyle w:val="000000100000" w:firstRow="0" w:lastRow="0" w:firstColumn="0" w:lastColumn="0" w:oddVBand="0" w:evenVBand="0" w:oddHBand="1" w:evenHBand="0" w:firstRowFirstColumn="0" w:firstRowLastColumn="0" w:lastRowFirstColumn="0" w:lastRowLastColumn="0"/>
             </w:pPr>
             <w:r>
               <w:t>1</w:t>
@@ -12729,8 +12735,8 @@
       <w:tr>
         <w:tc>
           <w:tcPr>
+            <w:cnfStyle w:val="001000000000" w:firstRow="0" w:lastRow="0" w:firstColumn="1" w:lastColumn="0" w:oddVBand="0" w:evenVBand="0" w:oddHBand="0" w:evenHBand="0" w:firstRowFirstColumn="0" w:firstRowLastColumn="0" w:lastRowFirstColumn="0" w:lastRowLastColumn="0"/>
             <w:tcW w:w="2122" w:type="dxa"/>
-            <w:vAlign w:val="center"/>
           </w:tcPr>
           <w:p>
             <w:pPr>
@@ -12754,6 +12760,7 @@
           <w:p>
             <w:pPr>
               <w:jc w:val="left"/>
+              <w:cnfStyle w:val="000000000000" w:firstRow="0" w:lastRow="0" w:firstColumn="0" w:lastColumn="0" w:oddVBand="0" w:evenVBand="0" w:oddHBand="0" w:evenHBand="0" w:firstRowFirstColumn="0" w:firstRowLastColumn="0" w:lastRowFirstColumn="0" w:lastRowLastColumn="0"/>
               <w:rPr>
                 <w:lang w:val="es-ES"/>
               </w:rPr>
@@ -12780,10 +12787,13 @@
         </w:tc>
       </w:tr>
       <w:tr>
-        <w:tc>
-          <w:tcPr>
+        <w:trPr>
+          <w:cnfStyle w:val="000000100000" w:firstRow="0" w:lastRow="0" w:firstColumn="0" w:lastColumn="0" w:oddVBand="0" w:evenVBand="0" w:oddHBand="1" w:evenHBand="0" w:firstRowFirstColumn="0" w:firstRowLastColumn="0" w:lastRowFirstColumn="0" w:lastRowLastColumn="0"/>
+        </w:trPr>
+        <w:tc>
+          <w:tcPr>
+            <w:cnfStyle w:val="001000000000" w:firstRow="0" w:lastRow="0" w:firstColumn="1" w:lastColumn="0" w:oddVBand="0" w:evenVBand="0" w:oddHBand="0" w:evenHBand="0" w:firstRowFirstColumn="0" w:firstRowLastColumn="0" w:lastRowFirstColumn="0" w:lastRowLastColumn="0"/>
             <w:tcW w:w="2122" w:type="dxa"/>
-            <w:vAlign w:val="center"/>
           </w:tcPr>
           <w:p>
             <w:pPr>
@@ -12806,6 +12816,7 @@
           </w:tcPr>
           <w:p>
             <w:pPr>
+              <w:cnfStyle w:val="000000100000" w:firstRow="0" w:lastRow="0" w:firstColumn="0" w:lastColumn="0" w:oddVBand="0" w:evenVBand="0" w:oddHBand="1" w:evenHBand="0" w:firstRowFirstColumn="0" w:firstRowLastColumn="0" w:lastRowFirstColumn="0" w:lastRowLastColumn="0"/>
               <w:rPr>
                 <w:lang w:val="es-ES"/>
               </w:rPr>
@@ -12834,8 +12845,8 @@
       <w:tr>
         <w:tc>
           <w:tcPr>
+            <w:cnfStyle w:val="001000000000" w:firstRow="0" w:lastRow="0" w:firstColumn="1" w:lastColumn="0" w:oddVBand="0" w:evenVBand="0" w:oddHBand="0" w:evenHBand="0" w:firstRowFirstColumn="0" w:firstRowLastColumn="0" w:lastRowFirstColumn="0" w:lastRowLastColumn="0"/>
             <w:tcW w:w="2122" w:type="dxa"/>
-            <w:vAlign w:val="center"/>
           </w:tcPr>
           <w:p>
             <w:pPr>
@@ -12858,6 +12869,7 @@
           </w:tcPr>
           <w:p>
             <w:pPr>
+              <w:cnfStyle w:val="000000000000" w:firstRow="0" w:lastRow="0" w:firstColumn="0" w:lastColumn="0" w:oddVBand="0" w:evenVBand="0" w:oddHBand="0" w:evenHBand="0" w:firstRowFirstColumn="0" w:firstRowLastColumn="0" w:lastRowFirstColumn="0" w:lastRowLastColumn="0"/>
               <w:rPr>
                 <w:lang w:val="es-ES"/>
               </w:rPr>
@@ -12885,10 +12897,13 @@
         </w:tc>
       </w:tr>
       <w:tr>
-        <w:tc>
-          <w:tcPr>
+        <w:trPr>
+          <w:cnfStyle w:val="000000100000" w:firstRow="0" w:lastRow="0" w:firstColumn="0" w:lastColumn="0" w:oddVBand="0" w:evenVBand="0" w:oddHBand="1" w:evenHBand="0" w:firstRowFirstColumn="0" w:firstRowLastColumn="0" w:lastRowFirstColumn="0" w:lastRowLastColumn="0"/>
+        </w:trPr>
+        <w:tc>
+          <w:tcPr>
+            <w:cnfStyle w:val="001000000000" w:firstRow="0" w:lastRow="0" w:firstColumn="1" w:lastColumn="0" w:oddVBand="0" w:evenVBand="0" w:oddHBand="0" w:evenHBand="0" w:firstRowFirstColumn="0" w:firstRowLastColumn="0" w:lastRowFirstColumn="0" w:lastRowLastColumn="0"/>
             <w:tcW w:w="2122" w:type="dxa"/>
-            <w:vAlign w:val="center"/>
           </w:tcPr>
           <w:p>
             <w:pPr>
@@ -12911,6 +12926,7 @@
           </w:tcPr>
           <w:p>
             <w:pPr>
+              <w:cnfStyle w:val="000000100000" w:firstRow="0" w:lastRow="0" w:firstColumn="0" w:lastColumn="0" w:oddVBand="0" w:evenVBand="0" w:oddHBand="1" w:evenHBand="0" w:firstRowFirstColumn="0" w:firstRowLastColumn="0" w:lastRowFirstColumn="0" w:lastRowLastColumn="0"/>
               <w:rPr>
                 <w:lang w:val="es-ES"/>
               </w:rPr>
@@ -12928,7 +12944,7 @@
     </w:p>
     <w:tbl>
       <w:tblPr>
-        <w:tblStyle w:val="TableGrid"/>
+        <w:tblStyle w:val="PlainTable1"/>
         <w:tblW w:w="0" w:type="auto"/>
         <w:tblLook w:val="04A0" w:firstRow="1" w:lastRow="0" w:firstColumn="1" w:lastColumn="0" w:noHBand="0" w:noVBand="1"/>
       </w:tblPr>
@@ -12937,8 +12953,12 @@
         <w:gridCol w:w="6706"/>
       </w:tblGrid>
       <w:tr>
-        <w:tc>
-          <w:tcPr>
+        <w:trPr>
+          <w:cnfStyle w:val="100000000000" w:firstRow="1" w:lastRow="0" w:firstColumn="0" w:lastColumn="0" w:oddVBand="0" w:evenVBand="0" w:oddHBand="0" w:evenHBand="0" w:firstRowFirstColumn="0" w:firstRowLastColumn="0" w:lastRowFirstColumn="0" w:lastRowLastColumn="0"/>
+        </w:trPr>
+        <w:tc>
+          <w:tcPr>
+            <w:cnfStyle w:val="001000000000" w:firstRow="0" w:lastRow="0" w:firstColumn="1" w:lastColumn="0" w:oddVBand="0" w:evenVBand="0" w:oddHBand="0" w:evenHBand="0" w:firstRowFirstColumn="0" w:firstRowLastColumn="0" w:lastRowFirstColumn="0" w:lastRowLastColumn="0"/>
             <w:tcW w:w="8828" w:type="dxa"/>
             <w:gridSpan w:val="2"/>
           </w:tcPr>
@@ -12959,8 +12979,12 @@
         </w:tc>
       </w:tr>
       <w:tr>
-        <w:tc>
-          <w:tcPr>
+        <w:trPr>
+          <w:cnfStyle w:val="000000100000" w:firstRow="0" w:lastRow="0" w:firstColumn="0" w:lastColumn="0" w:oddVBand="0" w:evenVBand="0" w:oddHBand="1" w:evenHBand="0" w:firstRowFirstColumn="0" w:firstRowLastColumn="0" w:lastRowFirstColumn="0" w:lastRowLastColumn="0"/>
+        </w:trPr>
+        <w:tc>
+          <w:tcPr>
+            <w:cnfStyle w:val="001000000000" w:firstRow="0" w:lastRow="0" w:firstColumn="1" w:lastColumn="0" w:oddVBand="0" w:evenVBand="0" w:oddHBand="0" w:evenHBand="0" w:firstRowFirstColumn="0" w:firstRowLastColumn="0" w:lastRowFirstColumn="0" w:lastRowLastColumn="0"/>
             <w:tcW w:w="2122" w:type="dxa"/>
           </w:tcPr>
           <w:p>
@@ -12979,6 +13003,7 @@
           <w:p>
             <w:pPr>
               <w:jc w:val="center"/>
+              <w:cnfStyle w:val="000000100000" w:firstRow="0" w:lastRow="0" w:firstColumn="0" w:lastColumn="0" w:oddVBand="0" w:evenVBand="0" w:oddHBand="1" w:evenHBand="0" w:firstRowFirstColumn="0" w:firstRowLastColumn="0" w:lastRowFirstColumn="0" w:lastRowLastColumn="0"/>
             </w:pPr>
             <w:r>
               <w:t>2</w:t>
@@ -12989,8 +13014,8 @@
       <w:tr>
         <w:tc>
           <w:tcPr>
+            <w:cnfStyle w:val="001000000000" w:firstRow="0" w:lastRow="0" w:firstColumn="1" w:lastColumn="0" w:oddVBand="0" w:evenVBand="0" w:oddHBand="0" w:evenHBand="0" w:firstRowFirstColumn="0" w:firstRowLastColumn="0" w:lastRowFirstColumn="0" w:lastRowLastColumn="0"/>
             <w:tcW w:w="2122" w:type="dxa"/>
-            <w:vAlign w:val="center"/>
           </w:tcPr>
           <w:p>
             <w:pPr>
@@ -13014,6 +13039,7 @@
           <w:p>
             <w:pPr>
               <w:jc w:val="left"/>
+              <w:cnfStyle w:val="000000000000" w:firstRow="0" w:lastRow="0" w:firstColumn="0" w:lastColumn="0" w:oddVBand="0" w:evenVBand="0" w:oddHBand="0" w:evenHBand="0" w:firstRowFirstColumn="0" w:firstRowLastColumn="0" w:lastRowFirstColumn="0" w:lastRowLastColumn="0"/>
               <w:rPr>
                 <w:lang w:val="es-ES"/>
               </w:rPr>
@@ -13028,10 +13054,13 @@
         </w:tc>
       </w:tr>
       <w:tr>
-        <w:tc>
-          <w:tcPr>
+        <w:trPr>
+          <w:cnfStyle w:val="000000100000" w:firstRow="0" w:lastRow="0" w:firstColumn="0" w:lastColumn="0" w:oddVBand="0" w:evenVBand="0" w:oddHBand="1" w:evenHBand="0" w:firstRowFirstColumn="0" w:firstRowLastColumn="0" w:lastRowFirstColumn="0" w:lastRowLastColumn="0"/>
+        </w:trPr>
+        <w:tc>
+          <w:tcPr>
+            <w:cnfStyle w:val="001000000000" w:firstRow="0" w:lastRow="0" w:firstColumn="1" w:lastColumn="0" w:oddVBand="0" w:evenVBand="0" w:oddHBand="0" w:evenHBand="0" w:firstRowFirstColumn="0" w:firstRowLastColumn="0" w:lastRowFirstColumn="0" w:lastRowLastColumn="0"/>
             <w:tcW w:w="2122" w:type="dxa"/>
-            <w:vAlign w:val="center"/>
           </w:tcPr>
           <w:p>
             <w:pPr>
@@ -13054,6 +13083,7 @@
           </w:tcPr>
           <w:p>
             <w:pPr>
+              <w:cnfStyle w:val="000000100000" w:firstRow="0" w:lastRow="0" w:firstColumn="0" w:lastColumn="0" w:oddVBand="0" w:evenVBand="0" w:oddHBand="1" w:evenHBand="0" w:firstRowFirstColumn="0" w:firstRowLastColumn="0" w:lastRowFirstColumn="0" w:lastRowLastColumn="0"/>
               <w:rPr>
                 <w:lang w:val="es-ES"/>
               </w:rPr>
@@ -13070,8 +13100,8 @@
       <w:tr>
         <w:tc>
           <w:tcPr>
+            <w:cnfStyle w:val="001000000000" w:firstRow="0" w:lastRow="0" w:firstColumn="1" w:lastColumn="0" w:oddVBand="0" w:evenVBand="0" w:oddHBand="0" w:evenHBand="0" w:firstRowFirstColumn="0" w:firstRowLastColumn="0" w:lastRowFirstColumn="0" w:lastRowLastColumn="0"/>
             <w:tcW w:w="2122" w:type="dxa"/>
-            <w:vAlign w:val="center"/>
           </w:tcPr>
           <w:p>
             <w:pPr>
@@ -13094,6 +13124,7 @@
           </w:tcPr>
           <w:p>
             <w:pPr>
+              <w:cnfStyle w:val="000000000000" w:firstRow="0" w:lastRow="0" w:firstColumn="0" w:lastColumn="0" w:oddVBand="0" w:evenVBand="0" w:oddHBand="0" w:evenHBand="0" w:firstRowFirstColumn="0" w:firstRowLastColumn="0" w:lastRowFirstColumn="0" w:lastRowLastColumn="0"/>
               <w:rPr>
                 <w:lang w:val="es-ES"/>
               </w:rPr>
@@ -13108,10 +13139,13 @@
         </w:tc>
       </w:tr>
       <w:tr>
-        <w:tc>
-          <w:tcPr>
+        <w:trPr>
+          <w:cnfStyle w:val="000000100000" w:firstRow="0" w:lastRow="0" w:firstColumn="0" w:lastColumn="0" w:oddVBand="0" w:evenVBand="0" w:oddHBand="1" w:evenHBand="0" w:firstRowFirstColumn="0" w:firstRowLastColumn="0" w:lastRowFirstColumn="0" w:lastRowLastColumn="0"/>
+        </w:trPr>
+        <w:tc>
+          <w:tcPr>
+            <w:cnfStyle w:val="001000000000" w:firstRow="0" w:lastRow="0" w:firstColumn="1" w:lastColumn="0" w:oddVBand="0" w:evenVBand="0" w:oddHBand="0" w:evenHBand="0" w:firstRowFirstColumn="0" w:firstRowLastColumn="0" w:lastRowFirstColumn="0" w:lastRowLastColumn="0"/>
             <w:tcW w:w="2122" w:type="dxa"/>
-            <w:vAlign w:val="center"/>
           </w:tcPr>
           <w:p>
             <w:pPr>
@@ -13134,28 +13168,1068 @@
           </w:tcPr>
           <w:p>
             <w:pPr>
-              <w:rPr>
-                <w:lang w:val="es-ES"/>
-              </w:rPr>
-            </w:pPr>
-            <w:r>
-              <w:rPr>
-                <w:lang w:val="es-ES"/>
-              </w:rPr>
-              <w:t>Se creará un sitio web con video tutoriales sobre el mantenimiento y uso del sistema y se incorporará además una sección de FAQ (preguntas frecuentes)</w:t>
-            </w:r>
-            <w:bookmarkStart w:id="0" w:name="_GoBack"/>
-            <w:bookmarkEnd w:id="0"/>
-            <w:r>
-              <w:rPr>
-                <w:lang w:val="es-ES"/>
-              </w:rPr>
-              <w:t>.</w:t>
+              <w:cnfStyle w:val="000000100000" w:firstRow="0" w:lastRow="0" w:firstColumn="0" w:lastColumn="0" w:oddVBand="0" w:evenVBand="0" w:oddHBand="1" w:evenHBand="0" w:firstRowFirstColumn="0" w:firstRowLastColumn="0" w:lastRowFirstColumn="0" w:lastRowLastColumn="0"/>
+              <w:rPr>
+                <w:lang w:val="es-ES"/>
+              </w:rPr>
+            </w:pPr>
+            <w:r>
+              <w:rPr>
+                <w:lang w:val="es-ES"/>
+              </w:rPr>
+              <w:t>Se creará un sitio web con video tutoriales sobre el mantenimiento y uso del sistema y se incorporará además una sección de FAQ (preguntas frecuentes).</w:t>
             </w:r>
           </w:p>
         </w:tc>
       </w:tr>
     </w:tbl>
+    <w:p>
+      <w:pPr>
+        <w:rPr>
+          <w:lang w:val="es-ES"/>
+        </w:rPr>
+      </w:pPr>
+    </w:p>
+    <w:p>
+      <w:pPr>
+        <w:rPr>
+          <w:lang w:val="es-ES"/>
+        </w:rPr>
+      </w:pPr>
+    </w:p>
+    <w:p>
+      <w:pPr>
+        <w:rPr>
+          <w:lang w:val="es-ES"/>
+        </w:rPr>
+      </w:pPr>
+    </w:p>
+    <w:p>
+      <w:pPr>
+        <w:rPr>
+          <w:lang w:val="es-ES"/>
+        </w:rPr>
+      </w:pPr>
+    </w:p>
+    <w:tbl>
+      <w:tblPr>
+        <w:tblStyle w:val="PlainTable1"/>
+        <w:tblW w:w="0" w:type="auto"/>
+        <w:tblLook w:val="04A0" w:firstRow="1" w:lastRow="0" w:firstColumn="1" w:lastColumn="0" w:noHBand="0" w:noVBand="1"/>
+      </w:tblPr>
+      <w:tblGrid>
+        <w:gridCol w:w="2122"/>
+        <w:gridCol w:w="6706"/>
+      </w:tblGrid>
+      <w:tr>
+        <w:trPr>
+          <w:cnfStyle w:val="100000000000" w:firstRow="1" w:lastRow="0" w:firstColumn="0" w:lastColumn="0" w:oddVBand="0" w:evenVBand="0" w:oddHBand="0" w:evenHBand="0" w:firstRowFirstColumn="0" w:firstRowLastColumn="0" w:lastRowFirstColumn="0" w:lastRowLastColumn="0"/>
+        </w:trPr>
+        <w:tc>
+          <w:tcPr>
+            <w:cnfStyle w:val="001000000000" w:firstRow="0" w:lastRow="0" w:firstColumn="1" w:lastColumn="0" w:oddVBand="0" w:evenVBand="0" w:oddHBand="0" w:evenHBand="0" w:firstRowFirstColumn="0" w:firstRowLastColumn="0" w:lastRowFirstColumn="0" w:lastRowLastColumn="0"/>
+            <w:tcW w:w="8828" w:type="dxa"/>
+            <w:gridSpan w:val="2"/>
+          </w:tcPr>
+          <w:p>
+            <w:pPr>
+              <w:jc w:val="center"/>
+              <w:rPr>
+                <w:lang w:val="es-ES"/>
+              </w:rPr>
+            </w:pPr>
+            <w:r>
+              <w:t>DIFICULTAD DE APLICACIÓN DE TECNOLOGÍAS</w:t>
+            </w:r>
+          </w:p>
+        </w:tc>
+      </w:tr>
+      <w:tr>
+        <w:trPr>
+          <w:cnfStyle w:val="000000100000" w:firstRow="0" w:lastRow="0" w:firstColumn="0" w:lastColumn="0" w:oddVBand="0" w:evenVBand="0" w:oddHBand="1" w:evenHBand="0" w:firstRowFirstColumn="0" w:firstRowLastColumn="0" w:lastRowFirstColumn="0" w:lastRowLastColumn="0"/>
+        </w:trPr>
+        <w:tc>
+          <w:tcPr>
+            <w:cnfStyle w:val="001000000000" w:firstRow="0" w:lastRow="0" w:firstColumn="1" w:lastColumn="0" w:oddVBand="0" w:evenVBand="0" w:oddHBand="0" w:evenHBand="0" w:firstRowFirstColumn="0" w:firstRowLastColumn="0" w:lastRowFirstColumn="0" w:lastRowLastColumn="0"/>
+            <w:tcW w:w="2122" w:type="dxa"/>
+          </w:tcPr>
+          <w:p>
+            <w:pPr>
+              <w:jc w:val="center"/>
+            </w:pPr>
+            <w:r>
+              <w:t>#</w:t>
+            </w:r>
+          </w:p>
+        </w:tc>
+        <w:tc>
+          <w:tcPr>
+            <w:tcW w:w="6706" w:type="dxa"/>
+          </w:tcPr>
+          <w:p>
+            <w:pPr>
+              <w:jc w:val="center"/>
+              <w:cnfStyle w:val="000000100000" w:firstRow="0" w:lastRow="0" w:firstColumn="0" w:lastColumn="0" w:oddVBand="0" w:evenVBand="0" w:oddHBand="1" w:evenHBand="0" w:firstRowFirstColumn="0" w:firstRowLastColumn="0" w:lastRowFirstColumn="0" w:lastRowLastColumn="0"/>
+            </w:pPr>
+            <w:r>
+              <w:t>3</w:t>
+            </w:r>
+          </w:p>
+        </w:tc>
+      </w:tr>
+      <w:tr>
+        <w:tc>
+          <w:tcPr>
+            <w:cnfStyle w:val="001000000000" w:firstRow="0" w:lastRow="0" w:firstColumn="1" w:lastColumn="0" w:oddVBand="0" w:evenVBand="0" w:oddHBand="0" w:evenHBand="0" w:firstRowFirstColumn="0" w:firstRowLastColumn="0" w:lastRowFirstColumn="0" w:lastRowLastColumn="0"/>
+            <w:tcW w:w="2122" w:type="dxa"/>
+          </w:tcPr>
+          <w:p>
+            <w:pPr>
+              <w:jc w:val="center"/>
+              <w:rPr>
+                <w:lang w:val="es-ES"/>
+              </w:rPr>
+            </w:pPr>
+            <w:r>
+              <w:rPr>
+                <w:lang w:val="es-ES"/>
+              </w:rPr>
+              <w:t>DESCRIPCIÓN</w:t>
+            </w:r>
+          </w:p>
+        </w:tc>
+        <w:tc>
+          <w:tcPr>
+            <w:tcW w:w="6706" w:type="dxa"/>
+            <w:vAlign w:val="center"/>
+          </w:tcPr>
+          <w:p>
+            <w:pPr>
+              <w:jc w:val="left"/>
+              <w:cnfStyle w:val="000000000000" w:firstRow="0" w:lastRow="0" w:firstColumn="0" w:lastColumn="0" w:oddVBand="0" w:evenVBand="0" w:oddHBand="0" w:evenHBand="0" w:firstRowFirstColumn="0" w:firstRowLastColumn="0" w:lastRowFirstColumn="0" w:lastRowLastColumn="0"/>
+              <w:rPr>
+                <w:lang w:val="es-ES"/>
+              </w:rPr>
+            </w:pPr>
+            <w:r>
+              <w:t>El equipo de trabajo tiene problemas al codificar el sistema o al establecer su estructura física.</w:t>
+            </w:r>
+          </w:p>
+        </w:tc>
+      </w:tr>
+      <w:tr>
+        <w:trPr>
+          <w:cnfStyle w:val="000000100000" w:firstRow="0" w:lastRow="0" w:firstColumn="0" w:lastColumn="0" w:oddVBand="0" w:evenVBand="0" w:oddHBand="1" w:evenHBand="0" w:firstRowFirstColumn="0" w:firstRowLastColumn="0" w:lastRowFirstColumn="0" w:lastRowLastColumn="0"/>
+        </w:trPr>
+        <w:tc>
+          <w:tcPr>
+            <w:cnfStyle w:val="001000000000" w:firstRow="0" w:lastRow="0" w:firstColumn="1" w:lastColumn="0" w:oddVBand="0" w:evenVBand="0" w:oddHBand="0" w:evenHBand="0" w:firstRowFirstColumn="0" w:firstRowLastColumn="0" w:lastRowFirstColumn="0" w:lastRowLastColumn="0"/>
+            <w:tcW w:w="2122" w:type="dxa"/>
+          </w:tcPr>
+          <w:p>
+            <w:pPr>
+              <w:jc w:val="center"/>
+              <w:rPr>
+                <w:lang w:val="es-ES"/>
+              </w:rPr>
+            </w:pPr>
+            <w:r>
+              <w:rPr>
+                <w:lang w:val="es-ES"/>
+              </w:rPr>
+              <w:t>IMPACTO</w:t>
+            </w:r>
+          </w:p>
+        </w:tc>
+        <w:tc>
+          <w:tcPr>
+            <w:tcW w:w="6706" w:type="dxa"/>
+            <w:vAlign w:val="center"/>
+          </w:tcPr>
+          <w:p>
+            <w:pPr>
+              <w:jc w:val="left"/>
+              <w:cnfStyle w:val="000000100000" w:firstRow="0" w:lastRow="0" w:firstColumn="0" w:lastColumn="0" w:oddVBand="0" w:evenVBand="0" w:oddHBand="1" w:evenHBand="0" w:firstRowFirstColumn="0" w:firstRowLastColumn="0" w:lastRowFirstColumn="0" w:lastRowLastColumn="0"/>
+              <w:rPr>
+                <w:lang w:val="es-ES"/>
+              </w:rPr>
+            </w:pPr>
+            <w:r>
+              <w:rPr>
+                <w:lang w:val="es-ES"/>
+              </w:rPr>
+              <w:t>El proyecto sufrirá un retraso directamente proporciónal del obstáculo a superar.</w:t>
+            </w:r>
+          </w:p>
+        </w:tc>
+      </w:tr>
+      <w:tr>
+        <w:tc>
+          <w:tcPr>
+            <w:cnfStyle w:val="001000000000" w:firstRow="0" w:lastRow="0" w:firstColumn="1" w:lastColumn="0" w:oddVBand="0" w:evenVBand="0" w:oddHBand="0" w:evenHBand="0" w:firstRowFirstColumn="0" w:firstRowLastColumn="0" w:lastRowFirstColumn="0" w:lastRowLastColumn="0"/>
+            <w:tcW w:w="2122" w:type="dxa"/>
+          </w:tcPr>
+          <w:p>
+            <w:pPr>
+              <w:jc w:val="center"/>
+              <w:rPr>
+                <w:lang w:val="es-ES"/>
+              </w:rPr>
+            </w:pPr>
+            <w:r>
+              <w:rPr>
+                <w:lang w:val="es-ES"/>
+              </w:rPr>
+              <w:t>PLAN DE PREVENCIÓN</w:t>
+            </w:r>
+          </w:p>
+        </w:tc>
+        <w:tc>
+          <w:tcPr>
+            <w:tcW w:w="6706" w:type="dxa"/>
+            <w:vAlign w:val="center"/>
+          </w:tcPr>
+          <w:p>
+            <w:pPr>
+              <w:jc w:val="left"/>
+              <w:cnfStyle w:val="000000000000" w:firstRow="0" w:lastRow="0" w:firstColumn="0" w:lastColumn="0" w:oddVBand="0" w:evenVBand="0" w:oddHBand="0" w:evenHBand="0" w:firstRowFirstColumn="0" w:firstRowLastColumn="0" w:lastRowFirstColumn="0" w:lastRowLastColumn="0"/>
+              <w:rPr>
+                <w:lang w:val="es-ES"/>
+              </w:rPr>
+            </w:pPr>
+            <w:r>
+              <w:rPr>
+                <w:lang w:val="es-ES"/>
+              </w:rPr>
+              <w:t>Durante todo el proyecto se construirán prototipos desechables incrementables con el único objetivo de familiarizarse con las funciones del lenguaje de programación/software a utilizar</w:t>
+            </w:r>
+          </w:p>
+        </w:tc>
+      </w:tr>
+      <w:tr>
+        <w:trPr>
+          <w:cnfStyle w:val="000000100000" w:firstRow="0" w:lastRow="0" w:firstColumn="0" w:lastColumn="0" w:oddVBand="0" w:evenVBand="0" w:oddHBand="1" w:evenHBand="0" w:firstRowFirstColumn="0" w:firstRowLastColumn="0" w:lastRowFirstColumn="0" w:lastRowLastColumn="0"/>
+        </w:trPr>
+        <w:tc>
+          <w:tcPr>
+            <w:cnfStyle w:val="001000000000" w:firstRow="0" w:lastRow="0" w:firstColumn="1" w:lastColumn="0" w:oddVBand="0" w:evenVBand="0" w:oddHBand="0" w:evenHBand="0" w:firstRowFirstColumn="0" w:firstRowLastColumn="0" w:lastRowFirstColumn="0" w:lastRowLastColumn="0"/>
+            <w:tcW w:w="2122" w:type="dxa"/>
+          </w:tcPr>
+          <w:p>
+            <w:pPr>
+              <w:jc w:val="center"/>
+              <w:rPr>
+                <w:lang w:val="es-ES"/>
+              </w:rPr>
+            </w:pPr>
+            <w:r>
+              <w:rPr>
+                <w:lang w:val="es-ES"/>
+              </w:rPr>
+              <w:t>PLAN DE CONTINGENCIA</w:t>
+            </w:r>
+          </w:p>
+        </w:tc>
+        <w:tc>
+          <w:tcPr>
+            <w:tcW w:w="6706" w:type="dxa"/>
+            <w:vAlign w:val="center"/>
+          </w:tcPr>
+          <w:p>
+            <w:pPr>
+              <w:jc w:val="left"/>
+              <w:cnfStyle w:val="000000100000" w:firstRow="0" w:lastRow="0" w:firstColumn="0" w:lastColumn="0" w:oddVBand="0" w:evenVBand="0" w:oddHBand="1" w:evenHBand="0" w:firstRowFirstColumn="0" w:firstRowLastColumn="0" w:lastRowFirstColumn="0" w:lastRowLastColumn="0"/>
+              <w:rPr>
+                <w:lang w:val="es-ES"/>
+              </w:rPr>
+            </w:pPr>
+            <w:r>
+              <w:rPr>
+                <w:lang w:val="es-ES"/>
+              </w:rPr>
+              <w:t>Se buscará ayuda profesional referida al inconveniente.</w:t>
+            </w:r>
+          </w:p>
+        </w:tc>
+      </w:tr>
+    </w:tbl>
+    <w:p>
+      <w:pPr>
+        <w:rPr>
+          <w:lang w:val="es-ES"/>
+        </w:rPr>
+      </w:pPr>
+    </w:p>
+    <w:tbl>
+      <w:tblPr>
+        <w:tblStyle w:val="PlainTable1"/>
+        <w:tblW w:w="0" w:type="auto"/>
+        <w:tblLook w:val="04A0" w:firstRow="1" w:lastRow="0" w:firstColumn="1" w:lastColumn="0" w:noHBand="0" w:noVBand="1"/>
+      </w:tblPr>
+      <w:tblGrid>
+        <w:gridCol w:w="2122"/>
+        <w:gridCol w:w="6706"/>
+      </w:tblGrid>
+      <w:tr>
+        <w:trPr>
+          <w:cnfStyle w:val="100000000000" w:firstRow="1" w:lastRow="0" w:firstColumn="0" w:lastColumn="0" w:oddVBand="0" w:evenVBand="0" w:oddHBand="0" w:evenHBand="0" w:firstRowFirstColumn="0" w:firstRowLastColumn="0" w:lastRowFirstColumn="0" w:lastRowLastColumn="0"/>
+        </w:trPr>
+        <w:tc>
+          <w:tcPr>
+            <w:cnfStyle w:val="001000000000" w:firstRow="0" w:lastRow="0" w:firstColumn="1" w:lastColumn="0" w:oddVBand="0" w:evenVBand="0" w:oddHBand="0" w:evenHBand="0" w:firstRowFirstColumn="0" w:firstRowLastColumn="0" w:lastRowFirstColumn="0" w:lastRowLastColumn="0"/>
+            <w:tcW w:w="8828" w:type="dxa"/>
+            <w:gridSpan w:val="2"/>
+          </w:tcPr>
+          <w:p>
+            <w:pPr>
+              <w:jc w:val="center"/>
+              <w:rPr>
+                <w:lang w:val="es-ES"/>
+              </w:rPr>
+            </w:pPr>
+            <w:r>
+              <w:t>INCOMPATIBILIDAD DE DISPOSITIVOS / TECNOLOGIA SELECCIONADA</w:t>
+            </w:r>
+          </w:p>
+        </w:tc>
+      </w:tr>
+      <w:tr>
+        <w:trPr>
+          <w:cnfStyle w:val="000000100000" w:firstRow="0" w:lastRow="0" w:firstColumn="0" w:lastColumn="0" w:oddVBand="0" w:evenVBand="0" w:oddHBand="1" w:evenHBand="0" w:firstRowFirstColumn="0" w:firstRowLastColumn="0" w:lastRowFirstColumn="0" w:lastRowLastColumn="0"/>
+        </w:trPr>
+        <w:tc>
+          <w:tcPr>
+            <w:cnfStyle w:val="001000000000" w:firstRow="0" w:lastRow="0" w:firstColumn="1" w:lastColumn="0" w:oddVBand="0" w:evenVBand="0" w:oddHBand="0" w:evenHBand="0" w:firstRowFirstColumn="0" w:firstRowLastColumn="0" w:lastRowFirstColumn="0" w:lastRowLastColumn="0"/>
+            <w:tcW w:w="2122" w:type="dxa"/>
+          </w:tcPr>
+          <w:p>
+            <w:pPr>
+              <w:jc w:val="center"/>
+            </w:pPr>
+            <w:r>
+              <w:t>#</w:t>
+            </w:r>
+          </w:p>
+        </w:tc>
+        <w:tc>
+          <w:tcPr>
+            <w:tcW w:w="6706" w:type="dxa"/>
+          </w:tcPr>
+          <w:p>
+            <w:pPr>
+              <w:jc w:val="center"/>
+              <w:cnfStyle w:val="000000100000" w:firstRow="0" w:lastRow="0" w:firstColumn="0" w:lastColumn="0" w:oddVBand="0" w:evenVBand="0" w:oddHBand="1" w:evenHBand="0" w:firstRowFirstColumn="0" w:firstRowLastColumn="0" w:lastRowFirstColumn="0" w:lastRowLastColumn="0"/>
+            </w:pPr>
+            <w:r>
+              <w:t>4</w:t>
+            </w:r>
+          </w:p>
+        </w:tc>
+      </w:tr>
+      <w:tr>
+        <w:tc>
+          <w:tcPr>
+            <w:cnfStyle w:val="001000000000" w:firstRow="0" w:lastRow="0" w:firstColumn="1" w:lastColumn="0" w:oddVBand="0" w:evenVBand="0" w:oddHBand="0" w:evenHBand="0" w:firstRowFirstColumn="0" w:firstRowLastColumn="0" w:lastRowFirstColumn="0" w:lastRowLastColumn="0"/>
+            <w:tcW w:w="2122" w:type="dxa"/>
+          </w:tcPr>
+          <w:p>
+            <w:pPr>
+              <w:jc w:val="center"/>
+              <w:rPr>
+                <w:lang w:val="es-ES"/>
+              </w:rPr>
+            </w:pPr>
+            <w:r>
+              <w:rPr>
+                <w:lang w:val="es-ES"/>
+              </w:rPr>
+              <w:t>DESCRIPCIÓN</w:t>
+            </w:r>
+          </w:p>
+        </w:tc>
+        <w:tc>
+          <w:tcPr>
+            <w:tcW w:w="6706" w:type="dxa"/>
+            <w:vAlign w:val="center"/>
+          </w:tcPr>
+          <w:p>
+            <w:pPr>
+              <w:jc w:val="left"/>
+              <w:cnfStyle w:val="000000000000" w:firstRow="0" w:lastRow="0" w:firstColumn="0" w:lastColumn="0" w:oddVBand="0" w:evenVBand="0" w:oddHBand="0" w:evenHBand="0" w:firstRowFirstColumn="0" w:firstRowLastColumn="0" w:lastRowFirstColumn="0" w:lastRowLastColumn="0"/>
+              <w:rPr>
+                <w:lang w:val="es-ES"/>
+              </w:rPr>
+            </w:pPr>
+            <w:r>
+              <w:t>La tecnología seleccionada para llevar a cabo el proyecto no es la idea, es difícil comunicar los distintos módulos, surgen problemas de compatibilidad entre los dispositivos.</w:t>
+            </w:r>
+          </w:p>
+        </w:tc>
+      </w:tr>
+      <w:tr>
+        <w:trPr>
+          <w:cnfStyle w:val="000000100000" w:firstRow="0" w:lastRow="0" w:firstColumn="0" w:lastColumn="0" w:oddVBand="0" w:evenVBand="0" w:oddHBand="1" w:evenHBand="0" w:firstRowFirstColumn="0" w:firstRowLastColumn="0" w:lastRowFirstColumn="0" w:lastRowLastColumn="0"/>
+        </w:trPr>
+        <w:tc>
+          <w:tcPr>
+            <w:cnfStyle w:val="001000000000" w:firstRow="0" w:lastRow="0" w:firstColumn="1" w:lastColumn="0" w:oddVBand="0" w:evenVBand="0" w:oddHBand="0" w:evenHBand="0" w:firstRowFirstColumn="0" w:firstRowLastColumn="0" w:lastRowFirstColumn="0" w:lastRowLastColumn="0"/>
+            <w:tcW w:w="2122" w:type="dxa"/>
+          </w:tcPr>
+          <w:p>
+            <w:pPr>
+              <w:jc w:val="center"/>
+              <w:rPr>
+                <w:lang w:val="es-ES"/>
+              </w:rPr>
+            </w:pPr>
+            <w:r>
+              <w:rPr>
+                <w:lang w:val="es-ES"/>
+              </w:rPr>
+              <w:t>IMPACTO</w:t>
+            </w:r>
+          </w:p>
+        </w:tc>
+        <w:tc>
+          <w:tcPr>
+            <w:tcW w:w="6706" w:type="dxa"/>
+            <w:vAlign w:val="center"/>
+          </w:tcPr>
+          <w:p>
+            <w:pPr>
+              <w:jc w:val="left"/>
+              <w:cnfStyle w:val="000000100000" w:firstRow="0" w:lastRow="0" w:firstColumn="0" w:lastColumn="0" w:oddVBand="0" w:evenVBand="0" w:oddHBand="1" w:evenHBand="0" w:firstRowFirstColumn="0" w:firstRowLastColumn="0" w:lastRowFirstColumn="0" w:lastRowLastColumn="0"/>
+              <w:rPr>
+                <w:lang w:val="es-ES"/>
+              </w:rPr>
+            </w:pPr>
+            <w:r>
+              <w:rPr>
+                <w:lang w:val="es-ES"/>
+              </w:rPr>
+              <w:t>El sistema de software resultante será inestable, se necesitarán muchas herramientas de terceros o frameworks para solucionar problemas de comunicación. La velocidad final puede verse afectada.</w:t>
+            </w:r>
+          </w:p>
+        </w:tc>
+      </w:tr>
+      <w:tr>
+        <w:tc>
+          <w:tcPr>
+            <w:cnfStyle w:val="001000000000" w:firstRow="0" w:lastRow="0" w:firstColumn="1" w:lastColumn="0" w:oddVBand="0" w:evenVBand="0" w:oddHBand="0" w:evenHBand="0" w:firstRowFirstColumn="0" w:firstRowLastColumn="0" w:lastRowFirstColumn="0" w:lastRowLastColumn="0"/>
+            <w:tcW w:w="2122" w:type="dxa"/>
+          </w:tcPr>
+          <w:p>
+            <w:pPr>
+              <w:jc w:val="center"/>
+              <w:rPr>
+                <w:lang w:val="es-ES"/>
+              </w:rPr>
+            </w:pPr>
+            <w:r>
+              <w:rPr>
+                <w:lang w:val="es-ES"/>
+              </w:rPr>
+              <w:t>PLAN DE PREVENCIÓN</w:t>
+            </w:r>
+          </w:p>
+        </w:tc>
+        <w:tc>
+          <w:tcPr>
+            <w:tcW w:w="6706" w:type="dxa"/>
+            <w:vAlign w:val="center"/>
+          </w:tcPr>
+          <w:p>
+            <w:pPr>
+              <w:jc w:val="left"/>
+              <w:cnfStyle w:val="000000000000" w:firstRow="0" w:lastRow="0" w:firstColumn="0" w:lastColumn="0" w:oddVBand="0" w:evenVBand="0" w:oddHBand="0" w:evenHBand="0" w:firstRowFirstColumn="0" w:firstRowLastColumn="0" w:lastRowFirstColumn="0" w:lastRowLastColumn="0"/>
+              <w:rPr>
+                <w:lang w:val="es-ES"/>
+              </w:rPr>
+            </w:pPr>
+            <w:r>
+              <w:rPr>
+                <w:lang w:val="es-ES"/>
+              </w:rPr>
+              <w:t>En el estudio de M</w:t>
+            </w:r>
+            <w:r>
+              <w:rPr>
+                <w:color w:val="FF0000"/>
+                <w:lang w:val="es-ES"/>
+              </w:rPr>
+              <w:t>ERCADO</w:t>
+            </w:r>
+            <w:r>
+              <w:rPr>
+                <w:lang w:val="es-ES"/>
+              </w:rPr>
+              <w:t>? se considerará la tecnología no solo por precio de dispositivo, facilidad de uso y  facilidad de implementación sino que también se tendrá en cuenta su alcance. A su vez, la definición de interfaces de comunicación del proyecto será planificada en etapas tempranas para considerar un cambio de herramientas.</w:t>
+            </w:r>
+          </w:p>
+        </w:tc>
+      </w:tr>
+      <w:tr>
+        <w:trPr>
+          <w:cnfStyle w:val="000000100000" w:firstRow="0" w:lastRow="0" w:firstColumn="0" w:lastColumn="0" w:oddVBand="0" w:evenVBand="0" w:oddHBand="1" w:evenHBand="0" w:firstRowFirstColumn="0" w:firstRowLastColumn="0" w:lastRowFirstColumn="0" w:lastRowLastColumn="0"/>
+        </w:trPr>
+        <w:tc>
+          <w:tcPr>
+            <w:cnfStyle w:val="001000000000" w:firstRow="0" w:lastRow="0" w:firstColumn="1" w:lastColumn="0" w:oddVBand="0" w:evenVBand="0" w:oddHBand="0" w:evenHBand="0" w:firstRowFirstColumn="0" w:firstRowLastColumn="0" w:lastRowFirstColumn="0" w:lastRowLastColumn="0"/>
+            <w:tcW w:w="2122" w:type="dxa"/>
+          </w:tcPr>
+          <w:p>
+            <w:pPr>
+              <w:jc w:val="center"/>
+              <w:rPr>
+                <w:lang w:val="es-ES"/>
+              </w:rPr>
+            </w:pPr>
+            <w:r>
+              <w:rPr>
+                <w:lang w:val="es-ES"/>
+              </w:rPr>
+              <w:t>PLAN DE CONTINGENCIA</w:t>
+            </w:r>
+          </w:p>
+        </w:tc>
+        <w:tc>
+          <w:tcPr>
+            <w:tcW w:w="6706" w:type="dxa"/>
+            <w:vAlign w:val="center"/>
+          </w:tcPr>
+          <w:p>
+            <w:pPr>
+              <w:jc w:val="left"/>
+              <w:cnfStyle w:val="000000100000" w:firstRow="0" w:lastRow="0" w:firstColumn="0" w:lastColumn="0" w:oddVBand="0" w:evenVBand="0" w:oddHBand="1" w:evenHBand="0" w:firstRowFirstColumn="0" w:firstRowLastColumn="0" w:lastRowFirstColumn="0" w:lastRowLastColumn="0"/>
+              <w:rPr>
+                <w:lang w:val="es-ES"/>
+              </w:rPr>
+            </w:pPr>
+            <w:r>
+              <w:rPr>
+                <w:lang w:val="es-ES"/>
+              </w:rPr>
+              <w:t>Al poder detectar problemas en etapas tempranas, el plan de contingencia será cambiar la tecnología seleccionada,  ya con un mejor entendimiento del sistema, elegir una acorde a la solución.</w:t>
+            </w:r>
+          </w:p>
+        </w:tc>
+      </w:tr>
+    </w:tbl>
+    <w:p>
+      <w:pPr>
+        <w:rPr>
+          <w:lang w:val="es-ES"/>
+        </w:rPr>
+      </w:pPr>
+    </w:p>
+    <w:tbl>
+      <w:tblPr>
+        <w:tblStyle w:val="PlainTable1"/>
+        <w:tblW w:w="0" w:type="auto"/>
+        <w:tblLook w:val="04A0" w:firstRow="1" w:lastRow="0" w:firstColumn="1" w:lastColumn="0" w:noHBand="0" w:noVBand="1"/>
+      </w:tblPr>
+      <w:tblGrid>
+        <w:gridCol w:w="2122"/>
+        <w:gridCol w:w="6706"/>
+      </w:tblGrid>
+      <w:tr>
+        <w:trPr>
+          <w:cnfStyle w:val="100000000000" w:firstRow="1" w:lastRow="0" w:firstColumn="0" w:lastColumn="0" w:oddVBand="0" w:evenVBand="0" w:oddHBand="0" w:evenHBand="0" w:firstRowFirstColumn="0" w:firstRowLastColumn="0" w:lastRowFirstColumn="0" w:lastRowLastColumn="0"/>
+        </w:trPr>
+        <w:tc>
+          <w:tcPr>
+            <w:cnfStyle w:val="001000000000" w:firstRow="0" w:lastRow="0" w:firstColumn="1" w:lastColumn="0" w:oddVBand="0" w:evenVBand="0" w:oddHBand="0" w:evenHBand="0" w:firstRowFirstColumn="0" w:firstRowLastColumn="0" w:lastRowFirstColumn="0" w:lastRowLastColumn="0"/>
+            <w:tcW w:w="8828" w:type="dxa"/>
+            <w:gridSpan w:val="2"/>
+          </w:tcPr>
+          <w:p>
+            <w:pPr>
+              <w:jc w:val="center"/>
+              <w:rPr>
+                <w:lang w:val="es-ES"/>
+              </w:rPr>
+            </w:pPr>
+            <w:r>
+              <w:t>PLANIFICACIÓN DEMASIADO OPTIMISTA</w:t>
+            </w:r>
+          </w:p>
+        </w:tc>
+      </w:tr>
+      <w:tr>
+        <w:trPr>
+          <w:cnfStyle w:val="000000100000" w:firstRow="0" w:lastRow="0" w:firstColumn="0" w:lastColumn="0" w:oddVBand="0" w:evenVBand="0" w:oddHBand="1" w:evenHBand="0" w:firstRowFirstColumn="0" w:firstRowLastColumn="0" w:lastRowFirstColumn="0" w:lastRowLastColumn="0"/>
+        </w:trPr>
+        <w:tc>
+          <w:tcPr>
+            <w:cnfStyle w:val="001000000000" w:firstRow="0" w:lastRow="0" w:firstColumn="1" w:lastColumn="0" w:oddVBand="0" w:evenVBand="0" w:oddHBand="0" w:evenHBand="0" w:firstRowFirstColumn="0" w:firstRowLastColumn="0" w:lastRowFirstColumn="0" w:lastRowLastColumn="0"/>
+            <w:tcW w:w="2122" w:type="dxa"/>
+          </w:tcPr>
+          <w:p>
+            <w:pPr>
+              <w:jc w:val="center"/>
+            </w:pPr>
+            <w:r>
+              <w:t>#</w:t>
+            </w:r>
+          </w:p>
+        </w:tc>
+        <w:tc>
+          <w:tcPr>
+            <w:tcW w:w="6706" w:type="dxa"/>
+          </w:tcPr>
+          <w:p>
+            <w:pPr>
+              <w:jc w:val="center"/>
+              <w:cnfStyle w:val="000000100000" w:firstRow="0" w:lastRow="0" w:firstColumn="0" w:lastColumn="0" w:oddVBand="0" w:evenVBand="0" w:oddHBand="1" w:evenHBand="0" w:firstRowFirstColumn="0" w:firstRowLastColumn="0" w:lastRowFirstColumn="0" w:lastRowLastColumn="0"/>
+            </w:pPr>
+            <w:r>
+              <w:t>5</w:t>
+            </w:r>
+          </w:p>
+        </w:tc>
+      </w:tr>
+      <w:tr>
+        <w:tc>
+          <w:tcPr>
+            <w:cnfStyle w:val="001000000000" w:firstRow="0" w:lastRow="0" w:firstColumn="1" w:lastColumn="0" w:oddVBand="0" w:evenVBand="0" w:oddHBand="0" w:evenHBand="0" w:firstRowFirstColumn="0" w:firstRowLastColumn="0" w:lastRowFirstColumn="0" w:lastRowLastColumn="0"/>
+            <w:tcW w:w="2122" w:type="dxa"/>
+          </w:tcPr>
+          <w:p>
+            <w:pPr>
+              <w:jc w:val="center"/>
+              <w:rPr>
+                <w:lang w:val="es-ES"/>
+              </w:rPr>
+            </w:pPr>
+            <w:r>
+              <w:rPr>
+                <w:lang w:val="es-ES"/>
+              </w:rPr>
+              <w:t>DESCRIPCIÓN</w:t>
+            </w:r>
+          </w:p>
+        </w:tc>
+        <w:tc>
+          <w:tcPr>
+            <w:tcW w:w="6706" w:type="dxa"/>
+            <w:vAlign w:val="center"/>
+          </w:tcPr>
+          <w:p>
+            <w:pPr>
+              <w:jc w:val="left"/>
+              <w:cnfStyle w:val="000000000000" w:firstRow="0" w:lastRow="0" w:firstColumn="0" w:lastColumn="0" w:oddVBand="0" w:evenVBand="0" w:oddHBand="0" w:evenHBand="0" w:firstRowFirstColumn="0" w:firstRowLastColumn="0" w:lastRowFirstColumn="0" w:lastRowLastColumn="0"/>
+              <w:rPr>
+                <w:lang w:val="es-ES"/>
+              </w:rPr>
+            </w:pPr>
+            <w:r>
+              <w:t>Las duraciones estimadas de las actividades en el plan de proyecto son considerablemente menores a las reales.</w:t>
+            </w:r>
+          </w:p>
+        </w:tc>
+      </w:tr>
+      <w:tr>
+        <w:trPr>
+          <w:cnfStyle w:val="000000100000" w:firstRow="0" w:lastRow="0" w:firstColumn="0" w:lastColumn="0" w:oddVBand="0" w:evenVBand="0" w:oddHBand="1" w:evenHBand="0" w:firstRowFirstColumn="0" w:firstRowLastColumn="0" w:lastRowFirstColumn="0" w:lastRowLastColumn="0"/>
+        </w:trPr>
+        <w:tc>
+          <w:tcPr>
+            <w:cnfStyle w:val="001000000000" w:firstRow="0" w:lastRow="0" w:firstColumn="1" w:lastColumn="0" w:oddVBand="0" w:evenVBand="0" w:oddHBand="0" w:evenHBand="0" w:firstRowFirstColumn="0" w:firstRowLastColumn="0" w:lastRowFirstColumn="0" w:lastRowLastColumn="0"/>
+            <w:tcW w:w="2122" w:type="dxa"/>
+          </w:tcPr>
+          <w:p>
+            <w:pPr>
+              <w:jc w:val="center"/>
+              <w:rPr>
+                <w:lang w:val="es-ES"/>
+              </w:rPr>
+            </w:pPr>
+            <w:r>
+              <w:rPr>
+                <w:lang w:val="es-ES"/>
+              </w:rPr>
+              <w:t>IMPACTO</w:t>
+            </w:r>
+          </w:p>
+        </w:tc>
+        <w:tc>
+          <w:tcPr>
+            <w:tcW w:w="6706" w:type="dxa"/>
+            <w:vAlign w:val="center"/>
+          </w:tcPr>
+          <w:p>
+            <w:pPr>
+              <w:jc w:val="left"/>
+              <w:cnfStyle w:val="000000100000" w:firstRow="0" w:lastRow="0" w:firstColumn="0" w:lastColumn="0" w:oddVBand="0" w:evenVBand="0" w:oddHBand="1" w:evenHBand="0" w:firstRowFirstColumn="0" w:firstRowLastColumn="0" w:lastRowFirstColumn="0" w:lastRowLastColumn="0"/>
+              <w:rPr>
+                <w:lang w:val="es-ES"/>
+              </w:rPr>
+            </w:pPr>
+            <w:r>
+              <w:rPr>
+                <w:lang w:val="es-ES"/>
+              </w:rPr>
+              <w:t>El tiempo total del proyecto es mucho mayor al tiempo pactado en la planificación. No se respeta el plan de trabajo por lo que se requieren re planificaciones que conllevan aún más retrasos.</w:t>
+            </w:r>
+          </w:p>
+        </w:tc>
+      </w:tr>
+      <w:tr>
+        <w:tc>
+          <w:tcPr>
+            <w:cnfStyle w:val="001000000000" w:firstRow="0" w:lastRow="0" w:firstColumn="1" w:lastColumn="0" w:oddVBand="0" w:evenVBand="0" w:oddHBand="0" w:evenHBand="0" w:firstRowFirstColumn="0" w:firstRowLastColumn="0" w:lastRowFirstColumn="0" w:lastRowLastColumn="0"/>
+            <w:tcW w:w="2122" w:type="dxa"/>
+          </w:tcPr>
+          <w:p>
+            <w:pPr>
+              <w:jc w:val="center"/>
+              <w:rPr>
+                <w:lang w:val="es-ES"/>
+              </w:rPr>
+            </w:pPr>
+            <w:r>
+              <w:rPr>
+                <w:lang w:val="es-ES"/>
+              </w:rPr>
+              <w:lastRenderedPageBreak/>
+              <w:t>PLAN DE PREVENCIÓN</w:t>
+            </w:r>
+          </w:p>
+        </w:tc>
+        <w:tc>
+          <w:tcPr>
+            <w:tcW w:w="6706" w:type="dxa"/>
+            <w:vAlign w:val="center"/>
+          </w:tcPr>
+          <w:p>
+            <w:pPr>
+              <w:jc w:val="left"/>
+              <w:cnfStyle w:val="000000000000" w:firstRow="0" w:lastRow="0" w:firstColumn="0" w:lastColumn="0" w:oddVBand="0" w:evenVBand="0" w:oddHBand="0" w:evenHBand="0" w:firstRowFirstColumn="0" w:firstRowLastColumn="0" w:lastRowFirstColumn="0" w:lastRowLastColumn="0"/>
+              <w:rPr>
+                <w:lang w:val="es-ES"/>
+              </w:rPr>
+            </w:pPr>
+            <w:r>
+              <w:rPr>
+                <w:lang w:val="es-ES"/>
+              </w:rPr>
+              <w:t>Se añadirá un margen de error a cada estimación en la planificación de aproximadamente un 10% en sentido pesimista para salvaguardar posibles retrasos no contemplados.</w:t>
+            </w:r>
+          </w:p>
+        </w:tc>
+      </w:tr>
+      <w:tr>
+        <w:trPr>
+          <w:cnfStyle w:val="000000100000" w:firstRow="0" w:lastRow="0" w:firstColumn="0" w:lastColumn="0" w:oddVBand="0" w:evenVBand="0" w:oddHBand="1" w:evenHBand="0" w:firstRowFirstColumn="0" w:firstRowLastColumn="0" w:lastRowFirstColumn="0" w:lastRowLastColumn="0"/>
+        </w:trPr>
+        <w:tc>
+          <w:tcPr>
+            <w:cnfStyle w:val="001000000000" w:firstRow="0" w:lastRow="0" w:firstColumn="1" w:lastColumn="0" w:oddVBand="0" w:evenVBand="0" w:oddHBand="0" w:evenHBand="0" w:firstRowFirstColumn="0" w:firstRowLastColumn="0" w:lastRowFirstColumn="0" w:lastRowLastColumn="0"/>
+            <w:tcW w:w="2122" w:type="dxa"/>
+          </w:tcPr>
+          <w:p>
+            <w:pPr>
+              <w:jc w:val="center"/>
+              <w:rPr>
+                <w:lang w:val="es-ES"/>
+              </w:rPr>
+            </w:pPr>
+            <w:r>
+              <w:rPr>
+                <w:lang w:val="es-ES"/>
+              </w:rPr>
+              <w:t>PLAN DE CONTINGENCIA</w:t>
+            </w:r>
+          </w:p>
+        </w:tc>
+        <w:tc>
+          <w:tcPr>
+            <w:tcW w:w="6706" w:type="dxa"/>
+            <w:vAlign w:val="center"/>
+          </w:tcPr>
+          <w:p>
+            <w:pPr>
+              <w:jc w:val="left"/>
+              <w:cnfStyle w:val="000000100000" w:firstRow="0" w:lastRow="0" w:firstColumn="0" w:lastColumn="0" w:oddVBand="0" w:evenVBand="0" w:oddHBand="1" w:evenHBand="0" w:firstRowFirstColumn="0" w:firstRowLastColumn="0" w:lastRowFirstColumn="0" w:lastRowLastColumn="0"/>
+              <w:rPr>
+                <w:lang w:val="es-ES"/>
+              </w:rPr>
+            </w:pPr>
+            <w:r>
+              <w:rPr>
+                <w:lang w:val="es-ES"/>
+              </w:rPr>
+              <w:t>Como primer medida, se intentará reasignar los recursos para cada tarea (Cada miembro del equipo realizará tareas independientes para acelerar el proceso). Si esto falla o simplemente no aplica, se procederá a re planificar considerando un  margen de error que dependerá del retraso actual y de la naturaleza de la actividad.</w:t>
+            </w:r>
+          </w:p>
+        </w:tc>
+      </w:tr>
+    </w:tbl>
+    <w:p>
+      <w:pPr>
+        <w:rPr>
+          <w:lang w:val="es-ES"/>
+        </w:rPr>
+      </w:pPr>
+    </w:p>
+    <w:tbl>
+      <w:tblPr>
+        <w:tblStyle w:val="PlainTable1"/>
+        <w:tblW w:w="0" w:type="auto"/>
+        <w:tblLook w:val="04A0" w:firstRow="1" w:lastRow="0" w:firstColumn="1" w:lastColumn="0" w:noHBand="0" w:noVBand="1"/>
+      </w:tblPr>
+      <w:tblGrid>
+        <w:gridCol w:w="2122"/>
+        <w:gridCol w:w="6706"/>
+      </w:tblGrid>
+      <w:tr>
+        <w:trPr>
+          <w:cnfStyle w:val="100000000000" w:firstRow="1" w:lastRow="0" w:firstColumn="0" w:lastColumn="0" w:oddVBand="0" w:evenVBand="0" w:oddHBand="0" w:evenHBand="0" w:firstRowFirstColumn="0" w:firstRowLastColumn="0" w:lastRowFirstColumn="0" w:lastRowLastColumn="0"/>
+        </w:trPr>
+        <w:tc>
+          <w:tcPr>
+            <w:cnfStyle w:val="001000000000" w:firstRow="0" w:lastRow="0" w:firstColumn="1" w:lastColumn="0" w:oddVBand="0" w:evenVBand="0" w:oddHBand="0" w:evenHBand="0" w:firstRowFirstColumn="0" w:firstRowLastColumn="0" w:lastRowFirstColumn="0" w:lastRowLastColumn="0"/>
+            <w:tcW w:w="8828" w:type="dxa"/>
+            <w:gridSpan w:val="2"/>
+          </w:tcPr>
+          <w:p>
+            <w:pPr>
+              <w:jc w:val="center"/>
+              <w:rPr>
+                <w:lang w:val="es-ES"/>
+              </w:rPr>
+            </w:pPr>
+            <w:r>
+              <w:t>OMISIÓN DE TAREAS</w:t>
+            </w:r>
+          </w:p>
+        </w:tc>
+      </w:tr>
+      <w:tr>
+        <w:trPr>
+          <w:cnfStyle w:val="000000100000" w:firstRow="0" w:lastRow="0" w:firstColumn="0" w:lastColumn="0" w:oddVBand="0" w:evenVBand="0" w:oddHBand="1" w:evenHBand="0" w:firstRowFirstColumn="0" w:firstRowLastColumn="0" w:lastRowFirstColumn="0" w:lastRowLastColumn="0"/>
+        </w:trPr>
+        <w:tc>
+          <w:tcPr>
+            <w:cnfStyle w:val="001000000000" w:firstRow="0" w:lastRow="0" w:firstColumn="1" w:lastColumn="0" w:oddVBand="0" w:evenVBand="0" w:oddHBand="0" w:evenHBand="0" w:firstRowFirstColumn="0" w:firstRowLastColumn="0" w:lastRowFirstColumn="0" w:lastRowLastColumn="0"/>
+            <w:tcW w:w="2122" w:type="dxa"/>
+          </w:tcPr>
+          <w:p>
+            <w:pPr>
+              <w:jc w:val="center"/>
+            </w:pPr>
+            <w:r>
+              <w:t>#</w:t>
+            </w:r>
+          </w:p>
+        </w:tc>
+        <w:tc>
+          <w:tcPr>
+            <w:tcW w:w="6706" w:type="dxa"/>
+          </w:tcPr>
+          <w:p>
+            <w:pPr>
+              <w:jc w:val="center"/>
+              <w:cnfStyle w:val="000000100000" w:firstRow="0" w:lastRow="0" w:firstColumn="0" w:lastColumn="0" w:oddVBand="0" w:evenVBand="0" w:oddHBand="1" w:evenHBand="0" w:firstRowFirstColumn="0" w:firstRowLastColumn="0" w:lastRowFirstColumn="0" w:lastRowLastColumn="0"/>
+            </w:pPr>
+            <w:r>
+              <w:t>6</w:t>
+            </w:r>
+          </w:p>
+        </w:tc>
+      </w:tr>
+      <w:tr>
+        <w:tc>
+          <w:tcPr>
+            <w:cnfStyle w:val="001000000000" w:firstRow="0" w:lastRow="0" w:firstColumn="1" w:lastColumn="0" w:oddVBand="0" w:evenVBand="0" w:oddHBand="0" w:evenHBand="0" w:firstRowFirstColumn="0" w:firstRowLastColumn="0" w:lastRowFirstColumn="0" w:lastRowLastColumn="0"/>
+            <w:tcW w:w="2122" w:type="dxa"/>
+          </w:tcPr>
+          <w:p>
+            <w:pPr>
+              <w:jc w:val="center"/>
+              <w:rPr>
+                <w:lang w:val="es-ES"/>
+              </w:rPr>
+            </w:pPr>
+            <w:r>
+              <w:rPr>
+                <w:lang w:val="es-ES"/>
+              </w:rPr>
+              <w:t>DESCRIPCIÓN</w:t>
+            </w:r>
+          </w:p>
+        </w:tc>
+        <w:tc>
+          <w:tcPr>
+            <w:tcW w:w="6706" w:type="dxa"/>
+            <w:vAlign w:val="center"/>
+          </w:tcPr>
+          <w:p>
+            <w:pPr>
+              <w:jc w:val="left"/>
+              <w:cnfStyle w:val="000000000000" w:firstRow="0" w:lastRow="0" w:firstColumn="0" w:lastColumn="0" w:oddVBand="0" w:evenVBand="0" w:oddHBand="0" w:evenHBand="0" w:firstRowFirstColumn="0" w:firstRowLastColumn="0" w:lastRowFirstColumn="0" w:lastRowLastColumn="0"/>
+              <w:rPr>
+                <w:lang w:val="es-ES"/>
+              </w:rPr>
+            </w:pPr>
+            <w:r>
+              <w:t>No se</w:t>
+            </w:r>
+            <w:r>
+              <w:t xml:space="preserve"> incluyeron en la planificación</w:t>
+            </w:r>
+            <w:r>
+              <w:t xml:space="preserve"> tareas necesarias para la finalización del proyecto.</w:t>
+            </w:r>
+            <w:r>
+              <w:t xml:space="preserve"> Alguna de las tareas incluidas no eran lo suficiente mente atómicas y debieron ser subdivididas.</w:t>
+            </w:r>
+          </w:p>
+        </w:tc>
+      </w:tr>
+      <w:tr>
+        <w:trPr>
+          <w:cnfStyle w:val="000000100000" w:firstRow="0" w:lastRow="0" w:firstColumn="0" w:lastColumn="0" w:oddVBand="0" w:evenVBand="0" w:oddHBand="1" w:evenHBand="0" w:firstRowFirstColumn="0" w:firstRowLastColumn="0" w:lastRowFirstColumn="0" w:lastRowLastColumn="0"/>
+        </w:trPr>
+        <w:tc>
+          <w:tcPr>
+            <w:cnfStyle w:val="001000000000" w:firstRow="0" w:lastRow="0" w:firstColumn="1" w:lastColumn="0" w:oddVBand="0" w:evenVBand="0" w:oddHBand="0" w:evenHBand="0" w:firstRowFirstColumn="0" w:firstRowLastColumn="0" w:lastRowFirstColumn="0" w:lastRowLastColumn="0"/>
+            <w:tcW w:w="2122" w:type="dxa"/>
+          </w:tcPr>
+          <w:p>
+            <w:pPr>
+              <w:jc w:val="center"/>
+              <w:rPr>
+                <w:lang w:val="es-ES"/>
+              </w:rPr>
+            </w:pPr>
+            <w:r>
+              <w:rPr>
+                <w:lang w:val="es-ES"/>
+              </w:rPr>
+              <w:t>IMPACTO</w:t>
+            </w:r>
+          </w:p>
+        </w:tc>
+        <w:tc>
+          <w:tcPr>
+            <w:tcW w:w="6706" w:type="dxa"/>
+            <w:vAlign w:val="center"/>
+          </w:tcPr>
+          <w:p>
+            <w:pPr>
+              <w:jc w:val="left"/>
+              <w:cnfStyle w:val="000000100000" w:firstRow="0" w:lastRow="0" w:firstColumn="0" w:lastColumn="0" w:oddVBand="0" w:evenVBand="0" w:oddHBand="1" w:evenHBand="0" w:firstRowFirstColumn="0" w:firstRowLastColumn="0" w:lastRowFirstColumn="0" w:lastRowLastColumn="0"/>
+              <w:rPr>
+                <w:lang w:val="es-ES"/>
+              </w:rPr>
+            </w:pPr>
+            <w:r>
+              <w:rPr>
+                <w:lang w:val="es-ES"/>
+              </w:rPr>
+              <w:t>El tiempo total del proyecto es mucho mayor al tiempo pactado en la planificación</w:t>
+            </w:r>
+            <w:r>
+              <w:rPr>
+                <w:lang w:val="es-ES"/>
+              </w:rPr>
+              <w:t xml:space="preserve">. </w:t>
+            </w:r>
+          </w:p>
+        </w:tc>
+      </w:tr>
+      <w:tr>
+        <w:tc>
+          <w:tcPr>
+            <w:cnfStyle w:val="001000000000" w:firstRow="0" w:lastRow="0" w:firstColumn="1" w:lastColumn="0" w:oddVBand="0" w:evenVBand="0" w:oddHBand="0" w:evenHBand="0" w:firstRowFirstColumn="0" w:firstRowLastColumn="0" w:lastRowFirstColumn="0" w:lastRowLastColumn="0"/>
+            <w:tcW w:w="2122" w:type="dxa"/>
+          </w:tcPr>
+          <w:p>
+            <w:pPr>
+              <w:jc w:val="center"/>
+              <w:rPr>
+                <w:lang w:val="es-ES"/>
+              </w:rPr>
+            </w:pPr>
+            <w:r>
+              <w:rPr>
+                <w:lang w:val="es-ES"/>
+              </w:rPr>
+              <w:t>PLAN DE PREVENCIÓN</w:t>
+            </w:r>
+          </w:p>
+        </w:tc>
+        <w:tc>
+          <w:tcPr>
+            <w:tcW w:w="6706" w:type="dxa"/>
+            <w:vAlign w:val="center"/>
+          </w:tcPr>
+          <w:p>
+            <w:pPr>
+              <w:jc w:val="left"/>
+              <w:cnfStyle w:val="000000000000" w:firstRow="0" w:lastRow="0" w:firstColumn="0" w:lastColumn="0" w:oddVBand="0" w:evenVBand="0" w:oddHBand="0" w:evenHBand="0" w:firstRowFirstColumn="0" w:firstRowLastColumn="0" w:lastRowFirstColumn="0" w:lastRowLastColumn="0"/>
+              <w:rPr>
+                <w:lang w:val="es-ES"/>
+              </w:rPr>
+            </w:pPr>
+            <w:r>
+              <w:rPr>
+                <w:lang w:val="es-ES"/>
+              </w:rPr>
+              <w:t>La planificación contemplará la revisión de la misma en el workflow de ‘plan de proyecto’ exigido por la metodología RUP. Se actualizará la línea base en cada iteración con el objetivo de detectar la mayor cantidad de actividades posibles.</w:t>
+            </w:r>
+          </w:p>
+        </w:tc>
+      </w:tr>
+      <w:tr>
+        <w:trPr>
+          <w:cnfStyle w:val="000000100000" w:firstRow="0" w:lastRow="0" w:firstColumn="0" w:lastColumn="0" w:oddVBand="0" w:evenVBand="0" w:oddHBand="1" w:evenHBand="0" w:firstRowFirstColumn="0" w:firstRowLastColumn="0" w:lastRowFirstColumn="0" w:lastRowLastColumn="0"/>
+        </w:trPr>
+        <w:tc>
+          <w:tcPr>
+            <w:cnfStyle w:val="001000000000" w:firstRow="0" w:lastRow="0" w:firstColumn="1" w:lastColumn="0" w:oddVBand="0" w:evenVBand="0" w:oddHBand="0" w:evenHBand="0" w:firstRowFirstColumn="0" w:firstRowLastColumn="0" w:lastRowFirstColumn="0" w:lastRowLastColumn="0"/>
+            <w:tcW w:w="2122" w:type="dxa"/>
+          </w:tcPr>
+          <w:p>
+            <w:pPr>
+              <w:jc w:val="center"/>
+              <w:rPr>
+                <w:lang w:val="es-ES"/>
+              </w:rPr>
+            </w:pPr>
+            <w:r>
+              <w:rPr>
+                <w:lang w:val="es-ES"/>
+              </w:rPr>
+              <w:t>PLAN DE CONTINGENCIA</w:t>
+            </w:r>
+          </w:p>
+        </w:tc>
+        <w:tc>
+          <w:tcPr>
+            <w:tcW w:w="6706" w:type="dxa"/>
+            <w:vAlign w:val="center"/>
+          </w:tcPr>
+          <w:p>
+            <w:pPr>
+              <w:jc w:val="left"/>
+              <w:cnfStyle w:val="000000100000" w:firstRow="0" w:lastRow="0" w:firstColumn="0" w:lastColumn="0" w:oddVBand="0" w:evenVBand="0" w:oddHBand="1" w:evenHBand="0" w:firstRowFirstColumn="0" w:firstRowLastColumn="0" w:lastRowFirstColumn="0" w:lastRowLastColumn="0"/>
+              <w:rPr>
+                <w:lang w:val="es-ES"/>
+              </w:rPr>
+            </w:pPr>
+          </w:p>
+        </w:tc>
+      </w:tr>
+    </w:tbl>
+    <w:p>
+      <w:pPr>
+        <w:rPr>
+          <w:lang w:val="es-ES"/>
+        </w:rPr>
+      </w:pPr>
+    </w:p>
     <w:p>
       <w:pPr>
         <w:rPr>
@@ -13198,7 +14272,6 @@
               <w:jc w:val="center"/>
             </w:pPr>
             <w:r>
-              <w:lastRenderedPageBreak/>
               <w:t>Descripción</w:t>
             </w:r>
           </w:p>
@@ -13255,6 +14328,7 @@
               <w:jc w:val="left"/>
             </w:pPr>
             <w:r>
+              <w:lastRenderedPageBreak/>
               <w:t>El equipo de trabajo tarda tiempo y/o dinero en aprender a implementar las tecnologías seleccionadas para el desarrollo del proyecto.</w:t>
             </w:r>
           </w:p>
@@ -13316,7 +14390,6 @@
               <w:jc w:val="left"/>
             </w:pPr>
             <w:r>
-              <w:lastRenderedPageBreak/>
               <w:t>No se incluyeron en la planificación, tareas necesarias para la finalización del proyecto.</w:t>
             </w:r>
           </w:p>
@@ -13358,6 +14431,7 @@
               <w:jc w:val="left"/>
             </w:pPr>
             <w:r>
+              <w:lastRenderedPageBreak/>
               <w:t>El modelado inicial no tiene calidad de diseño lo que destina al proyecto a una calidad de implementación pobre.</w:t>
             </w:r>
           </w:p>
@@ -13854,7 +14928,7 @@
 <w:numbering xmlns:wpc="http://schemas.microsoft.com/office/word/2010/wordprocessingCanvas" xmlns:mc="http://schemas.openxmlformats.org/markup-compatibility/2006" xmlns:o="urn:schemas-microsoft-com:office:office" xmlns:r="http://schemas.openxmlformats.org/officeDocument/2006/relationships" xmlns:m="http://schemas.openxmlformats.org/officeDocument/2006/math" xmlns:v="urn:schemas-microsoft-com:vml" xmlns:wp14="http://schemas.microsoft.com/office/word/2010/wordprocessingDrawing" xmlns:wp="http://schemas.openxmlformats.org/drawingml/2006/wordprocessingDrawing" xmlns:w10="urn:schemas-microsoft-com:office:word" xmlns:w="http://schemas.openxmlformats.org/wordprocessingml/2006/main" xmlns:w14="http://schemas.microsoft.com/office/word/2010/wordml" xmlns:w15="http://schemas.microsoft.com/office/word/2012/wordml" xmlns:wpg="http://schemas.microsoft.com/office/word/2010/wordprocessingGroup" xmlns:wpi="http://schemas.microsoft.com/office/word/2010/wordprocessingInk" xmlns:wne="http://schemas.microsoft.com/office/word/2006/wordml" xmlns:wps="http://schemas.microsoft.com/office/word/2010/wordprocessingShape" mc:Ignorable="w14 w15 wp14">
   <w:numPicBullet w:numPicBulletId="0">
     <w:pict>
-      <v:shapetype w14:anchorId="6955DAEB" id="_x0000_t75" coordsize="21600,21600" o:spt="75" o:preferrelative="t" path="m@4@5l@4@11@9@11@9@5xe" filled="f" stroked="f">
+      <v:shapetype id="_x0000_t75" coordsize="21600,21600" o:spt="75" o:preferrelative="t" path="m@4@5l@4@11@9@11@9@5xe" filled="f" stroked="f">
         <v:stroke joinstyle="miter"/>
         <v:formulas>
           <v:f eqn="if lineDrawn pixelLineWidth 0"/>
@@ -13873,7 +14947,7 @@
         <v:path o:extrusionok="f" gradientshapeok="t" o:connecttype="rect"/>
         <o:lock v:ext="edit" aspectratio="t"/>
       </v:shapetype>
-      <v:shape id="_x0000_i1111" type="#_x0000_t75" alt="link, world icon" style="width:24pt;height:24pt;visibility:visible;mso-wrap-style:square" o:bullet="t">
+      <v:shape id="_x0000_i1038" type="#_x0000_t75" alt="link, world icon" style="width:24pt;height:24pt;visibility:visible;mso-wrap-style:square" o:bullet="t">
         <v:imagedata r:id="rId1" o:title="link, world icon"/>
       </v:shape>
     </w:pict>
@@ -18698,6 +19772,7 @@
     <w:rsid w:val="00223103"/>
     <w:rsid w:val="00266236"/>
     <w:rsid w:val="003A6D9D"/>
+    <w:rsid w:val="004103F1"/>
     <w:rsid w:val="004B4DDB"/>
     <w:rsid w:val="00563C2F"/>
     <w:rsid w:val="00822F23"/>
@@ -19466,7 +20541,7 @@
 </file>
 
 <file path=customXml/itemProps2.xml><?xml version="1.0" encoding="utf-8"?>
-<ds:datastoreItem xmlns:ds="http://schemas.openxmlformats.org/officeDocument/2006/customXml" ds:itemID="{D456E03F-0C42-4915-94EA-308DFE9B5F1A}">
+<ds:datastoreItem xmlns:ds="http://schemas.openxmlformats.org/officeDocument/2006/customXml" ds:itemID="{4AFA4FFB-DA26-4CF1-9B62-6B220011BFB5}">
   <ds:schemaRefs>
     <ds:schemaRef ds:uri="http://schemas.openxmlformats.org/officeDocument/2006/bibliography"/>
   </ds:schemaRefs>

</xml_diff>

<commit_message>
Fin de diagramas de secuencia
</commit_message>
<xml_diff>
--- a/Documento Principal.docx
+++ b/Documento Principal.docx
@@ -120,7 +120,6 @@
             <w:dataBinding w:prefixMappings="xmlns:ns0='http://purl.org/dc/elements/1.1/' xmlns:ns1='http://schemas.openxmlformats.org/package/2006/metadata/core-properties' " w:xpath="/ns1:coreProperties[1]/ns0:title[1]" w:storeItemID="{6C3C8BC8-F283-45AE-878A-BAB7291924A1}"/>
             <w:text/>
           </w:sdtPr>
-          <w:sdtEndPr/>
           <w:sdtContent>
             <w:p>
               <w:pPr>
@@ -173,7 +172,6 @@
             <w:dataBinding w:prefixMappings="xmlns:ns0='http://purl.org/dc/elements/1.1/' xmlns:ns1='http://schemas.openxmlformats.org/package/2006/metadata/core-properties' " w:xpath="/ns1:coreProperties[1]/ns0:subject[1]" w:storeItemID="{6C3C8BC8-F283-45AE-878A-BAB7291924A1}"/>
             <w:text/>
           </w:sdtPr>
-          <w:sdtEndPr/>
           <w:sdtContent>
             <w:p>
               <w:pPr>
@@ -299,7 +297,6 @@
                                     <w:calendar w:val="gregorian"/>
                                   </w:date>
                                 </w:sdtPr>
-                                <w:sdtEndPr/>
                                 <w:sdtContent>
                                   <w:p>
                                     <w:pPr>
@@ -349,7 +346,6 @@
                                     <w:dataBinding w:prefixMappings="xmlns:ns0='http://schemas.openxmlformats.org/officeDocument/2006/extended-properties' " w:xpath="/ns0:Properties[1]/ns0:Company[1]" w:storeItemID="{6668398D-A668-4E3E-A5EB-62B293D839F1}"/>
                                     <w:text/>
                                   </w:sdtPr>
-                                  <w:sdtEndPr/>
                                   <w:sdtContent>
                                     <w:r>
                                       <w:rPr>
@@ -383,7 +379,6 @@
                                     <w:dataBinding w:prefixMappings="xmlns:ns0='http://schemas.microsoft.com/office/2006/coverPageProps' " w:xpath="/ns0:CoverPageProperties[1]/ns0:CompanyAddress[1]" w:storeItemID="{55AF091B-3C7A-41E3-B477-F2FDAA23CFDA}"/>
                                     <w:text/>
                                   </w:sdtPr>
-                                  <w:sdtEndPr/>
                                   <w:sdtContent>
                                     <w:r>
                                       <w:rPr>
@@ -896,11 +891,7 @@
         <w:t xml:space="preserve"> </w:t>
       </w:r>
       <w:r>
-        <w:t xml:space="preserve">informar a </w:t>
-      </w:r>
-      <w:r>
-        <w:lastRenderedPageBreak/>
-        <w:t>los cocineros</w:t>
+        <w:t>informar a los cocineros</w:t>
       </w:r>
       <w:r>
         <w:t xml:space="preserve">. </w:t>
@@ -1126,7 +1117,6 @@
         <w:pStyle w:val="Ttulo4"/>
       </w:pPr>
       <w:r>
-        <w:lastRenderedPageBreak/>
         <w:t>2.</w:t>
       </w:r>
       <w:r>
@@ -1931,7 +1921,6 @@
           <w:noProof/>
           <w:lang w:val="es-ES" w:eastAsia="es-ES"/>
         </w:rPr>
-        <w:lastRenderedPageBreak/>
         <w:drawing>
           <wp:inline distT="0" distB="0" distL="0" distR="0">
             <wp:extent cx="4219575" cy="2766233"/>
@@ -2030,7 +2019,6 @@
         <w:pStyle w:val="Ttulo5"/>
       </w:pPr>
       <w:r>
-        <w:lastRenderedPageBreak/>
         <w:t>2.4.1 Aplicación Mobile</w:t>
       </w:r>
     </w:p>
@@ -2455,7 +2443,6 @@
         <w:pStyle w:val="Ttulo5"/>
       </w:pPr>
       <w:r>
-        <w:lastRenderedPageBreak/>
         <w:t>2.4.</w:t>
       </w:r>
       <w:r>
@@ -2541,86 +2528,58 @@
       </w:r>
       <w:proofErr w:type="spellStart"/>
       <w:r>
-        <w:rPr>
-          <w:lang w:val="en-US"/>
-        </w:rPr>
         <w:t>Lorem</w:t>
       </w:r>
       <w:proofErr w:type="spellEnd"/>
       <w:r>
-        <w:rPr>
-          <w:lang w:val="en-US"/>
-        </w:rPr>
         <w:t xml:space="preserve"> </w:t>
       </w:r>
       <w:proofErr w:type="spellStart"/>
       <w:r>
-        <w:rPr>
-          <w:lang w:val="en-US"/>
-        </w:rPr>
         <w:t>ipsum</w:t>
       </w:r>
       <w:proofErr w:type="spellEnd"/>
       <w:r>
-        <w:rPr>
-          <w:lang w:val="en-US"/>
-        </w:rPr>
-        <w:t xml:space="preserve"> dolor sit </w:t>
+        <w:t xml:space="preserve"> dolor </w:t>
       </w:r>
       <w:proofErr w:type="spellStart"/>
       <w:r>
-        <w:rPr>
-          <w:lang w:val="en-US"/>
-        </w:rPr>
+        <w:t>sit</w:t>
+      </w:r>
+      <w:proofErr w:type="spellEnd"/>
+      <w:r>
+        <w:t xml:space="preserve"> </w:t>
+      </w:r>
+      <w:proofErr w:type="spellStart"/>
+      <w:r>
         <w:t>amet</w:t>
       </w:r>
       <w:proofErr w:type="spellEnd"/>
       <w:r>
-        <w:rPr>
-          <w:lang w:val="en-US"/>
-        </w:rPr>
         <w:t xml:space="preserve">, </w:t>
       </w:r>
       <w:proofErr w:type="spellStart"/>
       <w:r>
-        <w:rPr>
-          <w:lang w:val="en-US"/>
-        </w:rPr>
         <w:t>consectetur</w:t>
       </w:r>
       <w:proofErr w:type="spellEnd"/>
       <w:r>
-        <w:rPr>
-          <w:lang w:val="en-US"/>
-        </w:rPr>
         <w:t xml:space="preserve"> </w:t>
       </w:r>
       <w:proofErr w:type="spellStart"/>
       <w:r>
-        <w:rPr>
-          <w:lang w:val="en-US"/>
-        </w:rPr>
         <w:t>adipiscing</w:t>
       </w:r>
       <w:proofErr w:type="spellEnd"/>
       <w:r>
-        <w:rPr>
-          <w:lang w:val="en-US"/>
-        </w:rPr>
         <w:t xml:space="preserve"> </w:t>
       </w:r>
       <w:proofErr w:type="spellStart"/>
       <w:r>
-        <w:rPr>
-          <w:lang w:val="en-US"/>
-        </w:rPr>
         <w:t>elit</w:t>
       </w:r>
       <w:proofErr w:type="spellEnd"/>
       <w:r>
-        <w:rPr>
-          <w:lang w:val="en-US"/>
-        </w:rPr>
         <w:t xml:space="preserve">. </w:t>
       </w:r>
       <w:proofErr w:type="spellStart"/>
@@ -2663,110 +2622,60 @@
       <w:r>
         <w:t xml:space="preserve">. </w:t>
       </w:r>
-      <w:r>
-        <w:rPr>
-          <w:lang w:val="en-US"/>
-        </w:rPr>
-        <w:t xml:space="preserve">Nam </w:t>
-      </w:r>
       <w:proofErr w:type="spellStart"/>
       <w:r>
-        <w:rPr>
-          <w:lang w:val="en-US"/>
-        </w:rPr>
+        <w:t>Nam</w:t>
+      </w:r>
+      <w:proofErr w:type="spellEnd"/>
+      <w:r>
+        <w:t xml:space="preserve"> </w:t>
+      </w:r>
+      <w:proofErr w:type="spellStart"/>
+      <w:r>
         <w:t>volutpat</w:t>
       </w:r>
       <w:proofErr w:type="spellEnd"/>
       <w:r>
-        <w:rPr>
-          <w:lang w:val="en-US"/>
-        </w:rPr>
         <w:t xml:space="preserve"> </w:t>
       </w:r>
       <w:proofErr w:type="spellStart"/>
       <w:r>
-        <w:rPr>
-          <w:lang w:val="en-US"/>
-        </w:rPr>
         <w:t>congue</w:t>
       </w:r>
       <w:proofErr w:type="spellEnd"/>
       <w:r>
-        <w:rPr>
-          <w:lang w:val="en-US"/>
-        </w:rPr>
         <w:t xml:space="preserve"> </w:t>
       </w:r>
       <w:proofErr w:type="spellStart"/>
       <w:r>
-        <w:rPr>
-          <w:lang w:val="en-US"/>
-        </w:rPr>
         <w:t>metus</w:t>
       </w:r>
       <w:proofErr w:type="spellEnd"/>
       <w:r>
-        <w:rPr>
-          <w:lang w:val="en-US"/>
-        </w:rPr>
         <w:t xml:space="preserve">, non </w:t>
       </w:r>
       <w:proofErr w:type="spellStart"/>
       <w:r>
-        <w:rPr>
-          <w:lang w:val="en-US"/>
-        </w:rPr>
         <w:t>congue</w:t>
       </w:r>
       <w:proofErr w:type="spellEnd"/>
       <w:r>
-        <w:rPr>
-          <w:lang w:val="en-US"/>
-        </w:rPr>
+        <w:t xml:space="preserve"> tortor </w:t>
+      </w:r>
+      <w:proofErr w:type="spellStart"/>
+      <w:r>
+        <w:t>hendrerit</w:t>
+      </w:r>
+      <w:proofErr w:type="spellEnd"/>
+      <w:r>
         <w:t xml:space="preserve"> </w:t>
       </w:r>
       <w:proofErr w:type="spellStart"/>
       <w:r>
-        <w:rPr>
-          <w:lang w:val="en-US"/>
-        </w:rPr>
-        <w:t>tortor</w:t>
+        <w:t>nec</w:t>
       </w:r>
       <w:proofErr w:type="spellEnd"/>
       <w:r>
-        <w:rPr>
-          <w:lang w:val="en-US"/>
-        </w:rPr>
-        <w:t xml:space="preserve"> </w:t>
-      </w:r>
-      <w:proofErr w:type="spellStart"/>
-      <w:r>
-        <w:rPr>
-          <w:lang w:val="en-US"/>
-        </w:rPr>
-        <w:t>hendrerit</w:t>
-      </w:r>
-      <w:proofErr w:type="spellEnd"/>
-      <w:r>
-        <w:rPr>
-          <w:lang w:val="en-US"/>
-        </w:rPr>
-        <w:t xml:space="preserve"> </w:t>
-      </w:r>
-      <w:proofErr w:type="spellStart"/>
-      <w:proofErr w:type="gramStart"/>
-      <w:r>
-        <w:rPr>
-          <w:lang w:val="en-US"/>
-        </w:rPr>
-        <w:t>nec</w:t>
-      </w:r>
-      <w:proofErr w:type="spellEnd"/>
-      <w:proofErr w:type="gramEnd"/>
-      <w:r>
-        <w:rPr>
-          <w:lang w:val="en-US"/>
-        </w:rPr>
         <w:t xml:space="preserve">. </w:t>
       </w:r>
       <w:proofErr w:type="spellStart"/>
@@ -5494,7 +5403,6 @@
         <w:pStyle w:val="Ttulo5"/>
       </w:pPr>
       <w:r>
-        <w:lastRenderedPageBreak/>
         <w:t>2.4.</w:t>
       </w:r>
       <w:r>
@@ -6128,7 +6036,6 @@
         </w:rPr>
       </w:pPr>
       <w:r>
-        <w:lastRenderedPageBreak/>
         <w:t>4</w:t>
       </w:r>
       <w:r>
@@ -6891,7 +6798,6 @@
     <w:p>
       <w:proofErr w:type="spellStart"/>
       <w:r>
-        <w:lastRenderedPageBreak/>
         <w:t>TuCartaDigital</w:t>
       </w:r>
       <w:proofErr w:type="spellEnd"/>
@@ -7373,7 +7279,6 @@
         <w:pStyle w:val="Ttulo4"/>
       </w:pPr>
       <w:r>
-        <w:lastRenderedPageBreak/>
         <w:t>4.3</w:t>
       </w:r>
       <w:r>
@@ -7650,7 +7555,6 @@
         <w:pStyle w:val="Ttulo3"/>
       </w:pPr>
       <w:r>
-        <w:lastRenderedPageBreak/>
         <w:t>6</w:t>
       </w:r>
       <w:r>
@@ -8233,7 +8137,6 @@
         <w:rPr>
           <w:lang w:val="es-ES"/>
         </w:rPr>
-        <w:lastRenderedPageBreak/>
         <w:t>9</w:t>
       </w:r>
       <w:r>
@@ -9344,7 +9247,6 @@
         <w:rPr>
           <w:rStyle w:val="Ttulo3Car"/>
         </w:rPr>
-        <w:lastRenderedPageBreak/>
         <w:t>9. ESTUDIO TÉCNICO</w:t>
       </w:r>
     </w:p>
@@ -10031,6 +9933,7 @@
           <w:rStyle w:val="Ttulo1Car"/>
           <w:rFonts w:cs="Open Sans Light"/>
         </w:rPr>
+        <w:lastRenderedPageBreak/>
         <w:t>Capítulo</w:t>
       </w:r>
       <w:r>
@@ -10194,7 +10097,6 @@
     </w:p>
     <w:p>
       <w:r>
-        <w:lastRenderedPageBreak/>
         <w:t xml:space="preserve">RUP divide el proceso en cuatro fases, dentro de las cuales se realizan varias iteraciones en número variable según el proyecto y en las que se hace un mayor o menor hincapié en las distintas actividades. En la Figura </w:t>
       </w:r>
       <w:r>
@@ -14783,7 +14685,6 @@
         <w:pStyle w:val="Ttulo4"/>
       </w:pPr>
       <w:r>
-        <w:lastRenderedPageBreak/>
         <w:t>3.2 Roles y Responsabilidades</w:t>
       </w:r>
     </w:p>
@@ -15864,7 +15765,6 @@
           <w:noProof/>
           <w:lang w:val="es-ES" w:eastAsia="es-ES"/>
         </w:rPr>
-        <w:lastRenderedPageBreak/>
         <w:drawing>
           <wp:anchor distT="0" distB="0" distL="114300" distR="114300" simplePos="0" relativeHeight="251671552" behindDoc="1" locked="0" layoutInCell="1" allowOverlap="1">
             <wp:simplePos x="0" y="0"/>
@@ -17699,7 +17599,6 @@
         <w:pStyle w:val="Ttulo4"/>
       </w:pPr>
       <w:r>
-        <w:lastRenderedPageBreak/>
         <w:t xml:space="preserve">10.1 </w:t>
       </w:r>
       <w:r>
@@ -20662,6 +20561,7 @@
         <w:rPr>
           <w:lang w:val="es-ES"/>
         </w:rPr>
+        <w:lastRenderedPageBreak/>
         <w:t xml:space="preserve">Capítulo </w:t>
       </w:r>
       <w:r>
@@ -20887,7 +20787,6 @@
         <w:rPr>
           <w:shd w:val="clear" w:color="auto" w:fill="FFFFFF"/>
         </w:rPr>
-        <w:lastRenderedPageBreak/>
         <w:t>En resumen, las principales tareas en la gestión de configuraciones son:</w:t>
       </w:r>
     </w:p>
@@ -21314,7 +21213,6 @@
         <w:pStyle w:val="Ttulo3"/>
       </w:pPr>
       <w:r>
-        <w:lastRenderedPageBreak/>
         <w:t>1</w:t>
       </w:r>
       <w:r>
@@ -21787,7 +21685,6 @@
         </w:numPr>
       </w:pPr>
       <w:r>
-        <w:lastRenderedPageBreak/>
         <w:t>Un</w:t>
       </w:r>
       <w:r>
@@ -22322,7 +22219,6 @@
         <w:rPr>
           <w:lang w:val="es-ES"/>
         </w:rPr>
-        <w:lastRenderedPageBreak/>
         <w:t>PORTADA FIN GESTIÓN</w:t>
       </w:r>
     </w:p>
@@ -22359,7 +22255,6 @@
         <w:rPr>
           <w:lang w:val="es-ES"/>
         </w:rPr>
-        <w:lastRenderedPageBreak/>
         <w:t>PORTADA COMIENZO PRODUCTO</w:t>
       </w:r>
     </w:p>
@@ -22428,6 +22323,7 @@
         <w:rPr>
           <w:rStyle w:val="Ttulo1Car"/>
         </w:rPr>
+        <w:lastRenderedPageBreak/>
         <w:t>Capítulo</w:t>
       </w:r>
       <w:r>
@@ -22463,7 +22359,16 @@
         <w:pStyle w:val="Ttulo3"/>
       </w:pPr>
       <w:r>
-        <w:t>17. Especificación de Requerimientos</w:t>
+        <w:t>1</w:t>
+      </w:r>
+      <w:r>
+        <w:t>9</w:t>
+      </w:r>
+      <w:r>
+        <w:t xml:space="preserve">. </w:t>
+      </w:r>
+      <w:r>
+        <w:t>ESPECIFICACIÓN DE REQUERIMIENTOS</w:t>
       </w:r>
     </w:p>
     <w:p>
@@ -22699,7 +22604,6 @@
           <w:shd w:val="clear" w:color="auto" w:fill="FFFFFF"/>
           <w:lang w:val="es-ES" w:eastAsia="es-ES"/>
         </w:rPr>
-        <w:lastRenderedPageBreak/>
         <w:t>El documento está dirigido a las personas que utilicen el sistema, ya sean clientes, usuarios finales o el mismo equipo de desarrollo.</w:t>
       </w:r>
     </w:p>
@@ -23261,7 +23165,6 @@
           <w:szCs w:val="24"/>
           <w:lang w:val="es-ES" w:eastAsia="es-ES"/>
         </w:rPr>
-        <w:lastRenderedPageBreak/>
         <w:br/>
       </w:r>
       <w:r>
@@ -23430,19 +23333,18 @@
     </w:p>
     <w:p>
       <w:pPr>
-        <w:rPr>
-          <w:sz w:val="36"/>
-          <w:szCs w:val="44"/>
-          <w:lang w:val="es-ES"/>
-        </w:rPr>
-      </w:pPr>
-      <w:r>
-        <w:rPr>
-          <w:sz w:val="36"/>
-          <w:szCs w:val="44"/>
-          <w:lang w:val="es-ES"/>
-        </w:rPr>
-        <w:t>17.5 REQUISITOS FUNCIONALES</w:t>
+        <w:pStyle w:val="Ttulo4"/>
+      </w:pPr>
+      <w:r>
+        <w:t xml:space="preserve">17.5 REQUISITOS </w:t>
+      </w:r>
+    </w:p>
+    <w:p>
+      <w:pPr>
+        <w:pStyle w:val="Ttulo5"/>
+      </w:pPr>
+      <w:r>
+        <w:t>17.5.1 Requisitos Funcionales</w:t>
       </w:r>
     </w:p>
     <w:p>
@@ -23934,19 +23836,19 @@
     </w:p>
     <w:p>
       <w:pPr>
-        <w:rPr>
-          <w:sz w:val="36"/>
-          <w:szCs w:val="44"/>
-          <w:lang w:val="es-ES"/>
-        </w:rPr>
-      </w:pPr>
-      <w:r>
-        <w:rPr>
-          <w:sz w:val="36"/>
-          <w:szCs w:val="44"/>
-          <w:lang w:val="es-ES"/>
-        </w:rPr>
-        <w:t>17.6 REQUISITOS NO FUNCIONALES</w:t>
+        <w:pStyle w:val="Ttulo5"/>
+      </w:pPr>
+      <w:r>
+        <w:t>17.</w:t>
+      </w:r>
+      <w:r>
+        <w:t>5.2</w:t>
+      </w:r>
+      <w:r>
+        <w:t xml:space="preserve"> </w:t>
+      </w:r>
+      <w:r>
+        <w:t>Requisitos no funcionales</w:t>
       </w:r>
     </w:p>
     <w:p>
@@ -24208,409 +24110,449 @@
         <w:rPr>
           <w:lang w:val="es-ES"/>
         </w:rPr>
+        <w:t xml:space="preserve">Cualquier consulta a la base de datos debe ser realizada en menos de </w:t>
+      </w:r>
+      <w:r>
+        <w:rPr>
+          <w:lang w:val="es-ES"/>
+        </w:rPr>
+        <w:t xml:space="preserve">5 </w:t>
+      </w:r>
+      <w:r>
+        <w:rPr>
+          <w:lang w:val="es-ES"/>
+        </w:rPr>
+        <w:t>segundos, no entran en esta clasificación la generación de reportes de balances mensuales, desempeño anual o mensual de empleados ni el reporte de insumos consumidos.</w:t>
+      </w:r>
+    </w:p>
+    <w:p>
+      <w:pPr>
+        <w:rPr>
+          <w:lang w:val="es-ES"/>
+        </w:rPr>
+      </w:pPr>
+    </w:p>
+    <w:p>
+      <w:pPr>
+        <w:rPr>
+          <w:lang w:val="es-ES"/>
+        </w:rPr>
+      </w:pPr>
+      <w:r>
+        <w:rPr>
+          <w:lang w:val="es-ES"/>
+        </w:rPr>
+        <w:t>CONCURRENCIA</w:t>
+      </w:r>
+    </w:p>
+    <w:p>
+      <w:pPr>
+        <w:rPr>
+          <w:lang w:val="es-ES"/>
+        </w:rPr>
+      </w:pPr>
+    </w:p>
+    <w:p>
+      <w:pPr>
+        <w:rPr>
+          <w:b/>
+          <w:lang w:val="es-ES"/>
+        </w:rPr>
+      </w:pPr>
+      <w:r>
+        <w:rPr>
+          <w:b/>
+          <w:lang w:val="es-ES"/>
+        </w:rPr>
+        <w:t>RNF 04 - El sistema deberá soportar hasta 20 usuarios simultáneos.</w:t>
+      </w:r>
+    </w:p>
+    <w:p>
+      <w:pPr>
+        <w:rPr>
+          <w:lang w:val="es-ES"/>
+        </w:rPr>
+      </w:pPr>
+      <w:r>
+        <w:rPr>
+          <w:lang w:val="es-ES"/>
+        </w:rPr>
+        <w:t>Los requisitos mencionados deberían mantenerse inmutados si se mantiene una cantidad de veinte usuarios (Dispositivos móviles) o menos. A partir de esa cantidad se aceptan reducciones en el desempeño del sistema.</w:t>
+      </w:r>
+    </w:p>
+    <w:p>
+      <w:pPr>
+        <w:rPr>
+          <w:lang w:val="es-ES"/>
+        </w:rPr>
+      </w:pPr>
+    </w:p>
+    <w:p>
+      <w:pPr>
+        <w:rPr>
+          <w:lang w:val="es-ES"/>
+        </w:rPr>
+      </w:pPr>
+      <w:r>
+        <w:rPr>
+          <w:lang w:val="es-ES"/>
+        </w:rPr>
+        <w:t>INTERFAZ</w:t>
+      </w:r>
+    </w:p>
+    <w:p>
+      <w:pPr>
+        <w:rPr>
+          <w:lang w:val="es-ES"/>
+        </w:rPr>
+      </w:pPr>
+    </w:p>
+    <w:p>
+      <w:pPr>
+        <w:rPr>
+          <w:lang w:val="es-ES"/>
+        </w:rPr>
+      </w:pPr>
+      <w:r>
+        <w:rPr>
+          <w:lang w:val="es-ES"/>
+        </w:rPr>
+        <w:t xml:space="preserve">RNF 05 - Las interfaces de usuarios de los dispositivos móviles </w:t>
+      </w:r>
+      <w:r>
+        <w:rPr>
+          <w:lang w:val="es-ES"/>
+        </w:rPr>
+        <w:t>deben</w:t>
+      </w:r>
+      <w:r>
+        <w:rPr>
+          <w:lang w:val="es-ES"/>
+        </w:rPr>
+        <w:t xml:space="preserve"> ser intuitiva y fácil de utilizar</w:t>
+      </w:r>
+    </w:p>
+    <w:p>
+      <w:pPr>
+        <w:rPr>
+          <w:b/>
+          <w:lang w:val="es-ES"/>
+        </w:rPr>
+      </w:pPr>
+    </w:p>
+    <w:p>
+      <w:pPr>
+        <w:rPr>
+          <w:lang w:val="es-ES"/>
+        </w:rPr>
+      </w:pPr>
+      <w:r>
+        <w:rPr>
+          <w:lang w:val="es-ES"/>
+        </w:rPr>
+        <w:t>COMPATIBILIDAD</w:t>
+      </w:r>
+    </w:p>
+    <w:p/>
+    <w:p>
+      <w:r>
+        <w:t xml:space="preserve">RNF - </w:t>
+      </w:r>
+      <w:r>
+        <w:t>Con respecto a la aplicación para Android, habrá cierta compatibilidad hacia atrás, ya que hoy en día existen todavía muchos dispositivos corriendo versiones desactualizadas de este sistema operativo. RNF07 La aplicación móvil deberá poder correr sin inconvenientes en cualquier dispositivo Android cuya versión sea superior a la 2.2.</w:t>
+      </w:r>
+      <w:r>
+        <w:t>3</w:t>
+      </w:r>
+    </w:p>
+    <w:p>
+      <w:pPr>
+        <w:rPr>
+          <w:lang w:val="es-ES"/>
+        </w:rPr>
+      </w:pPr>
+    </w:p>
+    <w:p>
+      <w:pPr>
+        <w:rPr>
+          <w:lang w:val="es-ES"/>
+        </w:rPr>
+      </w:pPr>
+    </w:p>
+    <w:p>
+      <w:pPr>
+        <w:rPr>
+          <w:lang w:val="es-ES"/>
+        </w:rPr>
+      </w:pPr>
+      <w:r>
+        <w:rPr>
+          <w:lang w:val="es-ES"/>
+        </w:rPr>
+        <w:t>SEGURIDAD</w:t>
+      </w:r>
+    </w:p>
+    <w:p>
+      <w:pPr>
+        <w:rPr>
+          <w:lang w:val="es-ES"/>
+        </w:rPr>
+      </w:pPr>
+    </w:p>
+    <w:p>
+      <w:r>
+        <w:rPr>
+          <w:lang w:val="es-ES"/>
+        </w:rPr>
+        <w:t xml:space="preserve">RNF 06 - </w:t>
+      </w:r>
+      <w:r>
+        <w:t>Las claves de acceso de los administradores deberán almacenarse en la base de datos de forma cifrada, para evitar que usuarios malintencionados accedan al panel de control y comprometan el funcionamiento habitual del sistema.</w:t>
+      </w:r>
+    </w:p>
+    <w:p/>
+    <w:p>
+      <w:pPr>
+        <w:rPr>
+          <w:lang w:val="es-ES"/>
+        </w:rPr>
+      </w:pPr>
+      <w:r>
+        <w:rPr>
+          <w:lang w:val="es-ES"/>
+        </w:rPr>
+        <w:t>PORTABILIDAD</w:t>
+      </w:r>
+    </w:p>
+    <w:p>
+      <w:pPr>
+        <w:rPr>
+          <w:lang w:val="es-ES"/>
+        </w:rPr>
+      </w:pPr>
+    </w:p>
+    <w:p>
+      <w:pPr>
+        <w:rPr>
+          <w:lang w:val="es-ES"/>
+        </w:rPr>
+      </w:pPr>
+      <w:r>
+        <w:rPr>
+          <w:lang w:val="es-ES"/>
+        </w:rPr>
+        <w:t>La aplicación web deberá ser independiente del sistema operativo del usuario</w:t>
+      </w:r>
+    </w:p>
+    <w:p>
+      <w:pPr>
+        <w:rPr>
+          <w:lang w:val="es-ES"/>
+        </w:rPr>
+      </w:pPr>
+      <w:r>
+        <w:rPr>
+          <w:lang w:val="es-ES"/>
+        </w:rPr>
+        <w:t>La aplicación web deberá poder ejecutarse sin problema bajo cualquier sistema operativo y en la última versión de los principales navegadores, a saber: Chrome, Firefox, Internet Explorer, Opera y Safari.</w:t>
+      </w:r>
+    </w:p>
+    <w:p>
+      <w:pPr>
+        <w:rPr>
+          <w:lang w:val="es-ES"/>
+        </w:rPr>
+      </w:pPr>
+    </w:p>
+    <w:p>
+      <w:pPr>
+        <w:pStyle w:val="Ttulo3"/>
+        <w:rPr>
+          <w:lang w:val="es-ES"/>
+        </w:rPr>
+      </w:pPr>
+      <w:r>
+        <w:rPr>
+          <w:lang w:val="es-ES"/>
+        </w:rPr>
+        <w:t>18. MODELO DE CASOS DE USO</w:t>
+      </w:r>
+    </w:p>
+    <w:p>
+      <w:pPr>
+        <w:rPr>
+          <w:lang w:val="es-ES"/>
+        </w:rPr>
+      </w:pPr>
+    </w:p>
+    <w:p>
+      <w:pPr>
+        <w:pStyle w:val="Ttulo4"/>
+      </w:pPr>
+      <w:r>
+        <w:t>18.1 Diagrama de Caso de usos</w:t>
+      </w:r>
+    </w:p>
+    <w:p>
+      <w:pPr>
+        <w:rPr>
+          <w:lang w:val="es-ES"/>
+        </w:rPr>
+      </w:pPr>
+    </w:p>
+    <w:p>
+      <w:pPr>
+        <w:rPr>
+          <w:lang w:val="es-ES"/>
+        </w:rPr>
+      </w:pPr>
+      <w:r>
+        <w:rPr>
+          <w:lang w:val="es-ES"/>
+        </w:rPr>
+        <w:t>Los diagramas de casos de uso documentan el comportamient</w:t>
+      </w:r>
+      <w:r>
+        <w:rPr>
+          <w:lang w:val="es-ES"/>
+        </w:rPr>
+        <w:t xml:space="preserve">o de un sistema desde el punto </w:t>
+      </w:r>
+      <w:r>
+        <w:rPr>
+          <w:lang w:val="es-ES"/>
+        </w:rPr>
+        <w:t xml:space="preserve">de vista del usuario. Por lo tanto los casos de uso determinan </w:t>
+      </w:r>
+      <w:r>
+        <w:rPr>
+          <w:lang w:val="es-ES"/>
+        </w:rPr>
+        <w:t xml:space="preserve">los requisitos funcionales del </w:t>
+      </w:r>
+      <w:r>
+        <w:rPr>
+          <w:lang w:val="es-ES"/>
+        </w:rPr>
+        <w:t xml:space="preserve">sistema, es decir, representan las funciones que un sistema puede ejecutar. </w:t>
+      </w:r>
+    </w:p>
+    <w:p>
+      <w:pPr>
+        <w:rPr>
+          <w:lang w:val="es-ES"/>
+        </w:rPr>
+      </w:pPr>
+      <w:r>
+        <w:rPr>
+          <w:lang w:val="es-ES"/>
+        </w:rPr>
+        <w:t>Su ventaja principal es la facilidad para interpretarlos, lo que hace que sean espec</w:t>
+      </w:r>
+      <w:r>
+        <w:rPr>
+          <w:lang w:val="es-ES"/>
+        </w:rPr>
+        <w:t xml:space="preserve">ialmente  </w:t>
+      </w:r>
+      <w:r>
+        <w:rPr>
+          <w:lang w:val="es-ES"/>
+        </w:rPr>
+        <w:t>útiles en la comunicación con el cliente</w:t>
+      </w:r>
+      <w:r>
+        <w:rPr>
+          <w:lang w:val="es-ES"/>
+        </w:rPr>
+        <w:t>.</w:t>
+      </w:r>
+    </w:p>
+    <w:p>
+      <w:pPr>
+        <w:rPr>
+          <w:lang w:val="es-ES"/>
+        </w:rPr>
+      </w:pPr>
+    </w:p>
+    <w:p>
+      <w:pPr>
+        <w:pStyle w:val="Ttulo4"/>
+        <w:tabs>
+          <w:tab w:val="left" w:pos="1843"/>
+          <w:tab w:val="left" w:pos="2410"/>
+        </w:tabs>
+        <w:jc w:val="center"/>
+      </w:pPr>
+      <w:r>
+        <w:rPr>
+          <w:noProof/>
+          <w:lang w:eastAsia="es-ES"/>
+        </w:rPr>
         <w:lastRenderedPageBreak/>
-        <w:t xml:space="preserve">Cualquier consulta a la base de datos debe ser realizada en menos de </w:t>
-      </w:r>
-      <w:r>
-        <w:rPr>
-          <w:lang w:val="es-ES"/>
-        </w:rPr>
-        <w:t xml:space="preserve">5 </w:t>
-      </w:r>
-      <w:r>
-        <w:rPr>
-          <w:lang w:val="es-ES"/>
-        </w:rPr>
-        <w:t>segundos, no entran en esta clasificación la generación de reportes de balances mensuales, desempeño anual o mensual de empleados ni el reporte de insumos consumidos.</w:t>
-      </w:r>
-    </w:p>
-    <w:p>
-      <w:pPr>
-        <w:rPr>
-          <w:lang w:val="es-ES"/>
-        </w:rPr>
-      </w:pPr>
-    </w:p>
-    <w:p>
-      <w:pPr>
-        <w:rPr>
-          <w:lang w:val="es-ES"/>
-        </w:rPr>
-      </w:pPr>
-      <w:r>
-        <w:rPr>
-          <w:lang w:val="es-ES"/>
-        </w:rPr>
-        <w:t>CONCURRENCIA</w:t>
-      </w:r>
-    </w:p>
-    <w:p>
-      <w:pPr>
-        <w:rPr>
-          <w:lang w:val="es-ES"/>
-        </w:rPr>
-      </w:pPr>
-    </w:p>
-    <w:p>
-      <w:pPr>
-        <w:rPr>
-          <w:b/>
-          <w:lang w:val="es-ES"/>
-        </w:rPr>
-      </w:pPr>
-      <w:r>
-        <w:rPr>
-          <w:b/>
-          <w:lang w:val="es-ES"/>
-        </w:rPr>
-        <w:t>RNF 04 - El sistema deberá soportar hasta 20 usuarios simultáneos.</w:t>
-      </w:r>
-    </w:p>
-    <w:p>
-      <w:pPr>
-        <w:rPr>
-          <w:lang w:val="es-ES"/>
-        </w:rPr>
-      </w:pPr>
-      <w:r>
-        <w:rPr>
-          <w:lang w:val="es-ES"/>
-        </w:rPr>
-        <w:t>Los requisitos mencionados deberían mantenerse inmutados si se mantiene una cantidad de veinte usuarios (Dispositivos móviles) o menos. A partir de esa cantidad se aceptan reducciones en el desempeño del sistema.</w:t>
-      </w:r>
-    </w:p>
-    <w:p>
-      <w:pPr>
-        <w:rPr>
-          <w:lang w:val="es-ES"/>
-        </w:rPr>
-      </w:pPr>
-    </w:p>
-    <w:p>
-      <w:pPr>
-        <w:rPr>
-          <w:lang w:val="es-ES"/>
-        </w:rPr>
-      </w:pPr>
-      <w:r>
-        <w:rPr>
-          <w:lang w:val="es-ES"/>
-        </w:rPr>
-        <w:t>INTERFAZ</w:t>
-      </w:r>
-    </w:p>
-    <w:p>
-      <w:pPr>
-        <w:rPr>
-          <w:lang w:val="es-ES"/>
-        </w:rPr>
-      </w:pPr>
-    </w:p>
-    <w:p>
-      <w:pPr>
-        <w:rPr>
-          <w:lang w:val="es-ES"/>
-        </w:rPr>
-      </w:pPr>
-      <w:r>
-        <w:rPr>
-          <w:lang w:val="es-ES"/>
-        </w:rPr>
-        <w:t xml:space="preserve">RNF 05 - Las interfaces de usuarios de los dispositivos móviles </w:t>
-      </w:r>
-      <w:r>
-        <w:rPr>
-          <w:lang w:val="es-ES"/>
-        </w:rPr>
-        <w:t>deben</w:t>
-      </w:r>
-      <w:r>
-        <w:rPr>
-          <w:lang w:val="es-ES"/>
-        </w:rPr>
-        <w:t xml:space="preserve"> ser intuitiva y fácil de utilizar</w:t>
-      </w:r>
-    </w:p>
-    <w:p>
-      <w:pPr>
-        <w:rPr>
-          <w:b/>
-          <w:lang w:val="es-ES"/>
-        </w:rPr>
-      </w:pPr>
-    </w:p>
-    <w:p>
-      <w:pPr>
-        <w:rPr>
-          <w:lang w:val="es-ES"/>
-        </w:rPr>
-      </w:pPr>
-      <w:r>
-        <w:rPr>
-          <w:lang w:val="es-ES"/>
-        </w:rPr>
-        <w:t>COMPATIBILIDAD</w:t>
-      </w:r>
-    </w:p>
-    <w:p/>
-    <w:p>
-      <w:r>
-        <w:t xml:space="preserve">RNF - </w:t>
-      </w:r>
-      <w:r>
-        <w:t>Con respecto a la aplicación para Android, habrá cierta compatibilidad hacia atrás, ya que hoy en día existen todavía muchos dispositivos corriendo versiones desactualizadas de este sistema operativo. RNF07 La aplicación móvil deberá poder correr sin inconvenientes en cualquier dispositivo Android cuya versión sea superior a la 2.2.</w:t>
-      </w:r>
-      <w:r>
-        <w:t>3</w:t>
-      </w:r>
-    </w:p>
-    <w:p>
-      <w:pPr>
-        <w:rPr>
-          <w:lang w:val="es-ES"/>
-        </w:rPr>
-      </w:pPr>
-    </w:p>
-    <w:p>
-      <w:pPr>
-        <w:rPr>
-          <w:lang w:val="es-ES"/>
-        </w:rPr>
-      </w:pPr>
-    </w:p>
-    <w:p>
-      <w:pPr>
-        <w:rPr>
-          <w:lang w:val="es-ES"/>
-        </w:rPr>
-      </w:pPr>
-      <w:r>
-        <w:rPr>
-          <w:lang w:val="es-ES"/>
-        </w:rPr>
-        <w:t>SEGURIDAD</w:t>
-      </w:r>
-    </w:p>
-    <w:p>
-      <w:pPr>
-        <w:rPr>
-          <w:lang w:val="es-ES"/>
-        </w:rPr>
-      </w:pPr>
-    </w:p>
-    <w:p>
-      <w:r>
-        <w:rPr>
-          <w:lang w:val="es-ES"/>
-        </w:rPr>
-        <w:t xml:space="preserve">RNF 06 - </w:t>
-      </w:r>
-      <w:r>
-        <w:t>Las claves de acceso de los administradores deberán almacenarse en la base de datos de forma cifrada, para evitar que usuarios malintencionados accedan al panel de control y comprometan el funcionamiento habitual del sistema.</w:t>
-      </w:r>
-    </w:p>
-    <w:p/>
-    <w:p>
-      <w:pPr>
-        <w:rPr>
-          <w:lang w:val="es-ES"/>
-        </w:rPr>
-      </w:pPr>
-      <w:r>
-        <w:rPr>
-          <w:lang w:val="es-ES"/>
-        </w:rPr>
-        <w:t>PORTABILIDAD</w:t>
-      </w:r>
-    </w:p>
-    <w:p>
-      <w:pPr>
-        <w:rPr>
-          <w:lang w:val="es-ES"/>
-        </w:rPr>
-      </w:pPr>
-    </w:p>
-    <w:p>
-      <w:pPr>
-        <w:rPr>
-          <w:lang w:val="es-ES"/>
-        </w:rPr>
-      </w:pPr>
-      <w:r>
-        <w:rPr>
-          <w:lang w:val="es-ES"/>
-        </w:rPr>
-        <w:t>La aplicación web deberá ser independiente del sistema operativo del usuario</w:t>
-      </w:r>
-    </w:p>
-    <w:p>
-      <w:pPr>
-        <w:rPr>
-          <w:lang w:val="es-ES"/>
-        </w:rPr>
-      </w:pPr>
-      <w:r>
-        <w:rPr>
-          <w:lang w:val="es-ES"/>
-        </w:rPr>
-        <w:t>La aplicación web deberá poder ejecutarse sin problema bajo cualquier sistema operativo y en la última versión de los principales navegadores, a saber: Chrome, Firefox, Internet Explorer, Opera y Safari.</w:t>
-      </w:r>
-    </w:p>
-    <w:p>
-      <w:pPr>
-        <w:rPr>
-          <w:lang w:val="es-ES"/>
-        </w:rPr>
-      </w:pPr>
-    </w:p>
-    <w:p>
-      <w:pPr>
-        <w:pStyle w:val="Ttulo3"/>
-        <w:rPr>
-          <w:lang w:val="es-ES"/>
-        </w:rPr>
-      </w:pPr>
-      <w:r>
-        <w:rPr>
-          <w:lang w:val="es-ES"/>
-        </w:rPr>
-        <w:t>18. MODELO DE CASOS DE USO</w:t>
-      </w:r>
-    </w:p>
-    <w:p>
-      <w:pPr>
-        <w:rPr>
-          <w:lang w:val="es-ES"/>
-        </w:rPr>
-      </w:pPr>
+        <w:drawing>
+          <wp:inline distT="0" distB="0" distL="0" distR="0">
+            <wp:extent cx="5502276" cy="3101645"/>
+            <wp:effectExtent l="0" t="0" r="3175" b="3810"/>
+            <wp:docPr id="3" name="Imagen 3"/>
+            <wp:cNvGraphicFramePr>
+              <a:graphicFrameLocks xmlns:a="http://schemas.openxmlformats.org/drawingml/2006/main" noChangeAspect="1"/>
+            </wp:cNvGraphicFramePr>
+            <a:graphic xmlns:a="http://schemas.openxmlformats.org/drawingml/2006/main">
+              <a:graphicData uri="http://schemas.openxmlformats.org/drawingml/2006/picture">
+                <pic:pic xmlns:pic="http://schemas.openxmlformats.org/drawingml/2006/picture">
+                  <pic:nvPicPr>
+                    <pic:cNvPr id="3" name="CU.png"/>
+                    <pic:cNvPicPr/>
+                  </pic:nvPicPr>
+                  <pic:blipFill>
+                    <a:blip r:embed="rId53">
+                      <a:extLst>
+                        <a:ext uri="{28A0092B-C50C-407E-A947-70E740481C1C}">
+                          <a14:useLocalDpi xmlns:a14="http://schemas.microsoft.com/office/drawing/2010/main" val="0"/>
+                        </a:ext>
+                      </a:extLst>
+                    </a:blip>
+                    <a:stretch>
+                      <a:fillRect/>
+                    </a:stretch>
+                  </pic:blipFill>
+                  <pic:spPr>
+                    <a:xfrm>
+                      <a:off x="0" y="0"/>
+                      <a:ext cx="5521783" cy="3112641"/>
+                    </a:xfrm>
+                    <a:prstGeom prst="rect">
+                      <a:avLst/>
+                    </a:prstGeom>
+                  </pic:spPr>
+                </pic:pic>
+              </a:graphicData>
+            </a:graphic>
+          </wp:inline>
+        </w:drawing>
+      </w:r>
     </w:p>
     <w:p>
       <w:pPr>
         <w:pStyle w:val="Ttulo4"/>
-      </w:pPr>
-      <w:r>
-        <w:t>18.1 Diagrama de Caso de usos</w:t>
-      </w:r>
-    </w:p>
-    <w:p>
-      <w:pPr>
-        <w:rPr>
-          <w:lang w:val="es-ES"/>
-        </w:rPr>
-      </w:pPr>
-    </w:p>
-    <w:p>
-      <w:pPr>
-        <w:rPr>
-          <w:lang w:val="es-ES"/>
-        </w:rPr>
-      </w:pPr>
-      <w:r>
-        <w:rPr>
-          <w:lang w:val="es-ES"/>
-        </w:rPr>
-        <w:t>Los diagramas de casos de uso documentan el comportamient</w:t>
-      </w:r>
-      <w:r>
-        <w:rPr>
-          <w:lang w:val="es-ES"/>
-        </w:rPr>
-        <w:t xml:space="preserve">o de un sistema desde el punto </w:t>
-      </w:r>
-      <w:r>
-        <w:rPr>
-          <w:lang w:val="es-ES"/>
-        </w:rPr>
-        <w:t xml:space="preserve">de vista del usuario. Por lo tanto los casos de uso determinan </w:t>
-      </w:r>
-      <w:r>
-        <w:rPr>
-          <w:lang w:val="es-ES"/>
-        </w:rPr>
-        <w:t xml:space="preserve">los requisitos funcionales del </w:t>
-      </w:r>
-      <w:r>
-        <w:rPr>
-          <w:lang w:val="es-ES"/>
-        </w:rPr>
-        <w:t xml:space="preserve">sistema, es decir, representan las funciones que un sistema puede ejecutar. </w:t>
-      </w:r>
-    </w:p>
-    <w:p>
-      <w:pPr>
-        <w:rPr>
-          <w:lang w:val="es-ES"/>
-        </w:rPr>
-      </w:pPr>
-      <w:r>
-        <w:rPr>
-          <w:lang w:val="es-ES"/>
-        </w:rPr>
-        <w:t>Su ventaja principal es la facilidad para interpretarlos, lo que hace que sean espec</w:t>
-      </w:r>
-      <w:r>
-        <w:rPr>
-          <w:lang w:val="es-ES"/>
-        </w:rPr>
-        <w:t xml:space="preserve">ialmente  </w:t>
-      </w:r>
-      <w:r>
-        <w:rPr>
-          <w:lang w:val="es-ES"/>
-        </w:rPr>
-        <w:t>útiles en la comunicación con el cliente</w:t>
-      </w:r>
-      <w:r>
-        <w:rPr>
-          <w:lang w:val="es-ES"/>
-        </w:rPr>
-        <w:t>.</w:t>
-      </w:r>
-    </w:p>
-    <w:p>
-      <w:pPr>
-        <w:rPr>
-          <w:lang w:val="es-ES"/>
-        </w:rPr>
-      </w:pPr>
-    </w:p>
-    <w:p>
-      <w:pPr>
-        <w:rPr>
-          <w:lang w:val="es-ES"/>
-        </w:rPr>
-      </w:pPr>
-      <w:r>
-        <w:rPr>
-          <w:lang w:val="es-ES"/>
-        </w:rPr>
-        <w:t>[INSTERT USE CASE MODEL]</w:t>
-      </w:r>
-    </w:p>
-    <w:p>
-      <w:pPr>
-        <w:autoSpaceDE/>
-        <w:autoSpaceDN/>
-        <w:adjustRightInd/>
-        <w:spacing w:after="160" w:line="259" w:lineRule="auto"/>
+        <w:tabs>
+          <w:tab w:val="left" w:pos="1843"/>
+          <w:tab w:val="left" w:pos="2410"/>
+        </w:tabs>
         <w:jc w:val="left"/>
-        <w:rPr>
-          <w:lang w:val="es-ES"/>
-        </w:rPr>
-      </w:pPr>
-      <w:r>
-        <w:rPr>
-          <w:lang w:val="es-ES"/>
-        </w:rPr>
-        <w:br w:type="page"/>
-      </w:r>
+      </w:pPr>
     </w:p>
     <w:p>
       <w:pPr>
         <w:pStyle w:val="Ttulo4"/>
-      </w:pPr>
-      <w:r>
-        <w:lastRenderedPageBreak/>
+        <w:tabs>
+          <w:tab w:val="left" w:pos="1843"/>
+          <w:tab w:val="left" w:pos="2410"/>
+        </w:tabs>
+        <w:jc w:val="left"/>
+      </w:pPr>
+      <w:r>
         <w:t>18.2 Descripción de Caso de usos</w:t>
       </w:r>
     </w:p>
@@ -24739,7 +24681,6 @@
                   <w14:uncheckedState w14:val="2610" w14:font="MS Gothic"/>
                 </w14:checkbox>
               </w:sdtPr>
-              <w:sdtEndPr/>
               <w:sdtContent>
                 <w:r>
                   <w:rPr>
@@ -24788,7 +24729,6 @@
                   <w14:uncheckedState w14:val="2610" w14:font="MS Gothic"/>
                 </w14:checkbox>
               </w:sdtPr>
-              <w:sdtEndPr/>
               <w:sdtContent>
                 <w:r>
                   <w:rPr>
@@ -24836,7 +24776,6 @@
                   <w14:uncheckedState w14:val="2610" w14:font="MS Gothic"/>
                 </w14:checkbox>
               </w:sdtPr>
-              <w:sdtEndPr/>
               <w:sdtContent>
                 <w:r>
                   <w:rPr>
@@ -24910,7 +24849,6 @@
                   <w14:uncheckedState w14:val="2610" w14:font="MS Gothic"/>
                 </w14:checkbox>
               </w:sdtPr>
-              <w:sdtEndPr/>
               <w:sdtContent>
                 <w:r>
                   <w:rPr>
@@ -24958,7 +24896,6 @@
                   <w14:uncheckedState w14:val="2610" w14:font="MS Gothic"/>
                 </w14:checkbox>
               </w:sdtPr>
-              <w:sdtEndPr/>
               <w:sdtContent>
                 <w:r>
                   <w:rPr>
@@ -25006,7 +24943,6 @@
                   <w14:uncheckedState w14:val="2610" w14:font="MS Gothic"/>
                 </w14:checkbox>
               </w:sdtPr>
-              <w:sdtEndPr/>
               <w:sdtContent>
                 <w:r>
                   <w:rPr>
@@ -25133,7 +25069,6 @@
                   <w14:uncheckedState w14:val="2610" w14:font="MS Gothic"/>
                 </w14:checkbox>
               </w:sdtPr>
-              <w:sdtEndPr/>
               <w:sdtContent>
                 <w:r>
                   <w:rPr>
@@ -25178,7 +25113,6 @@
                   <w14:uncheckedState w14:val="2610" w14:font="MS Gothic"/>
                 </w14:checkbox>
               </w:sdtPr>
-              <w:sdtEndPr/>
               <w:sdtContent>
                 <w:r>
                   <w:rPr>
@@ -25588,6 +25522,7 @@
               <w:rPr>
                 <w:lang w:val="es-ES"/>
               </w:rPr>
+              <w:lastRenderedPageBreak/>
               <w:t>Se comprueba la existencia del usuario en la base de datos.</w:t>
             </w:r>
           </w:p>
@@ -25966,7 +25901,6 @@
                   <w14:uncheckedState w14:val="2610" w14:font="MS Gothic"/>
                 </w14:checkbox>
               </w:sdtPr>
-              <w:sdtEndPr/>
               <w:sdtContent>
                 <w:r>
                   <w:rPr>
@@ -26015,7 +25949,6 @@
                   <w14:uncheckedState w14:val="2610" w14:font="MS Gothic"/>
                 </w14:checkbox>
               </w:sdtPr>
-              <w:sdtEndPr/>
               <w:sdtContent>
                 <w:r>
                   <w:rPr>
@@ -26063,7 +25996,6 @@
                   <w14:uncheckedState w14:val="2610" w14:font="MS Gothic"/>
                 </w14:checkbox>
               </w:sdtPr>
-              <w:sdtEndPr/>
               <w:sdtContent>
                 <w:r>
                   <w:rPr>
@@ -26137,7 +26069,6 @@
                   <w14:uncheckedState w14:val="2610" w14:font="MS Gothic"/>
                 </w14:checkbox>
               </w:sdtPr>
-              <w:sdtEndPr/>
               <w:sdtContent>
                 <w:r>
                   <w:rPr>
@@ -26185,7 +26116,6 @@
                   <w14:uncheckedState w14:val="2610" w14:font="MS Gothic"/>
                 </w14:checkbox>
               </w:sdtPr>
-              <w:sdtEndPr/>
               <w:sdtContent>
                 <w:r>
                   <w:rPr>
@@ -26233,7 +26163,6 @@
                   <w14:uncheckedState w14:val="2610" w14:font="MS Gothic"/>
                 </w14:checkbox>
               </w:sdtPr>
-              <w:sdtEndPr/>
               <w:sdtContent>
                 <w:r>
                   <w:rPr>
@@ -26348,7 +26277,6 @@
                   <w14:uncheckedState w14:val="2610" w14:font="MS Gothic"/>
                 </w14:checkbox>
               </w:sdtPr>
-              <w:sdtEndPr/>
               <w:sdtContent>
                 <w:r>
                   <w:rPr>
@@ -26393,7 +26321,6 @@
                   <w14:uncheckedState w14:val="2610" w14:font="MS Gothic"/>
                 </w14:checkbox>
               </w:sdtPr>
-              <w:sdtEndPr/>
               <w:sdtContent>
                 <w:r>
                   <w:rPr>
@@ -27673,7 +27600,6 @@
                   <w14:uncheckedState w14:val="2610" w14:font="MS Gothic"/>
                 </w14:checkbox>
               </w:sdtPr>
-              <w:sdtEndPr/>
               <w:sdtContent>
                 <w:r>
                   <w:rPr>
@@ -27722,7 +27648,6 @@
                   <w14:uncheckedState w14:val="2610" w14:font="MS Gothic"/>
                 </w14:checkbox>
               </w:sdtPr>
-              <w:sdtEndPr/>
               <w:sdtContent>
                 <w:r>
                   <w:rPr>
@@ -27770,7 +27695,6 @@
                   <w14:uncheckedState w14:val="2610" w14:font="MS Gothic"/>
                 </w14:checkbox>
               </w:sdtPr>
-              <w:sdtEndPr/>
               <w:sdtContent>
                 <w:r>
                   <w:rPr>
@@ -27844,7 +27768,6 @@
                   <w14:uncheckedState w14:val="2610" w14:font="MS Gothic"/>
                 </w14:checkbox>
               </w:sdtPr>
-              <w:sdtEndPr/>
               <w:sdtContent>
                 <w:r>
                   <w:rPr>
@@ -27892,7 +27815,6 @@
                   <w14:uncheckedState w14:val="2610" w14:font="MS Gothic"/>
                 </w14:checkbox>
               </w:sdtPr>
-              <w:sdtEndPr/>
               <w:sdtContent>
                 <w:r>
                   <w:rPr>
@@ -27940,7 +27862,6 @@
                   <w14:uncheckedState w14:val="2610" w14:font="MS Gothic"/>
                 </w14:checkbox>
               </w:sdtPr>
-              <w:sdtEndPr/>
               <w:sdtContent>
                 <w:r>
                   <w:rPr>
@@ -28055,7 +27976,6 @@
                   <w14:uncheckedState w14:val="2610" w14:font="MS Gothic"/>
                 </w14:checkbox>
               </w:sdtPr>
-              <w:sdtEndPr/>
               <w:sdtContent>
                 <w:r>
                   <w:rPr>
@@ -28100,7 +28020,6 @@
                   <w14:uncheckedState w14:val="2610" w14:font="MS Gothic"/>
                 </w14:checkbox>
               </w:sdtPr>
-              <w:sdtEndPr/>
               <w:sdtContent>
                 <w:r>
                   <w:rPr>
@@ -28379,19 +28298,7 @@
               <w:rPr>
                 <w:lang w:val="es-ES"/>
               </w:rPr>
-              <w:t xml:space="preserve"> disponible, elije</w:t>
-            </w:r>
-            <w:r>
-              <w:rPr>
-                <w:lang w:val="es-ES"/>
-              </w:rPr>
-              <w:t xml:space="preserve"> la opción ‘Nueva orden’</w:t>
-            </w:r>
-            <w:r>
-              <w:rPr>
-                <w:lang w:val="es-ES"/>
-              </w:rPr>
-              <w:t xml:space="preserve"> y especifica la </w:t>
+              <w:t xml:space="preserve"> disponible, elije la opción ‘Nueva orden’ y especifica la </w:t>
             </w:r>
             <w:r>
               <w:rPr>
@@ -28502,8 +28409,6 @@
                 <w:lang w:val="es-ES"/>
               </w:rPr>
             </w:pPr>
-            <w:bookmarkStart w:id="1" w:name="_GoBack"/>
-            <w:bookmarkEnd w:id="1"/>
           </w:p>
         </w:tc>
       </w:tr>
@@ -28761,7 +28666,6 @@
                   <w14:uncheckedState w14:val="2610" w14:font="MS Gothic"/>
                 </w14:checkbox>
               </w:sdtPr>
-              <w:sdtEndPr/>
               <w:sdtContent>
                 <w:r>
                   <w:rPr>
@@ -28814,7 +28718,6 @@
                   <w14:uncheckedState w14:val="2610" w14:font="MS Gothic"/>
                 </w14:checkbox>
               </w:sdtPr>
-              <w:sdtEndPr/>
               <w:sdtContent>
                 <w:r>
                   <w:rPr>
@@ -28866,7 +28769,6 @@
                   <w14:uncheckedState w14:val="2610" w14:font="MS Gothic"/>
                 </w14:checkbox>
               </w:sdtPr>
-              <w:sdtEndPr/>
               <w:sdtContent>
                 <w:r>
                   <w:rPr>
@@ -28947,7 +28849,6 @@
                   <w14:uncheckedState w14:val="2610" w14:font="MS Gothic"/>
                 </w14:checkbox>
               </w:sdtPr>
-              <w:sdtEndPr/>
               <w:sdtContent>
                 <w:r>
                   <w:rPr>
@@ -28999,7 +28900,6 @@
                   <w14:uncheckedState w14:val="2610" w14:font="MS Gothic"/>
                 </w14:checkbox>
               </w:sdtPr>
-              <w:sdtEndPr/>
               <w:sdtContent>
                 <w:r>
                   <w:rPr>
@@ -29051,7 +28951,6 @@
                   <w14:uncheckedState w14:val="2610" w14:font="MS Gothic"/>
                 </w14:checkbox>
               </w:sdtPr>
-              <w:sdtEndPr/>
               <w:sdtContent>
                 <w:r>
                   <w:rPr>
@@ -29177,7 +29076,6 @@
                   <w14:uncheckedState w14:val="2610" w14:font="MS Gothic"/>
                 </w14:checkbox>
               </w:sdtPr>
-              <w:sdtEndPr/>
               <w:sdtContent>
                 <w:r>
                   <w:rPr>
@@ -29226,7 +29124,6 @@
                   <w14:uncheckedState w14:val="2610" w14:font="MS Gothic"/>
                 </w14:checkbox>
               </w:sdtPr>
-              <w:sdtEndPr/>
               <w:sdtContent>
                 <w:r>
                   <w:rPr>
@@ -29882,7 +29779,6 @@
                   <w14:uncheckedState w14:val="2610" w14:font="MS Gothic"/>
                 </w14:checkbox>
               </w:sdtPr>
-              <w:sdtEndPr/>
               <w:sdtContent>
                 <w:r>
                   <w:rPr>
@@ -29931,7 +29827,6 @@
                   <w14:uncheckedState w14:val="2610" w14:font="MS Gothic"/>
                 </w14:checkbox>
               </w:sdtPr>
-              <w:sdtEndPr/>
               <w:sdtContent>
                 <w:r>
                   <w:rPr>
@@ -29979,7 +29874,6 @@
                   <w14:uncheckedState w14:val="2610" w14:font="MS Gothic"/>
                 </w14:checkbox>
               </w:sdtPr>
-              <w:sdtEndPr/>
               <w:sdtContent>
                 <w:r>
                   <w:rPr>
@@ -30053,7 +29947,6 @@
                   <w14:uncheckedState w14:val="2610" w14:font="MS Gothic"/>
                 </w14:checkbox>
               </w:sdtPr>
-              <w:sdtEndPr/>
               <w:sdtContent>
                 <w:r>
                   <w:rPr>
@@ -30101,7 +29994,6 @@
                   <w14:uncheckedState w14:val="2610" w14:font="MS Gothic"/>
                 </w14:checkbox>
               </w:sdtPr>
-              <w:sdtEndPr/>
               <w:sdtContent>
                 <w:r>
                   <w:rPr>
@@ -30149,7 +30041,6 @@
                   <w14:uncheckedState w14:val="2610" w14:font="MS Gothic"/>
                 </w14:checkbox>
               </w:sdtPr>
-              <w:sdtEndPr/>
               <w:sdtContent>
                 <w:r>
                   <w:rPr>
@@ -30264,7 +30155,6 @@
                   <w14:uncheckedState w14:val="2610" w14:font="MS Gothic"/>
                 </w14:checkbox>
               </w:sdtPr>
-              <w:sdtEndPr/>
               <w:sdtContent>
                 <w:r>
                   <w:rPr>
@@ -30309,7 +30199,6 @@
                   <w14:uncheckedState w14:val="2610" w14:font="MS Gothic"/>
                 </w14:checkbox>
               </w:sdtPr>
-              <w:sdtEndPr/>
               <w:sdtContent>
                 <w:r>
                   <w:rPr>
@@ -30986,7 +30875,6 @@
                   <w14:uncheckedState w14:val="2610" w14:font="MS Gothic"/>
                 </w14:checkbox>
               </w:sdtPr>
-              <w:sdtEndPr/>
               <w:sdtContent>
                 <w:r>
                   <w:rPr>
@@ -31035,7 +30923,6 @@
                   <w14:uncheckedState w14:val="2610" w14:font="MS Gothic"/>
                 </w14:checkbox>
               </w:sdtPr>
-              <w:sdtEndPr/>
               <w:sdtContent>
                 <w:r>
                   <w:rPr>
@@ -31083,7 +30970,6 @@
                   <w14:uncheckedState w14:val="2610" w14:font="MS Gothic"/>
                 </w14:checkbox>
               </w:sdtPr>
-              <w:sdtEndPr/>
               <w:sdtContent>
                 <w:r>
                   <w:rPr>
@@ -31157,7 +31043,6 @@
                   <w14:uncheckedState w14:val="2610" w14:font="MS Gothic"/>
                 </w14:checkbox>
               </w:sdtPr>
-              <w:sdtEndPr/>
               <w:sdtContent>
                 <w:r>
                   <w:rPr>
@@ -31205,7 +31090,6 @@
                   <w14:uncheckedState w14:val="2610" w14:font="MS Gothic"/>
                 </w14:checkbox>
               </w:sdtPr>
-              <w:sdtEndPr/>
               <w:sdtContent>
                 <w:r>
                   <w:rPr>
@@ -31253,7 +31137,6 @@
                   <w14:uncheckedState w14:val="2610" w14:font="MS Gothic"/>
                 </w14:checkbox>
               </w:sdtPr>
-              <w:sdtEndPr/>
               <w:sdtContent>
                 <w:r>
                   <w:rPr>
@@ -31368,7 +31251,6 @@
                   <w14:uncheckedState w14:val="2610" w14:font="MS Gothic"/>
                 </w14:checkbox>
               </w:sdtPr>
-              <w:sdtEndPr/>
               <w:sdtContent>
                 <w:r>
                   <w:rPr>
@@ -31413,7 +31295,6 @@
                   <w14:uncheckedState w14:val="2610" w14:font="MS Gothic"/>
                 </w14:checkbox>
               </w:sdtPr>
-              <w:sdtEndPr/>
               <w:sdtContent>
                 <w:r>
                   <w:rPr>
@@ -31879,9 +31760,154 @@
       </w:tr>
     </w:tbl>
     <w:p/>
+    <w:p>
+      <w:pPr>
+        <w:autoSpaceDE/>
+        <w:autoSpaceDN/>
+        <w:adjustRightInd/>
+        <w:spacing w:after="160" w:line="259" w:lineRule="auto"/>
+        <w:jc w:val="left"/>
+      </w:pPr>
+      <w:r>
+        <w:br w:type="page"/>
+      </w:r>
+    </w:p>
+    <w:p>
+      <w:pPr>
+        <w:pStyle w:val="Ttulo4"/>
+      </w:pPr>
+      <w:r>
+        <w:rPr>
+          <w:szCs w:val="36"/>
+        </w:rPr>
+        <w:lastRenderedPageBreak/>
+        <w:t>1</w:t>
+      </w:r>
+      <w:r>
+        <w:rPr>
+          <w:szCs w:val="36"/>
+        </w:rPr>
+        <w:t>8.3</w:t>
+      </w:r>
+      <w:r>
+        <w:rPr>
+          <w:szCs w:val="36"/>
+        </w:rPr>
+        <w:t xml:space="preserve"> </w:t>
+      </w:r>
+      <w:r>
+        <w:rPr>
+          <w:szCs w:val="36"/>
+        </w:rPr>
+        <w:t>T</w:t>
+      </w:r>
+      <w:r>
+        <w:t xml:space="preserve">RAZABILIDAD DE </w:t>
+      </w:r>
+      <w:r>
+        <w:rPr>
+          <w:szCs w:val="36"/>
+        </w:rPr>
+        <w:t>R</w:t>
+      </w:r>
+      <w:r>
+        <w:t xml:space="preserve">EQUERIMIENTOS Y </w:t>
+      </w:r>
+      <w:r>
+        <w:rPr>
+          <w:szCs w:val="36"/>
+        </w:rPr>
+        <w:t>C</w:t>
+      </w:r>
+      <w:r>
+        <w:t xml:space="preserve">ASOS DE </w:t>
+      </w:r>
+      <w:r>
+        <w:rPr>
+          <w:szCs w:val="36"/>
+        </w:rPr>
+        <w:t>U</w:t>
+      </w:r>
+      <w:r>
+        <w:t>SO</w:t>
+      </w:r>
+    </w:p>
+    <w:p>
+      <w:pPr>
+        <w:rPr>
+          <w:lang w:val="es-ES"/>
+        </w:rPr>
+      </w:pPr>
+    </w:p>
+    <w:p>
+      <w:r>
+        <w:t>A continuación, se muestra la matriz de incidencia que representa la trazabilidad bidireccional entre los requerimientos del sistema y los componentes que intervienen en todas las etapas del desarrollo. El objetivo de diagramar la trazabilidad es determinar si todos y cada uno de los requerimientos del sistema son contemplados en solución propuesta. A su vez, permite asegurar que toda funcionalidad posee un requerimiento inicial que le dio origen y la justifica.</w:t>
+      </w:r>
+    </w:p>
+    <w:p>
+      <w:r>
+        <w:t xml:space="preserve"> Por otro lado, también es una herramienta útil a la hora de evaluar el impacto de diferentes pedidos de cambio sobre los requerimientos que van surgiendo durante el desarrollo del proyecto. Es decir, ante un cambio en los requerimientos, se busca determinar cómo se verán afectados los tiempos y costos del proyecto a partir del impacto en la arquitectura de la solución, el diseño de los componentes, las tareas asignadas, etc.</w:t>
+      </w:r>
+    </w:p>
+    <w:p/>
+    <w:p>
+      <w:pPr>
+        <w:rPr>
+          <w:color w:val="FF0000"/>
+          <w:sz w:val="48"/>
+        </w:rPr>
+      </w:pPr>
+      <w:r>
+        <w:rPr>
+          <w:color w:val="FF0000"/>
+          <w:sz w:val="48"/>
+        </w:rPr>
+        <w:t>[INSERTAR IMAGEN]</w:t>
+      </w:r>
+    </w:p>
+    <w:p>
+      <w:pPr>
+        <w:autoSpaceDE/>
+        <w:autoSpaceDN/>
+        <w:adjustRightInd/>
+        <w:spacing w:after="160" w:line="259" w:lineRule="auto"/>
+        <w:jc w:val="left"/>
+        <w:rPr>
+          <w:color w:val="FF0000"/>
+          <w:sz w:val="48"/>
+        </w:rPr>
+      </w:pPr>
+      <w:r>
+        <w:rPr>
+          <w:color w:val="FF0000"/>
+          <w:sz w:val="48"/>
+        </w:rPr>
+        <w:br w:type="page"/>
+      </w:r>
+    </w:p>
+    <w:p>
+      <w:pPr>
+        <w:pStyle w:val="Ttulo3"/>
+      </w:pPr>
+      <w:bookmarkStart w:id="1" w:name="_GoBack"/>
+      <w:r>
+        <w:lastRenderedPageBreak/>
+        <w:t>19. MODELO DE DOMINIO</w:t>
+      </w:r>
+    </w:p>
+    <w:bookmarkEnd w:id="1"/>
+    <w:p/>
+    <w:p>
+      <w:pPr>
+        <w:pStyle w:val="Ttulo4"/>
+      </w:pPr>
+      <w:r>
+        <w:t>19.1 Diagrama de Clases de Análisis</w:t>
+      </w:r>
+    </w:p>
     <w:sectPr>
-      <w:headerReference w:type="default" r:id="rId53"/>
-      <w:footerReference w:type="default" r:id="rId54"/>
+      <w:headerReference w:type="default" r:id="rId54"/>
+      <w:footerReference w:type="default" r:id="rId55"/>
       <w:pgSz w:w="12240" w:h="15840"/>
       <w:pgMar w:top="1749" w:right="1701" w:bottom="1417" w:left="1701" w:header="284" w:footer="198" w:gutter="0"/>
       <w:pgNumType w:start="0"/>
@@ -32138,7 +32164,7 @@
             <w:sz w:val="20"/>
             <w:lang w:val="es-ES"/>
           </w:rPr>
-          <w:t>59</w:t>
+          <w:t>16</w:t>
         </w:r>
         <w:r>
           <w:rPr>
@@ -39001,6 +39027,7 @@
   </w:compat>
   <w:rsids>
     <w:rsidRoot w:val="004B4DDB"/>
+    <w:rsid w:val="000359BD"/>
     <w:rsid w:val="00223103"/>
     <w:rsid w:val="00266236"/>
     <w:rsid w:val="00395894"/>
@@ -39804,7 +39831,7 @@
 </file>
 
 <file path=customXml/itemProps2.xml><?xml version="1.0" encoding="utf-8"?>
-<ds:datastoreItem xmlns:ds="http://schemas.openxmlformats.org/officeDocument/2006/customXml" ds:itemID="{1424ED13-A094-4423-AD8F-93DFBEB97BF9}">
+<ds:datastoreItem xmlns:ds="http://schemas.openxmlformats.org/officeDocument/2006/customXml" ds:itemID="{498CE37C-E1BC-4BB5-AEDF-FFC09A94B69F}">
   <ds:schemaRefs>
     <ds:schemaRef ds:uri="http://schemas.openxmlformats.org/officeDocument/2006/bibliography"/>
   </ds:schemaRefs>

</xml_diff>

<commit_message>
cambios en diagrama de clases
</commit_message>
<xml_diff>
--- a/Documento Principal.docx
+++ b/Documento Principal.docx
@@ -18434,10 +18434,7 @@
               <w:cnfStyle w:val="000000100000" w:firstRow="0" w:lastRow="0" w:firstColumn="0" w:lastColumn="0" w:oddVBand="0" w:evenVBand="0" w:oddHBand="1" w:evenHBand="0" w:firstRowFirstColumn="0" w:firstRowLastColumn="0" w:lastRowFirstColumn="0" w:lastRowLastColumn="0"/>
             </w:pPr>
             <w:r>
-              <w:t>1</w:t>
-            </w:r>
-            <w:r>
-              <w:t>1</w:t>
+              <w:t>11</w:t>
             </w:r>
           </w:p>
         </w:tc>
@@ -19890,16 +19887,6 @@
           <w:lang w:val="es-ES"/>
         </w:rPr>
         <w:br/>
-      </w:r>
-      <w:bookmarkStart w:id="0" w:name="_GoBack"/>
-      <w:bookmarkEnd w:id="0"/>
-      <w:r>
-        <w:rPr>
-          <w:b/>
-          <w:color w:val="FF0000"/>
-          <w:sz w:val="32"/>
-          <w:lang w:val="es-ES"/>
-        </w:rPr>
         <w:t xml:space="preserve">Evaluar el riesgo agregado #11. </w:t>
       </w:r>
     </w:p>
@@ -21067,7 +21054,7 @@
       <w:pPr>
         <w:pStyle w:val="Heading4"/>
       </w:pPr>
-      <w:bookmarkStart w:id="1" w:name="github"/>
+      <w:bookmarkStart w:id="0" w:name="github"/>
       <w:r>
         <w:t xml:space="preserve">19.2 </w:t>
       </w:r>
@@ -21087,7 +21074,7 @@
       <w:r>
         <w:t>ub</w:t>
       </w:r>
-      <w:bookmarkEnd w:id="1"/>
+      <w:bookmarkEnd w:id="0"/>
       <w:proofErr w:type="spellEnd"/>
     </w:p>
     <w:p>
@@ -22136,7 +22123,6 @@
           <w:shd w:val="clear" w:color="auto" w:fill="FFFFFF"/>
           <w:lang w:val="es-ES" w:eastAsia="es-ES"/>
         </w:rPr>
-        <w:lastRenderedPageBreak/>
         <w:t>Manual del sistema.</w:t>
       </w:r>
     </w:p>
@@ -22631,7 +22617,6 @@
         <w:pStyle w:val="Heading4"/>
       </w:pPr>
       <w:r>
-        <w:lastRenderedPageBreak/>
         <w:t>20.5</w:t>
       </w:r>
       <w:r>
@@ -23182,7 +23167,6 @@
         <w:rPr>
           <w:lang w:val="es-ES"/>
         </w:rPr>
-        <w:lastRenderedPageBreak/>
         <w:t>Un requisito no fun</w:t>
       </w:r>
       <w:r>
@@ -23802,7 +23786,6 @@
         <w:rPr>
           <w:noProof/>
         </w:rPr>
-        <w:lastRenderedPageBreak/>
         <w:drawing>
           <wp:anchor distT="0" distB="0" distL="114300" distR="114300" simplePos="0" relativeHeight="251682816" behindDoc="0" locked="0" layoutInCell="1" allowOverlap="1">
             <wp:simplePos x="0" y="0"/>
@@ -24849,7 +24832,6 @@
               <w:rPr>
                 <w:lang w:val="es-ES"/>
               </w:rPr>
-              <w:lastRenderedPageBreak/>
               <w:t>Se comprueba la existencia del usuario en la base de datos.</w:t>
             </w:r>
           </w:p>
@@ -25143,7 +25125,6 @@
               <w:rPr>
                 <w:lang w:val="es-ES"/>
               </w:rPr>
-              <w:lastRenderedPageBreak/>
               <w:t>Nombre del caso de uso: Administrar personal de atención</w:t>
             </w:r>
             <w:r>
@@ -26371,7 +26352,6 @@
               <w:rPr>
                 <w:lang w:val="es-ES"/>
               </w:rPr>
-              <w:lastRenderedPageBreak/>
               <w:t>El sistema traerá los datos de la entidad seleccionada</w:t>
             </w:r>
           </w:p>
@@ -26848,7 +26828,6 @@
               <w:rPr>
                 <w:lang w:val="es-ES"/>
               </w:rPr>
-              <w:lastRenderedPageBreak/>
               <w:t>Nombre del caso de uso: Registrar ordenes</w:t>
             </w:r>
           </w:p>
@@ -27914,7 +27893,6 @@
                 <w:color w:val="FF0000"/>
                 <w:lang w:val="es-ES"/>
               </w:rPr>
-              <w:lastRenderedPageBreak/>
               <w:t>Nombre del caso de uso: Gestionar cobro</w:t>
             </w:r>
           </w:p>
@@ -30129,7 +30107,6 @@
               <w:rPr>
                 <w:lang w:val="es-ES"/>
               </w:rPr>
-              <w:lastRenderedPageBreak/>
               <w:t>Nombre del caso de uso: Generar reportes estadísticos</w:t>
             </w:r>
           </w:p>
@@ -31107,7 +31084,6 @@
         <w:rPr>
           <w:szCs w:val="36"/>
         </w:rPr>
-        <w:lastRenderedPageBreak/>
         <w:t>21</w:t>
       </w:r>
       <w:r>
@@ -31251,7 +31227,6 @@
         <w:pStyle w:val="Heading3"/>
       </w:pPr>
       <w:r>
-        <w:lastRenderedPageBreak/>
         <w:t>22</w:t>
       </w:r>
       <w:r>
@@ -31388,7 +31363,6 @@
         <w:rPr>
           <w:lang w:val="es-ES"/>
         </w:rPr>
-        <w:lastRenderedPageBreak/>
         <w:t xml:space="preserve">Capítulo </w:t>
       </w:r>
       <w:r>
@@ -31580,7 +31554,6 @@
     <w:p/>
     <w:p>
       <w:r>
-        <w:lastRenderedPageBreak/>
         <w:t>[Ver diagrama en EA (3)]</w:t>
       </w:r>
     </w:p>
@@ -31695,7 +31668,6 @@
         <w:rPr>
           <w:noProof/>
         </w:rPr>
-        <w:lastRenderedPageBreak/>
         <w:drawing>
           <wp:anchor distT="0" distB="0" distL="114300" distR="114300" simplePos="0" relativeHeight="251686912" behindDoc="0" locked="0" layoutInCell="1" allowOverlap="1" wp14:anchorId="6B9CCAD2" wp14:editId="791DC44F">
             <wp:simplePos x="0" y="0"/>
@@ -31889,7 +31861,6 @@
         <w:rPr>
           <w:noProof/>
         </w:rPr>
-        <w:lastRenderedPageBreak/>
         <w:drawing>
           <wp:inline distT="0" distB="0" distL="0" distR="0">
             <wp:extent cx="6076144" cy="4876800"/>
@@ -31938,6 +31909,345 @@
             </a:graphic>
           </wp:inline>
         </w:drawing>
+      </w:r>
+    </w:p>
+    <w:p/>
+    <w:p/>
+    <w:p/>
+    <w:p>
+      <w:pPr>
+        <w:autoSpaceDE/>
+        <w:autoSpaceDN/>
+        <w:adjustRightInd/>
+        <w:spacing w:after="160" w:line="259" w:lineRule="auto"/>
+        <w:jc w:val="left"/>
+      </w:pPr>
+      <w:r>
+        <w:br w:type="page"/>
+      </w:r>
+    </w:p>
+    <w:p>
+      <w:pPr>
+        <w:pStyle w:val="Heading1"/>
+      </w:pPr>
+      <w:r>
+        <w:t xml:space="preserve">Capítulo </w:t>
+      </w:r>
+      <w:r>
+        <w:rPr>
+          <w:b/>
+          <w:sz w:val="144"/>
+          <w:szCs w:val="144"/>
+        </w:rPr>
+        <w:t>8</w:t>
+      </w:r>
+    </w:p>
+    <w:p>
+      <w:pPr>
+        <w:pStyle w:val="Heading2"/>
+      </w:pPr>
+      <w:r>
+        <w:t>Implementación</w:t>
+      </w:r>
+    </w:p>
+    <w:p/>
+    <w:p>
+      <w:pPr>
+        <w:pStyle w:val="Heading3"/>
+      </w:pPr>
+      <w:r>
+        <w:t>DETALLES DE LA IMPLEMENTACIÓN</w:t>
+      </w:r>
+    </w:p>
+    <w:p/>
+    <w:p>
+      <w:r>
+        <w:t xml:space="preserve">Este capítulo tiene como objetivo brindar detalles de la implementación indicando  software, hardware, tecnologías utilizadas, </w:t>
+      </w:r>
+      <w:proofErr w:type="spellStart"/>
+      <w:r>
+        <w:t>frameworks</w:t>
+      </w:r>
+      <w:proofErr w:type="spellEnd"/>
+      <w:r>
+        <w:t xml:space="preserve">, librerías y </w:t>
+      </w:r>
+      <w:proofErr w:type="spellStart"/>
+      <w:r>
+        <w:t>APIs</w:t>
+      </w:r>
+      <w:proofErr w:type="spellEnd"/>
+      <w:r>
+        <w:t xml:space="preserve"> utilizadas para el desarrollo</w:t>
+      </w:r>
+      <w:r>
+        <w:t xml:space="preserve"> y ejecución</w:t>
+      </w:r>
+      <w:r>
+        <w:t xml:space="preserve"> de la aplicación.</w:t>
+      </w:r>
+    </w:p>
+    <w:p/>
+    <w:p>
+      <w:pPr>
+        <w:pStyle w:val="Heading3"/>
+      </w:pPr>
+      <w:r>
+        <w:t>REQUISITOS HARDWARE</w:t>
+      </w:r>
+    </w:p>
+    <w:p>
+      <w:r>
+        <w:lastRenderedPageBreak/>
+        <w:t xml:space="preserve">A continuación se definen los requisitos mínimos para la ejecución de </w:t>
+      </w:r>
+      <w:proofErr w:type="spellStart"/>
+      <w:r>
+        <w:t>RestApp</w:t>
+      </w:r>
+      <w:proofErr w:type="spellEnd"/>
+      <w:r>
+        <w:t>:</w:t>
+      </w:r>
+    </w:p>
+    <w:p>
+      <w:pPr>
+        <w:pStyle w:val="ListParagraph"/>
+        <w:numPr>
+          <w:ilvl w:val="0"/>
+          <w:numId w:val="47"/>
+        </w:numPr>
+      </w:pPr>
+      <w:r>
+        <w:t>PC o servidor configurado con apache. (</w:t>
+      </w:r>
+      <w:r>
+        <w:rPr>
+          <w:color w:val="FF0000"/>
+        </w:rPr>
+        <w:t>ESPECIFICAR</w:t>
+      </w:r>
+      <w:r>
+        <w:t>)</w:t>
+      </w:r>
+    </w:p>
+    <w:p>
+      <w:pPr>
+        <w:pStyle w:val="ListParagraph"/>
+        <w:numPr>
+          <w:ilvl w:val="0"/>
+          <w:numId w:val="47"/>
+        </w:numPr>
+      </w:pPr>
+      <w:r>
+        <w:t xml:space="preserve">PC con navegador Web, preferiblemente Mozilla Firefox, Google </w:t>
+      </w:r>
+      <w:proofErr w:type="spellStart"/>
+      <w:r>
+        <w:t>Chrome</w:t>
+      </w:r>
+      <w:proofErr w:type="spellEnd"/>
+      <w:r>
+        <w:t>, Internet Explorer versión 8 o superior.</w:t>
+      </w:r>
+    </w:p>
+    <w:p>
+      <w:pPr>
+        <w:pStyle w:val="ListParagraph"/>
+        <w:numPr>
+          <w:ilvl w:val="0"/>
+          <w:numId w:val="47"/>
+        </w:numPr>
+      </w:pPr>
+      <w:proofErr w:type="spellStart"/>
+      <w:r>
+        <w:t>Tablets</w:t>
+      </w:r>
+      <w:proofErr w:type="spellEnd"/>
+      <w:r>
+        <w:t xml:space="preserve">: mínimo una, con sistema operativo </w:t>
+      </w:r>
+      <w:proofErr w:type="spellStart"/>
+      <w:r>
+        <w:t>Android</w:t>
+      </w:r>
+      <w:proofErr w:type="spellEnd"/>
+      <w:r>
+        <w:t>.</w:t>
+      </w:r>
+    </w:p>
+    <w:p>
+      <w:pPr>
+        <w:pStyle w:val="ListParagraph"/>
+        <w:numPr>
+          <w:ilvl w:val="0"/>
+          <w:numId w:val="47"/>
+        </w:numPr>
+      </w:pPr>
+      <w:r>
+        <w:t>Conexión a internet o configurar una LAN entre los dispositivos a utilizar.</w:t>
+      </w:r>
+    </w:p>
+    <w:p>
+      <w:pPr>
+        <w:pStyle w:val="ListParagraph"/>
+      </w:pPr>
+    </w:p>
+    <w:p/>
+    <w:p>
+      <w:pPr>
+        <w:pStyle w:val="Heading3"/>
+      </w:pPr>
+      <w:r>
+        <w:t>BASE DE DATOS</w:t>
+      </w:r>
+    </w:p>
+    <w:p/>
+    <w:p>
+      <w:r>
+        <w:t>La base de datos que</w:t>
+      </w:r>
+      <w:r>
+        <w:t xml:space="preserve"> </w:t>
+      </w:r>
+      <w:r>
+        <w:t>utiliza</w:t>
+      </w:r>
+      <w:r>
+        <w:t xml:space="preserve"> </w:t>
+      </w:r>
+      <w:r>
+        <w:t>la aplicación</w:t>
+      </w:r>
+      <w:r>
+        <w:t xml:space="preserve"> </w:t>
+      </w:r>
+      <w:r>
+        <w:t>es</w:t>
+      </w:r>
+      <w:r>
+        <w:t xml:space="preserve"> </w:t>
+      </w:r>
+      <w:proofErr w:type="spellStart"/>
+      <w:r>
+        <w:t>MySQL</w:t>
+      </w:r>
+      <w:proofErr w:type="spellEnd"/>
+      <w:r>
+        <w:t xml:space="preserve">. </w:t>
+      </w:r>
+      <w:bookmarkStart w:id="1" w:name="_GoBack"/>
+      <w:bookmarkEnd w:id="1"/>
+    </w:p>
+    <w:p/>
+    <w:p/>
+    <w:p>
+      <w:pPr>
+        <w:pStyle w:val="Heading3"/>
+      </w:pPr>
+      <w:r>
+        <w:t>APLICACIÓN ANDROID</w:t>
+      </w:r>
+    </w:p>
+    <w:p/>
+    <w:p>
+      <w:proofErr w:type="spellStart"/>
+      <w:r>
+        <w:t>Android</w:t>
+      </w:r>
+      <w:proofErr w:type="spellEnd"/>
+      <w:r>
+        <w:t xml:space="preserve"> es un sistema operativo basado en Linux diseñado principalmente para dispositivos móviles (</w:t>
+      </w:r>
+      <w:proofErr w:type="spellStart"/>
+      <w:r>
+        <w:t>smartphones</w:t>
+      </w:r>
+      <w:proofErr w:type="spellEnd"/>
+      <w:r>
+        <w:t xml:space="preserve"> o </w:t>
+      </w:r>
+      <w:proofErr w:type="spellStart"/>
+      <w:r>
+        <w:t>tablets</w:t>
+      </w:r>
+      <w:proofErr w:type="spellEnd"/>
+      <w:r>
+        <w:t xml:space="preserve">) con pantalla táctil. Fue desarrollado inicialmente por </w:t>
+      </w:r>
+      <w:proofErr w:type="spellStart"/>
+      <w:r>
+        <w:t>Android</w:t>
+      </w:r>
+      <w:proofErr w:type="spellEnd"/>
+      <w:r>
+        <w:t xml:space="preserve"> Inc., una firma comprada por Google.</w:t>
+      </w:r>
+    </w:p>
+    <w:p>
+      <w:r>
+        <w:t xml:space="preserve">La aplicación para dispositivos </w:t>
+      </w:r>
+      <w:proofErr w:type="spellStart"/>
+      <w:r>
+        <w:t>Android</w:t>
+      </w:r>
+      <w:proofErr w:type="spellEnd"/>
+      <w:r>
+        <w:t xml:space="preserve"> se desarrolló usando el SDK </w:t>
+      </w:r>
+      <w:proofErr w:type="gramStart"/>
+      <w:r>
+        <w:t>de ,</w:t>
+      </w:r>
+      <w:proofErr w:type="gramEnd"/>
+      <w:r>
+        <w:t xml:space="preserve"> que provee de todas las librerías y herramientas necesarias a la hora Android7 de construir, probar y depurar aplicaciones para </w:t>
+      </w:r>
+      <w:proofErr w:type="spellStart"/>
+      <w:r>
+        <w:t>Android</w:t>
+      </w:r>
+      <w:proofErr w:type="spellEnd"/>
+      <w:r>
+        <w:t xml:space="preserve">. El SDK de </w:t>
+      </w:r>
+      <w:proofErr w:type="spellStart"/>
+      <w:r>
+        <w:t>Android</w:t>
+      </w:r>
+      <w:proofErr w:type="spellEnd"/>
+      <w:r>
+        <w:t xml:space="preserve"> proporciona también un emulador de teléfono, así como documentación y tutoriales con ejemplos muy útiles. Las plataformas de desarrollo soportadas por </w:t>
+      </w:r>
+      <w:proofErr w:type="spellStart"/>
+      <w:r>
+        <w:t>Android</w:t>
+      </w:r>
+      <w:proofErr w:type="spellEnd"/>
+      <w:r>
+        <w:t xml:space="preserve"> SDK incluyen cualquier distribución moderna de Linux, Max OS X 10.4.9 o posterior, y Windows XP o posterior. El IDE que se usará es </w:t>
+      </w:r>
+      <w:proofErr w:type="spellStart"/>
+      <w:proofErr w:type="gramStart"/>
+      <w:r>
+        <w:t>Android</w:t>
+      </w:r>
+      <w:proofErr w:type="spellEnd"/>
+      <w:r>
+        <w:t xml:space="preserve"> ,</w:t>
+      </w:r>
+      <w:proofErr w:type="gramEnd"/>
+      <w:r>
+        <w:t xml:space="preserve"> que es un entorno de desarrollo oficial desarrollado por Google Studio8 basado en </w:t>
+      </w:r>
+      <w:proofErr w:type="spellStart"/>
+      <w:r>
+        <w:t>IntelliJ</w:t>
+      </w:r>
+      <w:proofErr w:type="spellEnd"/>
+      <w:r>
+        <w:t xml:space="preserve"> IDEA.</w:t>
       </w:r>
     </w:p>
     <w:sectPr>
@@ -32197,7 +32507,7 @@
             <w:sz w:val="20"/>
             <w:lang w:val="es-ES"/>
           </w:rPr>
-          <w:t>49</w:t>
+          <w:t>47</w:t>
         </w:r>
         <w:r>
           <w:rPr>
@@ -32467,7 +32777,7 @@
         <v:path o:extrusionok="f" gradientshapeok="t" o:connecttype="rect"/>
         <o:lock v:ext="edit" aspectratio="t"/>
       </v:shapetype>
-      <v:shape id="_x0000_i1064" type="#_x0000_t75" style="width:12pt;height:12pt;visibility:visible;mso-wrap-style:square" o:bullet="t">
+      <v:shape id="_x0000_i1036" type="#_x0000_t75" style="width:12pt;height:12pt;visibility:visible;mso-wrap-style:square" o:bullet="t">
         <v:imagedata r:id="rId1" o:title=""/>
       </v:shape>
     </w:pict>
@@ -34048,6 +34358,119 @@
     </w:lvl>
   </w:abstractNum>
   <w:abstractNum w:abstractNumId="14">
+    <w:nsid w:val="36F046A3"/>
+    <w:multiLevelType w:val="hybridMultilevel"/>
+    <w:tmpl w:val="56429B60"/>
+    <w:lvl w:ilvl="0" w:tplc="2C0A0001">
+      <w:start w:val="1"/>
+      <w:numFmt w:val="bullet"/>
+      <w:lvlText w:val=""/>
+      <w:lvlJc w:val="left"/>
+      <w:pPr>
+        <w:ind w:left="720" w:hanging="360"/>
+      </w:pPr>
+      <w:rPr>
+        <w:rFonts w:ascii="Symbol" w:hAnsi="Symbol" w:hint="default"/>
+      </w:rPr>
+    </w:lvl>
+    <w:lvl w:ilvl="1" w:tplc="2C0A0003" w:tentative="1">
+      <w:start w:val="1"/>
+      <w:numFmt w:val="bullet"/>
+      <w:lvlText w:val="o"/>
+      <w:lvlJc w:val="left"/>
+      <w:pPr>
+        <w:ind w:left="1440" w:hanging="360"/>
+      </w:pPr>
+      <w:rPr>
+        <w:rFonts w:ascii="Courier New" w:hAnsi="Courier New" w:cs="Courier New" w:hint="default"/>
+      </w:rPr>
+    </w:lvl>
+    <w:lvl w:ilvl="2" w:tplc="2C0A0005" w:tentative="1">
+      <w:start w:val="1"/>
+      <w:numFmt w:val="bullet"/>
+      <w:lvlText w:val=""/>
+      <w:lvlJc w:val="left"/>
+      <w:pPr>
+        <w:ind w:left="2160" w:hanging="360"/>
+      </w:pPr>
+      <w:rPr>
+        <w:rFonts w:ascii="Wingdings" w:hAnsi="Wingdings" w:hint="default"/>
+      </w:rPr>
+    </w:lvl>
+    <w:lvl w:ilvl="3" w:tplc="2C0A0001" w:tentative="1">
+      <w:start w:val="1"/>
+      <w:numFmt w:val="bullet"/>
+      <w:lvlText w:val=""/>
+      <w:lvlJc w:val="left"/>
+      <w:pPr>
+        <w:ind w:left="2880" w:hanging="360"/>
+      </w:pPr>
+      <w:rPr>
+        <w:rFonts w:ascii="Symbol" w:hAnsi="Symbol" w:hint="default"/>
+      </w:rPr>
+    </w:lvl>
+    <w:lvl w:ilvl="4" w:tplc="2C0A0003" w:tentative="1">
+      <w:start w:val="1"/>
+      <w:numFmt w:val="bullet"/>
+      <w:lvlText w:val="o"/>
+      <w:lvlJc w:val="left"/>
+      <w:pPr>
+        <w:ind w:left="3600" w:hanging="360"/>
+      </w:pPr>
+      <w:rPr>
+        <w:rFonts w:ascii="Courier New" w:hAnsi="Courier New" w:cs="Courier New" w:hint="default"/>
+      </w:rPr>
+    </w:lvl>
+    <w:lvl w:ilvl="5" w:tplc="2C0A0005" w:tentative="1">
+      <w:start w:val="1"/>
+      <w:numFmt w:val="bullet"/>
+      <w:lvlText w:val=""/>
+      <w:lvlJc w:val="left"/>
+      <w:pPr>
+        <w:ind w:left="4320" w:hanging="360"/>
+      </w:pPr>
+      <w:rPr>
+        <w:rFonts w:ascii="Wingdings" w:hAnsi="Wingdings" w:hint="default"/>
+      </w:rPr>
+    </w:lvl>
+    <w:lvl w:ilvl="6" w:tplc="2C0A0001" w:tentative="1">
+      <w:start w:val="1"/>
+      <w:numFmt w:val="bullet"/>
+      <w:lvlText w:val=""/>
+      <w:lvlJc w:val="left"/>
+      <w:pPr>
+        <w:ind w:left="5040" w:hanging="360"/>
+      </w:pPr>
+      <w:rPr>
+        <w:rFonts w:ascii="Symbol" w:hAnsi="Symbol" w:hint="default"/>
+      </w:rPr>
+    </w:lvl>
+    <w:lvl w:ilvl="7" w:tplc="2C0A0003" w:tentative="1">
+      <w:start w:val="1"/>
+      <w:numFmt w:val="bullet"/>
+      <w:lvlText w:val="o"/>
+      <w:lvlJc w:val="left"/>
+      <w:pPr>
+        <w:ind w:left="5760" w:hanging="360"/>
+      </w:pPr>
+      <w:rPr>
+        <w:rFonts w:ascii="Courier New" w:hAnsi="Courier New" w:cs="Courier New" w:hint="default"/>
+      </w:rPr>
+    </w:lvl>
+    <w:lvl w:ilvl="8" w:tplc="2C0A0005" w:tentative="1">
+      <w:start w:val="1"/>
+      <w:numFmt w:val="bullet"/>
+      <w:lvlText w:val=""/>
+      <w:lvlJc w:val="left"/>
+      <w:pPr>
+        <w:ind w:left="6480" w:hanging="360"/>
+      </w:pPr>
+      <w:rPr>
+        <w:rFonts w:ascii="Wingdings" w:hAnsi="Wingdings" w:hint="default"/>
+      </w:rPr>
+    </w:lvl>
+  </w:abstractNum>
+  <w:abstractNum w:abstractNumId="15">
     <w:nsid w:val="38DC0A79"/>
     <w:multiLevelType w:val="hybridMultilevel"/>
     <w:tmpl w:val="39085F56"/>
@@ -34133,7 +34556,7 @@
       </w:pPr>
     </w:lvl>
   </w:abstractNum>
-  <w:abstractNum w:abstractNumId="15">
+  <w:abstractNum w:abstractNumId="16">
     <w:nsid w:val="39885791"/>
     <w:multiLevelType w:val="hybridMultilevel"/>
     <w:tmpl w:val="03483C3A"/>
@@ -34219,7 +34642,7 @@
       </w:pPr>
     </w:lvl>
   </w:abstractNum>
-  <w:abstractNum w:abstractNumId="16">
+  <w:abstractNum w:abstractNumId="17">
     <w:nsid w:val="3AFD3BB3"/>
     <w:multiLevelType w:val="hybridMultilevel"/>
     <w:tmpl w:val="03483C3A"/>
@@ -34305,7 +34728,7 @@
       </w:pPr>
     </w:lvl>
   </w:abstractNum>
-  <w:abstractNum w:abstractNumId="17">
+  <w:abstractNum w:abstractNumId="18">
     <w:nsid w:val="3B3C1F08"/>
     <w:multiLevelType w:val="multilevel"/>
     <w:tmpl w:val="2C0A001F"/>
@@ -34391,7 +34814,7 @@
       </w:pPr>
     </w:lvl>
   </w:abstractNum>
-  <w:abstractNum w:abstractNumId="18">
+  <w:abstractNum w:abstractNumId="19">
     <w:nsid w:val="3B864D6F"/>
     <w:multiLevelType w:val="multilevel"/>
     <w:tmpl w:val="06262CC2"/>
@@ -34540,7 +34963,7 @@
       </w:rPr>
     </w:lvl>
   </w:abstractNum>
-  <w:abstractNum w:abstractNumId="19">
+  <w:abstractNum w:abstractNumId="20">
     <w:nsid w:val="40095A64"/>
     <w:multiLevelType w:val="hybridMultilevel"/>
     <w:tmpl w:val="FC1C4FC2"/>
@@ -34653,7 +35076,7 @@
       </w:rPr>
     </w:lvl>
   </w:abstractNum>
-  <w:abstractNum w:abstractNumId="20">
+  <w:abstractNum w:abstractNumId="21">
     <w:nsid w:val="403F7C23"/>
     <w:multiLevelType w:val="hybridMultilevel"/>
     <w:tmpl w:val="A17C96B2"/>
@@ -34742,7 +35165,7 @@
       </w:pPr>
     </w:lvl>
   </w:abstractNum>
-  <w:abstractNum w:abstractNumId="21">
+  <w:abstractNum w:abstractNumId="22">
     <w:nsid w:val="41257375"/>
     <w:multiLevelType w:val="hybridMultilevel"/>
     <w:tmpl w:val="52E69914"/>
@@ -34854,7 +35277,7 @@
       </w:rPr>
     </w:lvl>
   </w:abstractNum>
-  <w:abstractNum w:abstractNumId="22">
+  <w:abstractNum w:abstractNumId="23">
     <w:nsid w:val="43F42E63"/>
     <w:multiLevelType w:val="hybridMultilevel"/>
     <w:tmpl w:val="BD5879D4"/>
@@ -34967,7 +35390,7 @@
       </w:rPr>
     </w:lvl>
   </w:abstractNum>
-  <w:abstractNum w:abstractNumId="23">
+  <w:abstractNum w:abstractNumId="24">
     <w:nsid w:val="4C290FDB"/>
     <w:multiLevelType w:val="hybridMultilevel"/>
     <w:tmpl w:val="EB0A6178"/>
@@ -35080,7 +35503,7 @@
       </w:rPr>
     </w:lvl>
   </w:abstractNum>
-  <w:abstractNum w:abstractNumId="24">
+  <w:abstractNum w:abstractNumId="25">
     <w:nsid w:val="4E1717D7"/>
     <w:multiLevelType w:val="hybridMultilevel"/>
     <w:tmpl w:val="4D7ABCA8"/>
@@ -35166,7 +35589,7 @@
       </w:pPr>
     </w:lvl>
   </w:abstractNum>
-  <w:abstractNum w:abstractNumId="25">
+  <w:abstractNum w:abstractNumId="26">
     <w:nsid w:val="530D6E52"/>
     <w:multiLevelType w:val="hybridMultilevel"/>
     <w:tmpl w:val="FC82960C"/>
@@ -35255,7 +35678,7 @@
       </w:pPr>
     </w:lvl>
   </w:abstractNum>
-  <w:abstractNum w:abstractNumId="26">
+  <w:abstractNum w:abstractNumId="27">
     <w:nsid w:val="56FB314C"/>
     <w:multiLevelType w:val="hybridMultilevel"/>
     <w:tmpl w:val="DEA86670"/>
@@ -35341,7 +35764,7 @@
       </w:pPr>
     </w:lvl>
   </w:abstractNum>
-  <w:abstractNum w:abstractNumId="27">
+  <w:abstractNum w:abstractNumId="28">
     <w:nsid w:val="58230442"/>
     <w:multiLevelType w:val="hybridMultilevel"/>
     <w:tmpl w:val="EFB6D01A"/>
@@ -35453,7 +35876,7 @@
       </w:rPr>
     </w:lvl>
   </w:abstractNum>
-  <w:abstractNum w:abstractNumId="28">
+  <w:abstractNum w:abstractNumId="29">
     <w:nsid w:val="5B8B34B2"/>
     <w:multiLevelType w:val="hybridMultilevel"/>
     <w:tmpl w:val="B6EC0F3E"/>
@@ -35594,7 +36017,7 @@
       </w:rPr>
     </w:lvl>
   </w:abstractNum>
-  <w:abstractNum w:abstractNumId="29">
+  <w:abstractNum w:abstractNumId="30">
     <w:nsid w:val="5D3C12C6"/>
     <w:multiLevelType w:val="hybridMultilevel"/>
     <w:tmpl w:val="C6BE1D9C"/>
@@ -35707,7 +36130,7 @@
       </w:rPr>
     </w:lvl>
   </w:abstractNum>
-  <w:abstractNum w:abstractNumId="30">
+  <w:abstractNum w:abstractNumId="31">
     <w:nsid w:val="63020C76"/>
     <w:multiLevelType w:val="hybridMultilevel"/>
     <w:tmpl w:val="045A58F2"/>
@@ -35819,7 +36242,7 @@
       </w:rPr>
     </w:lvl>
   </w:abstractNum>
-  <w:abstractNum w:abstractNumId="31">
+  <w:abstractNum w:abstractNumId="32">
     <w:nsid w:val="641A78FA"/>
     <w:multiLevelType w:val="multilevel"/>
     <w:tmpl w:val="06262CC2"/>
@@ -35968,7 +36391,7 @@
       </w:rPr>
     </w:lvl>
   </w:abstractNum>
-  <w:abstractNum w:abstractNumId="32">
+  <w:abstractNum w:abstractNumId="33">
     <w:nsid w:val="66260382"/>
     <w:multiLevelType w:val="hybridMultilevel"/>
     <w:tmpl w:val="89AE6430"/>
@@ -36081,7 +36504,7 @@
       </w:rPr>
     </w:lvl>
   </w:abstractNum>
-  <w:abstractNum w:abstractNumId="33">
+  <w:abstractNum w:abstractNumId="34">
     <w:nsid w:val="664528FB"/>
     <w:multiLevelType w:val="hybridMultilevel"/>
     <w:tmpl w:val="C1BAA656"/>
@@ -36194,7 +36617,7 @@
       </w:rPr>
     </w:lvl>
   </w:abstractNum>
-  <w:abstractNum w:abstractNumId="34">
+  <w:abstractNum w:abstractNumId="35">
     <w:nsid w:val="6754427F"/>
     <w:multiLevelType w:val="hybridMultilevel"/>
     <w:tmpl w:val="7CEA9C18"/>
@@ -36307,7 +36730,7 @@
       </w:rPr>
     </w:lvl>
   </w:abstractNum>
-  <w:abstractNum w:abstractNumId="35">
+  <w:abstractNum w:abstractNumId="36">
     <w:nsid w:val="6AB158A9"/>
     <w:multiLevelType w:val="hybridMultilevel"/>
     <w:tmpl w:val="28082CCE"/>
@@ -36393,7 +36816,7 @@
       </w:pPr>
     </w:lvl>
   </w:abstractNum>
-  <w:abstractNum w:abstractNumId="36">
+  <w:abstractNum w:abstractNumId="37">
     <w:nsid w:val="6C85712E"/>
     <w:multiLevelType w:val="hybridMultilevel"/>
     <w:tmpl w:val="A90A8762"/>
@@ -36506,7 +36929,7 @@
       </w:rPr>
     </w:lvl>
   </w:abstractNum>
-  <w:abstractNum w:abstractNumId="37">
+  <w:abstractNum w:abstractNumId="38">
     <w:nsid w:val="71F510EE"/>
     <w:multiLevelType w:val="hybridMultilevel"/>
     <w:tmpl w:val="6B0C4DFC"/>
@@ -36619,7 +37042,7 @@
       </w:rPr>
     </w:lvl>
   </w:abstractNum>
-  <w:abstractNum w:abstractNumId="38">
+  <w:abstractNum w:abstractNumId="39">
     <w:nsid w:val="74D30D99"/>
     <w:multiLevelType w:val="multilevel"/>
     <w:tmpl w:val="ED3830EA"/>
@@ -36732,7 +37155,7 @@
       </w:rPr>
     </w:lvl>
   </w:abstractNum>
-  <w:abstractNum w:abstractNumId="39">
+  <w:abstractNum w:abstractNumId="40">
     <w:nsid w:val="773F7824"/>
     <w:multiLevelType w:val="hybridMultilevel"/>
     <w:tmpl w:val="B71E950A"/>
@@ -36845,7 +37268,7 @@
       </w:rPr>
     </w:lvl>
   </w:abstractNum>
-  <w:abstractNum w:abstractNumId="40">
+  <w:abstractNum w:abstractNumId="41">
     <w:nsid w:val="79092368"/>
     <w:multiLevelType w:val="hybridMultilevel"/>
     <w:tmpl w:val="93F0D38E"/>
@@ -36931,7 +37354,7 @@
       </w:pPr>
     </w:lvl>
   </w:abstractNum>
-  <w:abstractNum w:abstractNumId="41">
+  <w:abstractNum w:abstractNumId="42">
     <w:nsid w:val="794819AB"/>
     <w:multiLevelType w:val="hybridMultilevel"/>
     <w:tmpl w:val="AD6A4FDE"/>
@@ -37044,7 +37467,7 @@
       </w:rPr>
     </w:lvl>
   </w:abstractNum>
-  <w:abstractNum w:abstractNumId="42">
+  <w:abstractNum w:abstractNumId="43">
     <w:nsid w:val="7A3C2640"/>
     <w:multiLevelType w:val="hybridMultilevel"/>
     <w:tmpl w:val="546E840C"/>
@@ -37157,7 +37580,7 @@
       </w:rPr>
     </w:lvl>
   </w:abstractNum>
-  <w:abstractNum w:abstractNumId="43">
+  <w:abstractNum w:abstractNumId="44">
     <w:nsid w:val="7C7D2A3C"/>
     <w:multiLevelType w:val="hybridMultilevel"/>
     <w:tmpl w:val="0EB0C2F0"/>
@@ -37298,7 +37721,7 @@
       </w:rPr>
     </w:lvl>
   </w:abstractNum>
-  <w:abstractNum w:abstractNumId="44">
+  <w:abstractNum w:abstractNumId="45">
     <w:nsid w:val="7F437B9A"/>
     <w:multiLevelType w:val="hybridMultilevel"/>
     <w:tmpl w:val="03483C3A"/>
@@ -37384,7 +37807,7 @@
       </w:pPr>
     </w:lvl>
   </w:abstractNum>
-  <w:abstractNum w:abstractNumId="45">
+  <w:abstractNum w:abstractNumId="46">
     <w:nsid w:val="7F8D0A67"/>
     <w:multiLevelType w:val="multilevel"/>
     <w:tmpl w:val="957A0226"/>
@@ -37534,7 +37957,7 @@
     </w:lvl>
   </w:abstractNum>
   <w:num w:numId="1">
-    <w:abstractNumId w:val="42"/>
+    <w:abstractNumId w:val="43"/>
   </w:num>
   <w:num w:numId="2">
     <w:abstractNumId w:val="0"/>
@@ -37546,25 +37969,25 @@
     <w:abstractNumId w:val="1"/>
   </w:num>
   <w:num w:numId="5">
-    <w:abstractNumId w:val="45"/>
+    <w:abstractNumId w:val="46"/>
   </w:num>
   <w:num w:numId="6">
     <w:abstractNumId w:val="6"/>
   </w:num>
   <w:num w:numId="7">
-    <w:abstractNumId w:val="39"/>
+    <w:abstractNumId w:val="40"/>
   </w:num>
   <w:num w:numId="8">
-    <w:abstractNumId w:val="33"/>
+    <w:abstractNumId w:val="34"/>
   </w:num>
   <w:num w:numId="9">
-    <w:abstractNumId w:val="41"/>
+    <w:abstractNumId w:val="42"/>
   </w:num>
   <w:num w:numId="10">
-    <w:abstractNumId w:val="34"/>
+    <w:abstractNumId w:val="35"/>
   </w:num>
   <w:num w:numId="11">
-    <w:abstractNumId w:val="32"/>
+    <w:abstractNumId w:val="33"/>
   </w:num>
   <w:num w:numId="12">
     <w:abstractNumId w:val="13"/>
@@ -37573,79 +37996,79 @@
     <w:abstractNumId w:val="8"/>
   </w:num>
   <w:num w:numId="14">
-    <w:abstractNumId w:val="27"/>
+    <w:abstractNumId w:val="28"/>
   </w:num>
   <w:num w:numId="15">
-    <w:abstractNumId w:val="30"/>
+    <w:abstractNumId w:val="31"/>
   </w:num>
   <w:num w:numId="16">
-    <w:abstractNumId w:val="21"/>
+    <w:abstractNumId w:val="22"/>
   </w:num>
   <w:num w:numId="17">
     <w:abstractNumId w:val="4"/>
   </w:num>
   <w:num w:numId="18">
-    <w:abstractNumId w:val="22"/>
+    <w:abstractNumId w:val="23"/>
   </w:num>
   <w:num w:numId="19">
-    <w:abstractNumId w:val="31"/>
+    <w:abstractNumId w:val="32"/>
   </w:num>
   <w:num w:numId="20">
-    <w:abstractNumId w:val="18"/>
+    <w:abstractNumId w:val="19"/>
   </w:num>
   <w:num w:numId="21">
-    <w:abstractNumId w:val="19"/>
+    <w:abstractNumId w:val="20"/>
   </w:num>
   <w:num w:numId="22">
     <w:abstractNumId w:val="10"/>
   </w:num>
   <w:num w:numId="23">
-    <w:abstractNumId w:val="36"/>
+    <w:abstractNumId w:val="37"/>
   </w:num>
   <w:num w:numId="24">
-    <w:abstractNumId w:val="37"/>
+    <w:abstractNumId w:val="38"/>
   </w:num>
   <w:num w:numId="25">
-    <w:abstractNumId w:val="26"/>
+    <w:abstractNumId w:val="27"/>
   </w:num>
   <w:num w:numId="26">
-    <w:abstractNumId w:val="24"/>
+    <w:abstractNumId w:val="25"/>
   </w:num>
   <w:num w:numId="27">
-    <w:abstractNumId w:val="38"/>
+    <w:abstractNumId w:val="39"/>
   </w:num>
   <w:num w:numId="28">
     <w:abstractNumId w:val="3"/>
   </w:num>
   <w:num w:numId="29">
-    <w:abstractNumId w:val="25"/>
+    <w:abstractNumId w:val="26"/>
   </w:num>
   <w:num w:numId="30">
-    <w:abstractNumId w:val="35"/>
+    <w:abstractNumId w:val="36"/>
   </w:num>
   <w:num w:numId="31">
-    <w:abstractNumId w:val="20"/>
+    <w:abstractNumId w:val="21"/>
   </w:num>
   <w:num w:numId="32">
     <w:abstractNumId w:val="2"/>
   </w:num>
   <w:num w:numId="33">
-    <w:abstractNumId w:val="14"/>
+    <w:abstractNumId w:val="15"/>
   </w:num>
   <w:num w:numId="34">
-    <w:abstractNumId w:val="40"/>
+    <w:abstractNumId w:val="41"/>
   </w:num>
   <w:num w:numId="35">
-    <w:abstractNumId w:val="16"/>
+    <w:abstractNumId w:val="17"/>
   </w:num>
   <w:num w:numId="36">
     <w:abstractNumId w:val="5"/>
   </w:num>
   <w:num w:numId="37">
-    <w:abstractNumId w:val="17"/>
+    <w:abstractNumId w:val="18"/>
   </w:num>
   <w:num w:numId="38">
-    <w:abstractNumId w:val="44"/>
+    <w:abstractNumId w:val="45"/>
   </w:num>
   <w:num w:numId="39">
     <w:abstractNumId w:val="12"/>
@@ -37654,22 +38077,25 @@
     <w:abstractNumId w:val="9"/>
   </w:num>
   <w:num w:numId="41">
-    <w:abstractNumId w:val="15"/>
+    <w:abstractNumId w:val="16"/>
   </w:num>
   <w:num w:numId="42">
     <w:abstractNumId w:val="11"/>
   </w:num>
   <w:num w:numId="43">
+    <w:abstractNumId w:val="30"/>
+  </w:num>
+  <w:num w:numId="44">
+    <w:abstractNumId w:val="24"/>
+  </w:num>
+  <w:num w:numId="45">
+    <w:abstractNumId w:val="44"/>
+  </w:num>
+  <w:num w:numId="46">
     <w:abstractNumId w:val="29"/>
   </w:num>
-  <w:num w:numId="44">
-    <w:abstractNumId w:val="23"/>
-  </w:num>
-  <w:num w:numId="45">
-    <w:abstractNumId w:val="43"/>
-  </w:num>
-  <w:num w:numId="46">
-    <w:abstractNumId w:val="28"/>
+  <w:num w:numId="47">
+    <w:abstractNumId w:val="14"/>
   </w:num>
   <w:numIdMacAtCleanup w:val="42"/>
 </w:numbering>
@@ -39727,6 +40153,7 @@
     <w:rsid w:val="003A6D9D"/>
     <w:rsid w:val="004103F1"/>
     <w:rsid w:val="0044672E"/>
+    <w:rsid w:val="00473BB8"/>
     <w:rsid w:val="004B4DDB"/>
     <w:rsid w:val="00522D8D"/>
     <w:rsid w:val="00556FED"/>
@@ -40530,7 +40957,7 @@
 </file>
 
 <file path=customXml/itemProps2.xml><?xml version="1.0" encoding="utf-8"?>
-<ds:datastoreItem xmlns:ds="http://schemas.openxmlformats.org/officeDocument/2006/customXml" ds:itemID="{235FCE7D-FE14-4123-A7A1-DA6CDAC11BF0}">
+<ds:datastoreItem xmlns:ds="http://schemas.openxmlformats.org/officeDocument/2006/customXml" ds:itemID="{4E19315F-0B47-4A6B-B7DC-5DD9D49658C7}">
   <ds:schemaRefs>
     <ds:schemaRef ds:uri="http://schemas.openxmlformats.org/officeDocument/2006/bibliography"/>
   </ds:schemaRefs>

</xml_diff>